<commit_message>
Added Specificity, Completeness, and Responsibility metrics for the Analysis Metrics section (8.3).
</commit_message>
<xml_diff>
--- a/Ice Cream Manager/Documentation/Working Documents/Software Requirements Specification Document.docx
+++ b/Ice Cream Manager/Documentation/Working Documents/Software Requirements Specification Document.docx
@@ -6,8 +6,6 @@
       <w:pPr>
         <w:pStyle w:val="Title"/>
       </w:pPr>
-      <w:bookmarkStart w:id="0" w:name="_GoBack"/>
-      <w:bookmarkEnd w:id="0"/>
       <w:r>
         <w:t xml:space="preserve">Ice Cream Manager </w:t>
       </w:r>
@@ -54,7 +52,6 @@
           <w:dataBinding w:prefixMappings="xmlns:ns0='http://purl.org/dc/elements/1.1/' xmlns:ns1='http://schemas.openxmlformats.org/package/2006/metadata/core-properties' " w:xpath="/ns1:coreProperties[1]/ns1:category[1]" w:storeItemID="{6C3C8BC8-F283-45AE-878A-BAB7291924A1}"/>
           <w:text/>
         </w:sdtPr>
-        <w:sdtEndPr/>
         <w:sdtContent>
           <w:r>
             <w:t>Software Requirements Specification</w:t>
@@ -86,10 +83,12 @@
           <w:dataBinding w:prefixMappings="xmlns:ns0='http://purl.org/dc/elements/1.1/' xmlns:ns1='http://schemas.openxmlformats.org/package/2006/metadata/core-properties' " w:xpath="/ns1:coreProperties[1]/ns1:contentStatus[1]" w:storeItemID="{6C3C8BC8-F283-45AE-878A-BAB7291924A1}"/>
           <w:text/>
         </w:sdtPr>
-        <w:sdtEndPr/>
         <w:sdtContent>
           <w:r>
-            <w:t>0.1</w:t>
+            <w:t>0.</w:t>
+          </w:r>
+          <w:r>
+            <w:t>2</w:t>
           </w:r>
         </w:sdtContent>
       </w:sdt>
@@ -206,7 +205,7 @@
               <w:jc w:val="center"/>
             </w:pPr>
             <w:r>
-              <w:t>2016-2-20</w:t>
+              <w:t>2016-2-19</w:t>
             </w:r>
           </w:p>
         </w:tc>
@@ -225,14 +224,18 @@
               <w:dataBinding w:prefixMappings="xmlns:ns0='http://purl.org/dc/elements/1.1/' xmlns:ns1='http://schemas.openxmlformats.org/package/2006/metadata/core-properties' " w:xpath="/ns1:coreProperties[1]/ns0:creator[1]" w:storeItemID="{6C3C8BC8-F283-45AE-878A-BAB7291924A1}"/>
               <w:text/>
             </w:sdtPr>
-            <w:sdtEndPr/>
             <w:sdtContent>
               <w:p>
                 <w:pPr>
                   <w:jc w:val="left"/>
                 </w:pPr>
+                <w:proofErr w:type="spellStart"/>
                 <w:r>
-                  <w:t>Marc King</w:t>
+                  <w:t>Cosmosys</w:t>
+                </w:r>
+                <w:proofErr w:type="spellEnd"/>
+                <w:r>
+                  <w:t xml:space="preserve"> Team</w:t>
                 </w:r>
               </w:p>
             </w:sdtContent>
@@ -264,6 +267,9 @@
             <w:pPr>
               <w:jc w:val="center"/>
             </w:pPr>
+            <w:r>
+              <w:t>0.2</w:t>
+            </w:r>
           </w:p>
         </w:tc>
         <w:tc>
@@ -274,6 +280,9 @@
             <w:pPr>
               <w:jc w:val="center"/>
             </w:pPr>
+            <w:r>
+              <w:t>2016-2-20</w:t>
+            </w:r>
           </w:p>
         </w:tc>
         <w:tc>
@@ -284,6 +293,9 @@
             <w:pPr>
               <w:jc w:val="left"/>
             </w:pPr>
+            <w:r>
+              <w:t>Marc King</w:t>
+            </w:r>
           </w:p>
         </w:tc>
         <w:tc>
@@ -294,6 +306,18 @@
             <w:pPr>
               <w:jc w:val="left"/>
             </w:pPr>
+            <w:r>
+              <w:t xml:space="preserve">Added </w:t>
+            </w:r>
+            <w:r>
+              <w:t>Specificity, Completeness, and Responsibility</w:t>
+            </w:r>
+            <w:r>
+              <w:t xml:space="preserve"> metrics</w:t>
+            </w:r>
+            <w:r>
+              <w:t xml:space="preserve"> for the Analysis Metrics section (8.3).</w:t>
+            </w:r>
           </w:p>
         </w:tc>
       </w:tr>
@@ -364,6 +388,7 @@
             <w:pStyle w:val="TOC1"/>
             <w:rPr>
               <w:rFonts w:asciiTheme="minorHAnsi" w:eastAsiaTheme="minorEastAsia" w:hAnsiTheme="minorHAnsi"/>
+              <w:b w:val="0"/>
               <w:noProof/>
               <w:sz w:val="22"/>
             </w:rPr>
@@ -383,7 +408,7 @@
             </w:rPr>
             <w:fldChar w:fldCharType="separate"/>
           </w:r>
-          <w:hyperlink w:anchor="_Toc443681865" w:history="1">
+          <w:hyperlink w:anchor="_Toc443744660" w:history="1">
             <w:r>
               <w:rPr>
                 <w:rStyle w:val="Hyperlink"/>
@@ -410,7 +435,7 @@
                 <w:noProof/>
                 <w:webHidden/>
               </w:rPr>
-              <w:instrText xml:space="preserve"> PAGEREF _Toc443681865 \h </w:instrText>
+              <w:instrText xml:space="preserve"> PAGEREF _Toc443744660 \h </w:instrText>
             </w:r>
             <w:r>
               <w:rPr>
@@ -430,7 +455,7 @@
                 <w:noProof/>
                 <w:webHidden/>
               </w:rPr>
-              <w:t>3</w:t>
+              <w:t>5</w:t>
             </w:r>
             <w:r>
               <w:rPr>
@@ -453,7 +478,7 @@
               <w:sz w:val="22"/>
             </w:rPr>
           </w:pPr>
-          <w:hyperlink w:anchor="_Toc443681866" w:history="1">
+          <w:hyperlink w:anchor="_Toc443744661" w:history="1">
             <w:r>
               <w:rPr>
                 <w:rStyle w:val="Hyperlink"/>
@@ -480,7 +505,7 @@
                 <w:noProof/>
                 <w:webHidden/>
               </w:rPr>
-              <w:instrText xml:space="preserve"> PAGEREF _Toc443681866 \h </w:instrText>
+              <w:instrText xml:space="preserve"> PAGEREF _Toc443744661 \h </w:instrText>
             </w:r>
             <w:r>
               <w:rPr>
@@ -500,7 +525,7 @@
                 <w:noProof/>
                 <w:webHidden/>
               </w:rPr>
-              <w:t>3</w:t>
+              <w:t>5</w:t>
             </w:r>
             <w:r>
               <w:rPr>
@@ -523,7 +548,7 @@
               <w:sz w:val="22"/>
             </w:rPr>
           </w:pPr>
-          <w:hyperlink w:anchor="_Toc443681867" w:history="1">
+          <w:hyperlink w:anchor="_Toc443744662" w:history="1">
             <w:r>
               <w:rPr>
                 <w:rStyle w:val="Hyperlink"/>
@@ -550,7 +575,7 @@
                 <w:noProof/>
                 <w:webHidden/>
               </w:rPr>
-              <w:instrText xml:space="preserve"> PAGEREF _Toc443681867 \h </w:instrText>
+              <w:instrText xml:space="preserve"> PAGEREF _Toc443744662 \h </w:instrText>
             </w:r>
             <w:r>
               <w:rPr>
@@ -570,7 +595,7 @@
                 <w:noProof/>
                 <w:webHidden/>
               </w:rPr>
-              <w:t>3</w:t>
+              <w:t>5</w:t>
             </w:r>
             <w:r>
               <w:rPr>
@@ -593,7 +618,7 @@
               <w:sz w:val="22"/>
             </w:rPr>
           </w:pPr>
-          <w:hyperlink w:anchor="_Toc443681868" w:history="1">
+          <w:hyperlink w:anchor="_Toc443744663" w:history="1">
             <w:r>
               <w:rPr>
                 <w:rStyle w:val="Hyperlink"/>
@@ -620,7 +645,7 @@
                 <w:noProof/>
                 <w:webHidden/>
               </w:rPr>
-              <w:instrText xml:space="preserve"> PAGEREF _Toc443681868 \h </w:instrText>
+              <w:instrText xml:space="preserve"> PAGEREF _Toc443744663 \h </w:instrText>
             </w:r>
             <w:r>
               <w:rPr>
@@ -640,7 +665,7 @@
                 <w:noProof/>
                 <w:webHidden/>
               </w:rPr>
-              <w:t>3</w:t>
+              <w:t>5</w:t>
             </w:r>
             <w:r>
               <w:rPr>
@@ -663,7 +688,7 @@
               <w:sz w:val="22"/>
             </w:rPr>
           </w:pPr>
-          <w:hyperlink w:anchor="_Toc443681869" w:history="1">
+          <w:hyperlink w:anchor="_Toc443744664" w:history="1">
             <w:r>
               <w:rPr>
                 <w:rStyle w:val="Hyperlink"/>
@@ -690,7 +715,7 @@
                 <w:noProof/>
                 <w:webHidden/>
               </w:rPr>
-              <w:instrText xml:space="preserve"> PAGEREF _Toc443681869 \h </w:instrText>
+              <w:instrText xml:space="preserve"> PAGEREF _Toc443744664 \h </w:instrText>
             </w:r>
             <w:r>
               <w:rPr>
@@ -710,7 +735,7 @@
                 <w:noProof/>
                 <w:webHidden/>
               </w:rPr>
-              <w:t>3</w:t>
+              <w:t>5</w:t>
             </w:r>
             <w:r>
               <w:rPr>
@@ -726,11 +751,12 @@
             <w:pStyle w:val="TOC1"/>
             <w:rPr>
               <w:rFonts w:asciiTheme="minorHAnsi" w:eastAsiaTheme="minorEastAsia" w:hAnsiTheme="minorHAnsi"/>
+              <w:b w:val="0"/>
               <w:noProof/>
               <w:sz w:val="22"/>
             </w:rPr>
           </w:pPr>
-          <w:hyperlink w:anchor="_Toc443681870" w:history="1">
+          <w:hyperlink w:anchor="_Toc443744665" w:history="1">
             <w:r>
               <w:rPr>
                 <w:rStyle w:val="Hyperlink"/>
@@ -757,7 +783,7 @@
                 <w:noProof/>
                 <w:webHidden/>
               </w:rPr>
-              <w:instrText xml:space="preserve"> PAGEREF _Toc443681870 \h </w:instrText>
+              <w:instrText xml:space="preserve"> PAGEREF _Toc443744665 \h </w:instrText>
             </w:r>
             <w:r>
               <w:rPr>
@@ -777,7 +803,7 @@
                 <w:noProof/>
                 <w:webHidden/>
               </w:rPr>
-              <w:t>3</w:t>
+              <w:t>5</w:t>
             </w:r>
             <w:r>
               <w:rPr>
@@ -800,7 +826,7 @@
               <w:sz w:val="22"/>
             </w:rPr>
           </w:pPr>
-          <w:hyperlink w:anchor="_Toc443681871" w:history="1">
+          <w:hyperlink w:anchor="_Toc443744666" w:history="1">
             <w:r>
               <w:rPr>
                 <w:rStyle w:val="Hyperlink"/>
@@ -827,7 +853,7 @@
                 <w:noProof/>
                 <w:webHidden/>
               </w:rPr>
-              <w:instrText xml:space="preserve"> PAGEREF _Toc443681871 \h </w:instrText>
+              <w:instrText xml:space="preserve"> PAGEREF _Toc443744666 \h </w:instrText>
             </w:r>
             <w:r>
               <w:rPr>
@@ -847,7 +873,7 @@
                 <w:noProof/>
                 <w:webHidden/>
               </w:rPr>
-              <w:t>3</w:t>
+              <w:t>5</w:t>
             </w:r>
             <w:r>
               <w:rPr>
@@ -870,7 +896,7 @@
               <w:sz w:val="22"/>
             </w:rPr>
           </w:pPr>
-          <w:hyperlink w:anchor="_Toc443681872" w:history="1">
+          <w:hyperlink w:anchor="_Toc443744667" w:history="1">
             <w:r>
               <w:rPr>
                 <w:rStyle w:val="Hyperlink"/>
@@ -897,7 +923,7 @@
                 <w:noProof/>
                 <w:webHidden/>
               </w:rPr>
-              <w:instrText xml:space="preserve"> PAGEREF _Toc443681872 \h </w:instrText>
+              <w:instrText xml:space="preserve"> PAGEREF _Toc443744667 \h </w:instrText>
             </w:r>
             <w:r>
               <w:rPr>
@@ -917,7 +943,7 @@
                 <w:noProof/>
                 <w:webHidden/>
               </w:rPr>
-              <w:t>3</w:t>
+              <w:t>5</w:t>
             </w:r>
             <w:r>
               <w:rPr>
@@ -940,7 +966,7 @@
               <w:sz w:val="22"/>
             </w:rPr>
           </w:pPr>
-          <w:hyperlink w:anchor="_Toc443681873" w:history="1">
+          <w:hyperlink w:anchor="_Toc443744668" w:history="1">
             <w:r>
               <w:rPr>
                 <w:rStyle w:val="Hyperlink"/>
@@ -967,7 +993,7 @@
                 <w:noProof/>
                 <w:webHidden/>
               </w:rPr>
-              <w:instrText xml:space="preserve"> PAGEREF _Toc443681873 \h </w:instrText>
+              <w:instrText xml:space="preserve"> PAGEREF _Toc443744668 \h </w:instrText>
             </w:r>
             <w:r>
               <w:rPr>
@@ -987,7 +1013,7 @@
                 <w:noProof/>
                 <w:webHidden/>
               </w:rPr>
-              <w:t>3</w:t>
+              <w:t>5</w:t>
             </w:r>
             <w:r>
               <w:rPr>
@@ -1003,11 +1029,12 @@
             <w:pStyle w:val="TOC1"/>
             <w:rPr>
               <w:rFonts w:asciiTheme="minorHAnsi" w:eastAsiaTheme="minorEastAsia" w:hAnsiTheme="minorHAnsi"/>
+              <w:b w:val="0"/>
               <w:noProof/>
               <w:sz w:val="22"/>
             </w:rPr>
           </w:pPr>
-          <w:hyperlink w:anchor="_Toc443681874" w:history="1">
+          <w:hyperlink w:anchor="_Toc443744669" w:history="1">
             <w:r>
               <w:rPr>
                 <w:rStyle w:val="Hyperlink"/>
@@ -1034,7 +1061,7 @@
                 <w:noProof/>
                 <w:webHidden/>
               </w:rPr>
-              <w:instrText xml:space="preserve"> PAGEREF _Toc443681874 \h </w:instrText>
+              <w:instrText xml:space="preserve"> PAGEREF _Toc443744669 \h </w:instrText>
             </w:r>
             <w:r>
               <w:rPr>
@@ -1054,7 +1081,7 @@
                 <w:noProof/>
                 <w:webHidden/>
               </w:rPr>
-              <w:t>3</w:t>
+              <w:t>5</w:t>
             </w:r>
             <w:r>
               <w:rPr>
@@ -1077,7 +1104,7 @@
               <w:sz w:val="22"/>
             </w:rPr>
           </w:pPr>
-          <w:hyperlink w:anchor="_Toc443681875" w:history="1">
+          <w:hyperlink w:anchor="_Toc443744670" w:history="1">
             <w:r>
               <w:rPr>
                 <w:rStyle w:val="Hyperlink"/>
@@ -1104,7 +1131,7 @@
                 <w:noProof/>
                 <w:webHidden/>
               </w:rPr>
-              <w:instrText xml:space="preserve"> PAGEREF _Toc443681875 \h </w:instrText>
+              <w:instrText xml:space="preserve"> PAGEREF _Toc443744670 \h </w:instrText>
             </w:r>
             <w:r>
               <w:rPr>
@@ -1124,7 +1151,7 @@
                 <w:noProof/>
                 <w:webHidden/>
               </w:rPr>
-              <w:t>3</w:t>
+              <w:t>6</w:t>
             </w:r>
             <w:r>
               <w:rPr>
@@ -1142,10 +1169,12 @@
               <w:tab w:val="right" w:leader="dot" w:pos="10070"/>
             </w:tabs>
             <w:rPr>
+              <w:rFonts w:asciiTheme="minorHAnsi" w:eastAsiaTheme="minorEastAsia" w:hAnsiTheme="minorHAnsi"/>
               <w:noProof/>
+              <w:sz w:val="22"/>
             </w:rPr>
           </w:pPr>
-          <w:hyperlink w:anchor="_Toc443681876" w:history="1">
+          <w:hyperlink w:anchor="_Toc443744671" w:history="1">
             <w:r>
               <w:rPr>
                 <w:rStyle w:val="Hyperlink"/>
@@ -1172,7 +1201,7 @@
                 <w:noProof/>
                 <w:webHidden/>
               </w:rPr>
-              <w:instrText xml:space="preserve"> PAGEREF _Toc443681876 \h </w:instrText>
+              <w:instrText xml:space="preserve"> PAGEREF _Toc443744671 \h </w:instrText>
             </w:r>
             <w:r>
               <w:rPr>
@@ -1192,7 +1221,7 @@
                 <w:noProof/>
                 <w:webHidden/>
               </w:rPr>
-              <w:t>3</w:t>
+              <w:t>6</w:t>
             </w:r>
             <w:r>
               <w:rPr>
@@ -1210,10 +1239,12 @@
               <w:tab w:val="right" w:leader="dot" w:pos="10070"/>
             </w:tabs>
             <w:rPr>
+              <w:rFonts w:asciiTheme="minorHAnsi" w:eastAsiaTheme="minorEastAsia" w:hAnsiTheme="minorHAnsi"/>
               <w:noProof/>
+              <w:sz w:val="22"/>
             </w:rPr>
           </w:pPr>
-          <w:hyperlink w:anchor="_Toc443681877" w:history="1">
+          <w:hyperlink w:anchor="_Toc443744672" w:history="1">
             <w:r>
               <w:rPr>
                 <w:rStyle w:val="Hyperlink"/>
@@ -1240,7 +1271,7 @@
                 <w:noProof/>
                 <w:webHidden/>
               </w:rPr>
-              <w:instrText xml:space="preserve"> PAGEREF _Toc443681877 \h </w:instrText>
+              <w:instrText xml:space="preserve"> PAGEREF _Toc443744672 \h </w:instrText>
             </w:r>
             <w:r>
               <w:rPr>
@@ -1260,7 +1291,7 @@
                 <w:noProof/>
                 <w:webHidden/>
               </w:rPr>
-              <w:t>3</w:t>
+              <w:t>6</w:t>
             </w:r>
             <w:r>
               <w:rPr>
@@ -1278,10 +1309,12 @@
               <w:tab w:val="right" w:leader="dot" w:pos="10070"/>
             </w:tabs>
             <w:rPr>
+              <w:rFonts w:asciiTheme="minorHAnsi" w:eastAsiaTheme="minorEastAsia" w:hAnsiTheme="minorHAnsi"/>
               <w:noProof/>
+              <w:sz w:val="22"/>
             </w:rPr>
           </w:pPr>
-          <w:hyperlink w:anchor="_Toc443681878" w:history="1">
+          <w:hyperlink w:anchor="_Toc443744673" w:history="1">
             <w:r>
               <w:rPr>
                 <w:rStyle w:val="Hyperlink"/>
@@ -1308,7 +1341,7 @@
                 <w:noProof/>
                 <w:webHidden/>
               </w:rPr>
-              <w:instrText xml:space="preserve"> PAGEREF _Toc443681878 \h </w:instrText>
+              <w:instrText xml:space="preserve"> PAGEREF _Toc443744673 \h </w:instrText>
             </w:r>
             <w:r>
               <w:rPr>
@@ -1328,7 +1361,7 @@
                 <w:noProof/>
                 <w:webHidden/>
               </w:rPr>
-              <w:t>3</w:t>
+              <w:t>6</w:t>
             </w:r>
             <w:r>
               <w:rPr>
@@ -1346,10 +1379,12 @@
               <w:tab w:val="right" w:leader="dot" w:pos="10070"/>
             </w:tabs>
             <w:rPr>
+              <w:rFonts w:asciiTheme="minorHAnsi" w:eastAsiaTheme="minorEastAsia" w:hAnsiTheme="minorHAnsi"/>
               <w:noProof/>
+              <w:sz w:val="22"/>
             </w:rPr>
           </w:pPr>
-          <w:hyperlink w:anchor="_Toc443681879" w:history="1">
+          <w:hyperlink w:anchor="_Toc443744674" w:history="1">
             <w:r>
               <w:rPr>
                 <w:rStyle w:val="Hyperlink"/>
@@ -1376,7 +1411,7 @@
                 <w:noProof/>
                 <w:webHidden/>
               </w:rPr>
-              <w:instrText xml:space="preserve"> PAGEREF _Toc443681879 \h </w:instrText>
+              <w:instrText xml:space="preserve"> PAGEREF _Toc443744674 \h </w:instrText>
             </w:r>
             <w:r>
               <w:rPr>
@@ -1396,7 +1431,7 @@
                 <w:noProof/>
                 <w:webHidden/>
               </w:rPr>
-              <w:t>3</w:t>
+              <w:t>6</w:t>
             </w:r>
             <w:r>
               <w:rPr>
@@ -1412,11 +1447,12 @@
             <w:pStyle w:val="TOC1"/>
             <w:rPr>
               <w:rFonts w:asciiTheme="minorHAnsi" w:eastAsiaTheme="minorEastAsia" w:hAnsiTheme="minorHAnsi"/>
+              <w:b w:val="0"/>
               <w:noProof/>
               <w:sz w:val="22"/>
             </w:rPr>
           </w:pPr>
-          <w:hyperlink w:anchor="_Toc443681880" w:history="1">
+          <w:hyperlink w:anchor="_Toc443744675" w:history="1">
             <w:r>
               <w:rPr>
                 <w:rStyle w:val="Hyperlink"/>
@@ -1443,7 +1479,7 @@
                 <w:noProof/>
                 <w:webHidden/>
               </w:rPr>
-              <w:instrText xml:space="preserve"> PAGEREF _Toc443681880 \h </w:instrText>
+              <w:instrText xml:space="preserve"> PAGEREF _Toc443744675 \h </w:instrText>
             </w:r>
             <w:r>
               <w:rPr>
@@ -1463,7 +1499,7 @@
                 <w:noProof/>
                 <w:webHidden/>
               </w:rPr>
-              <w:t>3</w:t>
+              <w:t>6</w:t>
             </w:r>
             <w:r>
               <w:rPr>
@@ -1486,7 +1522,7 @@
               <w:sz w:val="22"/>
             </w:rPr>
           </w:pPr>
-          <w:hyperlink w:anchor="_Toc443681881" w:history="1">
+          <w:hyperlink w:anchor="_Toc443744676" w:history="1">
             <w:r>
               <w:rPr>
                 <w:rStyle w:val="Hyperlink"/>
@@ -1513,7 +1549,7 @@
                 <w:noProof/>
                 <w:webHidden/>
               </w:rPr>
-              <w:instrText xml:space="preserve"> PAGEREF _Toc443681881 \h </w:instrText>
+              <w:instrText xml:space="preserve"> PAGEREF _Toc443744676 \h </w:instrText>
             </w:r>
             <w:r>
               <w:rPr>
@@ -1533,7 +1569,7 @@
                 <w:noProof/>
                 <w:webHidden/>
               </w:rPr>
-              <w:t>3</w:t>
+              <w:t>6</w:t>
             </w:r>
             <w:r>
               <w:rPr>
@@ -1556,7 +1592,7 @@
               <w:sz w:val="22"/>
             </w:rPr>
           </w:pPr>
-          <w:hyperlink w:anchor="_Toc443681882" w:history="1">
+          <w:hyperlink w:anchor="_Toc443744677" w:history="1">
             <w:r>
               <w:rPr>
                 <w:rStyle w:val="Hyperlink"/>
@@ -1583,7 +1619,7 @@
                 <w:noProof/>
                 <w:webHidden/>
               </w:rPr>
-              <w:instrText xml:space="preserve"> PAGEREF _Toc443681882 \h </w:instrText>
+              <w:instrText xml:space="preserve"> PAGEREF _Toc443744677 \h </w:instrText>
             </w:r>
             <w:r>
               <w:rPr>
@@ -1603,7 +1639,7 @@
                 <w:noProof/>
                 <w:webHidden/>
               </w:rPr>
-              <w:t>3</w:t>
+              <w:t>6</w:t>
             </w:r>
             <w:r>
               <w:rPr>
@@ -1621,10 +1657,12 @@
               <w:tab w:val="right" w:leader="dot" w:pos="10070"/>
             </w:tabs>
             <w:rPr>
+              <w:rFonts w:asciiTheme="minorHAnsi" w:eastAsiaTheme="minorEastAsia" w:hAnsiTheme="minorHAnsi"/>
               <w:noProof/>
+              <w:sz w:val="22"/>
             </w:rPr>
           </w:pPr>
-          <w:hyperlink w:anchor="_Toc443681883" w:history="1">
+          <w:hyperlink w:anchor="_Toc443744678" w:history="1">
             <w:r>
               <w:rPr>
                 <w:rStyle w:val="Hyperlink"/>
@@ -1651,7 +1689,7 @@
                 <w:noProof/>
                 <w:webHidden/>
               </w:rPr>
-              <w:instrText xml:space="preserve"> PAGEREF _Toc443681883 \h </w:instrText>
+              <w:instrText xml:space="preserve"> PAGEREF _Toc443744678 \h </w:instrText>
             </w:r>
             <w:r>
               <w:rPr>
@@ -1671,7 +1709,7 @@
                 <w:noProof/>
                 <w:webHidden/>
               </w:rPr>
-              <w:t>3</w:t>
+              <w:t>6</w:t>
             </w:r>
             <w:r>
               <w:rPr>
@@ -1689,10 +1727,12 @@
               <w:tab w:val="right" w:leader="dot" w:pos="10070"/>
             </w:tabs>
             <w:rPr>
+              <w:rFonts w:asciiTheme="minorHAnsi" w:eastAsiaTheme="minorEastAsia" w:hAnsiTheme="minorHAnsi"/>
               <w:noProof/>
+              <w:sz w:val="22"/>
             </w:rPr>
           </w:pPr>
-          <w:hyperlink w:anchor="_Toc443681884" w:history="1">
+          <w:hyperlink w:anchor="_Toc443744679" w:history="1">
             <w:r>
               <w:rPr>
                 <w:rStyle w:val="Hyperlink"/>
@@ -1719,7 +1759,7 @@
                 <w:noProof/>
                 <w:webHidden/>
               </w:rPr>
-              <w:instrText xml:space="preserve"> PAGEREF _Toc443681884 \h </w:instrText>
+              <w:instrText xml:space="preserve"> PAGEREF _Toc443744679 \h </w:instrText>
             </w:r>
             <w:r>
               <w:rPr>
@@ -1739,7 +1779,7 @@
                 <w:noProof/>
                 <w:webHidden/>
               </w:rPr>
-              <w:t>3</w:t>
+              <w:t>6</w:t>
             </w:r>
             <w:r>
               <w:rPr>
@@ -1757,10 +1797,12 @@
               <w:tab w:val="right" w:leader="dot" w:pos="10070"/>
             </w:tabs>
             <w:rPr>
+              <w:rFonts w:asciiTheme="minorHAnsi" w:eastAsiaTheme="minorEastAsia" w:hAnsiTheme="minorHAnsi"/>
               <w:noProof/>
+              <w:sz w:val="22"/>
             </w:rPr>
           </w:pPr>
-          <w:hyperlink w:anchor="_Toc443681885" w:history="1">
+          <w:hyperlink w:anchor="_Toc443744680" w:history="1">
             <w:r>
               <w:rPr>
                 <w:rStyle w:val="Hyperlink"/>
@@ -1787,7 +1829,7 @@
                 <w:noProof/>
                 <w:webHidden/>
               </w:rPr>
-              <w:instrText xml:space="preserve"> PAGEREF _Toc443681885 \h </w:instrText>
+              <w:instrText xml:space="preserve"> PAGEREF _Toc443744680 \h </w:instrText>
             </w:r>
             <w:r>
               <w:rPr>
@@ -1807,7 +1849,7 @@
                 <w:noProof/>
                 <w:webHidden/>
               </w:rPr>
-              <w:t>3</w:t>
+              <w:t>7</w:t>
             </w:r>
             <w:r>
               <w:rPr>
@@ -1830,7 +1872,7 @@
               <w:sz w:val="22"/>
             </w:rPr>
           </w:pPr>
-          <w:hyperlink w:anchor="_Toc443681886" w:history="1">
+          <w:hyperlink w:anchor="_Toc443744681" w:history="1">
             <w:r>
               <w:rPr>
                 <w:rStyle w:val="Hyperlink"/>
@@ -1857,7 +1899,7 @@
                 <w:noProof/>
                 <w:webHidden/>
               </w:rPr>
-              <w:instrText xml:space="preserve"> PAGEREF _Toc443681886 \h </w:instrText>
+              <w:instrText xml:space="preserve"> PAGEREF _Toc443744681 \h </w:instrText>
             </w:r>
             <w:r>
               <w:rPr>
@@ -1877,7 +1919,7 @@
                 <w:noProof/>
                 <w:webHidden/>
               </w:rPr>
-              <w:t>3</w:t>
+              <w:t>7</w:t>
             </w:r>
             <w:r>
               <w:rPr>
@@ -1900,7 +1942,7 @@
               <w:sz w:val="22"/>
             </w:rPr>
           </w:pPr>
-          <w:hyperlink w:anchor="_Toc443681887" w:history="1">
+          <w:hyperlink w:anchor="_Toc443744682" w:history="1">
             <w:r>
               <w:rPr>
                 <w:rStyle w:val="Hyperlink"/>
@@ -1927,7 +1969,7 @@
                 <w:noProof/>
                 <w:webHidden/>
               </w:rPr>
-              <w:instrText xml:space="preserve"> PAGEREF _Toc443681887 \h </w:instrText>
+              <w:instrText xml:space="preserve"> PAGEREF _Toc443744682 \h </w:instrText>
             </w:r>
             <w:r>
               <w:rPr>
@@ -1947,7 +1989,7 @@
                 <w:noProof/>
                 <w:webHidden/>
               </w:rPr>
-              <w:t>3</w:t>
+              <w:t>7</w:t>
             </w:r>
             <w:r>
               <w:rPr>
@@ -1963,11 +2005,12 @@
             <w:pStyle w:val="TOC1"/>
             <w:rPr>
               <w:rFonts w:asciiTheme="minorHAnsi" w:eastAsiaTheme="minorEastAsia" w:hAnsiTheme="minorHAnsi"/>
+              <w:b w:val="0"/>
               <w:noProof/>
               <w:sz w:val="22"/>
             </w:rPr>
           </w:pPr>
-          <w:hyperlink w:anchor="_Toc443681888" w:history="1">
+          <w:hyperlink w:anchor="_Toc443744683" w:history="1">
             <w:r>
               <w:rPr>
                 <w:rStyle w:val="Hyperlink"/>
@@ -1994,7 +2037,7 @@
                 <w:noProof/>
                 <w:webHidden/>
               </w:rPr>
-              <w:instrText xml:space="preserve"> PAGEREF _Toc443681888 \h </w:instrText>
+              <w:instrText xml:space="preserve"> PAGEREF _Toc443744683 \h </w:instrText>
             </w:r>
             <w:r>
               <w:rPr>
@@ -2014,7 +2057,7 @@
                 <w:noProof/>
                 <w:webHidden/>
               </w:rPr>
-              <w:t>3</w:t>
+              <w:t>7</w:t>
             </w:r>
             <w:r>
               <w:rPr>
@@ -2037,7 +2080,7 @@
               <w:sz w:val="22"/>
             </w:rPr>
           </w:pPr>
-          <w:hyperlink w:anchor="_Toc443681889" w:history="1">
+          <w:hyperlink w:anchor="_Toc443744684" w:history="1">
             <w:r>
               <w:rPr>
                 <w:rStyle w:val="Hyperlink"/>
@@ -2064,7 +2107,7 @@
                 <w:noProof/>
                 <w:webHidden/>
               </w:rPr>
-              <w:instrText xml:space="preserve"> PAGEREF _Toc443681889 \h </w:instrText>
+              <w:instrText xml:space="preserve"> PAGEREF _Toc443744684 \h </w:instrText>
             </w:r>
             <w:r>
               <w:rPr>
@@ -2084,7 +2127,7 @@
                 <w:noProof/>
                 <w:webHidden/>
               </w:rPr>
-              <w:t>3</w:t>
+              <w:t>7</w:t>
             </w:r>
             <w:r>
               <w:rPr>
@@ -2102,10 +2145,12 @@
               <w:tab w:val="right" w:leader="dot" w:pos="10070"/>
             </w:tabs>
             <w:rPr>
+              <w:rFonts w:asciiTheme="minorHAnsi" w:eastAsiaTheme="minorEastAsia" w:hAnsiTheme="minorHAnsi"/>
               <w:noProof/>
+              <w:sz w:val="22"/>
             </w:rPr>
           </w:pPr>
-          <w:hyperlink w:anchor="_Toc443681890" w:history="1">
+          <w:hyperlink w:anchor="_Toc443744685" w:history="1">
             <w:r>
               <w:rPr>
                 <w:rStyle w:val="Hyperlink"/>
@@ -2132,7 +2177,7 @@
                 <w:noProof/>
                 <w:webHidden/>
               </w:rPr>
-              <w:instrText xml:space="preserve"> PAGEREF _Toc443681890 \h </w:instrText>
+              <w:instrText xml:space="preserve"> PAGEREF _Toc443744685 \h </w:instrText>
             </w:r>
             <w:r>
               <w:rPr>
@@ -2152,7 +2197,7 @@
                 <w:noProof/>
                 <w:webHidden/>
               </w:rPr>
-              <w:t>3</w:t>
+              <w:t>7</w:t>
             </w:r>
             <w:r>
               <w:rPr>
@@ -2170,10 +2215,12 @@
               <w:tab w:val="right" w:leader="dot" w:pos="10070"/>
             </w:tabs>
             <w:rPr>
+              <w:rFonts w:asciiTheme="minorHAnsi" w:eastAsiaTheme="minorEastAsia" w:hAnsiTheme="minorHAnsi"/>
               <w:noProof/>
+              <w:sz w:val="22"/>
             </w:rPr>
           </w:pPr>
-          <w:hyperlink w:anchor="_Toc443681891" w:history="1">
+          <w:hyperlink w:anchor="_Toc443744686" w:history="1">
             <w:r>
               <w:rPr>
                 <w:rStyle w:val="Hyperlink"/>
@@ -2200,7 +2247,7 @@
                 <w:noProof/>
                 <w:webHidden/>
               </w:rPr>
-              <w:instrText xml:space="preserve"> PAGEREF _Toc443681891 \h </w:instrText>
+              <w:instrText xml:space="preserve"> PAGEREF _Toc443744686 \h </w:instrText>
             </w:r>
             <w:r>
               <w:rPr>
@@ -2220,7 +2267,7 @@
                 <w:noProof/>
                 <w:webHidden/>
               </w:rPr>
-              <w:t>3</w:t>
+              <w:t>7</w:t>
             </w:r>
             <w:r>
               <w:rPr>
@@ -2243,7 +2290,7 @@
               <w:sz w:val="22"/>
             </w:rPr>
           </w:pPr>
-          <w:hyperlink w:anchor="_Toc443681892" w:history="1">
+          <w:hyperlink w:anchor="_Toc443744687" w:history="1">
             <w:r>
               <w:rPr>
                 <w:rStyle w:val="Hyperlink"/>
@@ -2270,7 +2317,7 @@
                 <w:noProof/>
                 <w:webHidden/>
               </w:rPr>
-              <w:instrText xml:space="preserve"> PAGEREF _Toc443681892 \h </w:instrText>
+              <w:instrText xml:space="preserve"> PAGEREF _Toc443744687 \h </w:instrText>
             </w:r>
             <w:r>
               <w:rPr>
@@ -2290,7 +2337,7 @@
                 <w:noProof/>
                 <w:webHidden/>
               </w:rPr>
-              <w:t>3</w:t>
+              <w:t>7</w:t>
             </w:r>
             <w:r>
               <w:rPr>
@@ -2306,11 +2353,12 @@
             <w:pStyle w:val="TOC1"/>
             <w:rPr>
               <w:rFonts w:asciiTheme="minorHAnsi" w:eastAsiaTheme="minorEastAsia" w:hAnsiTheme="minorHAnsi"/>
+              <w:b w:val="0"/>
               <w:noProof/>
               <w:sz w:val="22"/>
             </w:rPr>
           </w:pPr>
-          <w:hyperlink w:anchor="_Toc443681893" w:history="1">
+          <w:hyperlink w:anchor="_Toc443744688" w:history="1">
             <w:r>
               <w:rPr>
                 <w:rStyle w:val="Hyperlink"/>
@@ -2337,7 +2385,7 @@
                 <w:noProof/>
                 <w:webHidden/>
               </w:rPr>
-              <w:instrText xml:space="preserve"> PAGEREF _Toc443681893 \h </w:instrText>
+              <w:instrText xml:space="preserve"> PAGEREF _Toc443744688 \h </w:instrText>
             </w:r>
             <w:r>
               <w:rPr>
@@ -2357,7 +2405,7 @@
                 <w:noProof/>
                 <w:webHidden/>
               </w:rPr>
-              <w:t>3</w:t>
+              <w:t>7</w:t>
             </w:r>
             <w:r>
               <w:rPr>
@@ -2373,11 +2421,12 @@
             <w:pStyle w:val="TOC1"/>
             <w:rPr>
               <w:rFonts w:asciiTheme="minorHAnsi" w:eastAsiaTheme="minorEastAsia" w:hAnsiTheme="minorHAnsi"/>
+              <w:b w:val="0"/>
               <w:noProof/>
               <w:sz w:val="22"/>
             </w:rPr>
           </w:pPr>
-          <w:hyperlink w:anchor="_Toc443681894" w:history="1">
+          <w:hyperlink w:anchor="_Toc443744689" w:history="1">
             <w:r>
               <w:rPr>
                 <w:rStyle w:val="Hyperlink"/>
@@ -2404,7 +2453,7 @@
                 <w:noProof/>
                 <w:webHidden/>
               </w:rPr>
-              <w:instrText xml:space="preserve"> PAGEREF _Toc443681894 \h </w:instrText>
+              <w:instrText xml:space="preserve"> PAGEREF _Toc443744689 \h </w:instrText>
             </w:r>
             <w:r>
               <w:rPr>
@@ -2424,7 +2473,7 @@
                 <w:noProof/>
                 <w:webHidden/>
               </w:rPr>
-              <w:t>3</w:t>
+              <w:t>7</w:t>
             </w:r>
             <w:r>
               <w:rPr>
@@ -2447,7 +2496,7 @@
               <w:sz w:val="22"/>
             </w:rPr>
           </w:pPr>
-          <w:hyperlink w:anchor="_Toc443681895" w:history="1">
+          <w:hyperlink w:anchor="_Toc443744690" w:history="1">
             <w:r>
               <w:rPr>
                 <w:rStyle w:val="Hyperlink"/>
@@ -2474,7 +2523,7 @@
                 <w:noProof/>
                 <w:webHidden/>
               </w:rPr>
-              <w:instrText xml:space="preserve"> PAGEREF _Toc443681895 \h </w:instrText>
+              <w:instrText xml:space="preserve"> PAGEREF _Toc443744690 \h </w:instrText>
             </w:r>
             <w:r>
               <w:rPr>
@@ -2494,7 +2543,7 @@
                 <w:noProof/>
                 <w:webHidden/>
               </w:rPr>
-              <w:t>3</w:t>
+              <w:t>7</w:t>
             </w:r>
             <w:r>
               <w:rPr>
@@ -2517,7 +2566,7 @@
               <w:sz w:val="22"/>
             </w:rPr>
           </w:pPr>
-          <w:hyperlink w:anchor="_Toc443681896" w:history="1">
+          <w:hyperlink w:anchor="_Toc443744691" w:history="1">
             <w:r>
               <w:rPr>
                 <w:rStyle w:val="Hyperlink"/>
@@ -2544,7 +2593,7 @@
                 <w:noProof/>
                 <w:webHidden/>
               </w:rPr>
-              <w:instrText xml:space="preserve"> PAGEREF _Toc443681896 \h </w:instrText>
+              <w:instrText xml:space="preserve"> PAGEREF _Toc443744691 \h </w:instrText>
             </w:r>
             <w:r>
               <w:rPr>
@@ -2564,7 +2613,7 @@
                 <w:noProof/>
                 <w:webHidden/>
               </w:rPr>
-              <w:t>3</w:t>
+              <w:t>8</w:t>
             </w:r>
             <w:r>
               <w:rPr>
@@ -2587,7 +2636,7 @@
               <w:sz w:val="22"/>
             </w:rPr>
           </w:pPr>
-          <w:hyperlink w:anchor="_Toc443681897" w:history="1">
+          <w:hyperlink w:anchor="_Toc443744692" w:history="1">
             <w:r>
               <w:rPr>
                 <w:rStyle w:val="Hyperlink"/>
@@ -2614,7 +2663,7 @@
                 <w:noProof/>
                 <w:webHidden/>
               </w:rPr>
-              <w:instrText xml:space="preserve"> PAGEREF _Toc443681897 \h </w:instrText>
+              <w:instrText xml:space="preserve"> PAGEREF _Toc443744692 \h </w:instrText>
             </w:r>
             <w:r>
               <w:rPr>
@@ -2634,7 +2683,7 @@
                 <w:noProof/>
                 <w:webHidden/>
               </w:rPr>
-              <w:t>3</w:t>
+              <w:t>8</w:t>
             </w:r>
             <w:r>
               <w:rPr>
@@ -2650,11 +2699,12 @@
             <w:pStyle w:val="TOC1"/>
             <w:rPr>
               <w:rFonts w:asciiTheme="minorHAnsi" w:eastAsiaTheme="minorEastAsia" w:hAnsiTheme="minorHAnsi"/>
+              <w:b w:val="0"/>
               <w:noProof/>
               <w:sz w:val="22"/>
             </w:rPr>
           </w:pPr>
-          <w:hyperlink w:anchor="_Toc443681898" w:history="1">
+          <w:hyperlink w:anchor="_Toc443744693" w:history="1">
             <w:r>
               <w:rPr>
                 <w:rStyle w:val="Hyperlink"/>
@@ -2681,7 +2731,7 @@
                 <w:noProof/>
                 <w:webHidden/>
               </w:rPr>
-              <w:instrText xml:space="preserve"> PAGEREF _Toc443681898 \h </w:instrText>
+              <w:instrText xml:space="preserve"> PAGEREF _Toc443744693 \h </w:instrText>
             </w:r>
             <w:r>
               <w:rPr>
@@ -2701,7 +2751,7 @@
                 <w:noProof/>
                 <w:webHidden/>
               </w:rPr>
-              <w:t>3</w:t>
+              <w:t>8</w:t>
             </w:r>
             <w:r>
               <w:rPr>
@@ -2724,7 +2774,7 @@
               <w:sz w:val="22"/>
             </w:rPr>
           </w:pPr>
-          <w:hyperlink w:anchor="_Toc443681899" w:history="1">
+          <w:hyperlink w:anchor="_Toc443744694" w:history="1">
             <w:r>
               <w:rPr>
                 <w:rStyle w:val="Hyperlink"/>
@@ -2751,7 +2801,7 @@
                 <w:noProof/>
                 <w:webHidden/>
               </w:rPr>
-              <w:instrText xml:space="preserve"> PAGEREF _Toc443681899 \h </w:instrText>
+              <w:instrText xml:space="preserve"> PAGEREF _Toc443744694 \h </w:instrText>
             </w:r>
             <w:r>
               <w:rPr>
@@ -2771,7 +2821,7 @@
                 <w:noProof/>
                 <w:webHidden/>
               </w:rPr>
-              <w:t>3</w:t>
+              <w:t>8</w:t>
             </w:r>
             <w:r>
               <w:rPr>
@@ -2794,7 +2844,7 @@
               <w:sz w:val="22"/>
             </w:rPr>
           </w:pPr>
-          <w:hyperlink w:anchor="_Toc443681900" w:history="1">
+          <w:hyperlink w:anchor="_Toc443744695" w:history="1">
             <w:r>
               <w:rPr>
                 <w:rStyle w:val="Hyperlink"/>
@@ -2821,7 +2871,7 @@
                 <w:noProof/>
                 <w:webHidden/>
               </w:rPr>
-              <w:instrText xml:space="preserve"> PAGEREF _Toc443681900 \h </w:instrText>
+              <w:instrText xml:space="preserve"> PAGEREF _Toc443744695 \h </w:instrText>
             </w:r>
             <w:r>
               <w:rPr>
@@ -2841,7 +2891,7 @@
                 <w:noProof/>
                 <w:webHidden/>
               </w:rPr>
-              <w:t>3</w:t>
+              <w:t>8</w:t>
             </w:r>
             <w:r>
               <w:rPr>
@@ -2864,7 +2914,7 @@
               <w:sz w:val="22"/>
             </w:rPr>
           </w:pPr>
-          <w:hyperlink w:anchor="_Toc443681901" w:history="1">
+          <w:hyperlink w:anchor="_Toc443744696" w:history="1">
             <w:r>
               <w:rPr>
                 <w:rStyle w:val="Hyperlink"/>
@@ -2891,7 +2941,7 @@
                 <w:noProof/>
                 <w:webHidden/>
               </w:rPr>
-              <w:instrText xml:space="preserve"> PAGEREF _Toc443681901 \h </w:instrText>
+              <w:instrText xml:space="preserve"> PAGEREF _Toc443744696 \h </w:instrText>
             </w:r>
             <w:r>
               <w:rPr>
@@ -2911,7 +2961,287 @@
                 <w:noProof/>
                 <w:webHidden/>
               </w:rPr>
-              <w:t>3</w:t>
+              <w:t>8</w:t>
+            </w:r>
+            <w:r>
+              <w:rPr>
+                <w:noProof/>
+                <w:webHidden/>
+              </w:rPr>
+              <w:fldChar w:fldCharType="end"/>
+            </w:r>
+          </w:hyperlink>
+        </w:p>
+        <w:p>
+          <w:pPr>
+            <w:pStyle w:val="TOC3"/>
+            <w:tabs>
+              <w:tab w:val="right" w:leader="dot" w:pos="10070"/>
+            </w:tabs>
+            <w:rPr>
+              <w:rFonts w:asciiTheme="minorHAnsi" w:eastAsiaTheme="minorEastAsia" w:hAnsiTheme="minorHAnsi"/>
+              <w:noProof/>
+              <w:sz w:val="22"/>
+            </w:rPr>
+          </w:pPr>
+          <w:hyperlink w:anchor="_Toc443744697" w:history="1">
+            <w:r>
+              <w:rPr>
+                <w:rStyle w:val="Hyperlink"/>
+                <w:noProof/>
+              </w:rPr>
+              <w:t>8.3.1 Goal of the Metrics</w:t>
+            </w:r>
+            <w:r>
+              <w:rPr>
+                <w:noProof/>
+                <w:webHidden/>
+              </w:rPr>
+              <w:tab/>
+            </w:r>
+            <w:r>
+              <w:rPr>
+                <w:noProof/>
+                <w:webHidden/>
+              </w:rPr>
+              <w:fldChar w:fldCharType="begin"/>
+            </w:r>
+            <w:r>
+              <w:rPr>
+                <w:noProof/>
+                <w:webHidden/>
+              </w:rPr>
+              <w:instrText xml:space="preserve"> PAGEREF _Toc443744697 \h </w:instrText>
+            </w:r>
+            <w:r>
+              <w:rPr>
+                <w:noProof/>
+                <w:webHidden/>
+              </w:rPr>
+            </w:r>
+            <w:r>
+              <w:rPr>
+                <w:noProof/>
+                <w:webHidden/>
+              </w:rPr>
+              <w:fldChar w:fldCharType="separate"/>
+            </w:r>
+            <w:r>
+              <w:rPr>
+                <w:noProof/>
+                <w:webHidden/>
+              </w:rPr>
+              <w:t>8</w:t>
+            </w:r>
+            <w:r>
+              <w:rPr>
+                <w:noProof/>
+                <w:webHidden/>
+              </w:rPr>
+              <w:fldChar w:fldCharType="end"/>
+            </w:r>
+          </w:hyperlink>
+        </w:p>
+        <w:p>
+          <w:pPr>
+            <w:pStyle w:val="TOC3"/>
+            <w:tabs>
+              <w:tab w:val="right" w:leader="dot" w:pos="10070"/>
+            </w:tabs>
+            <w:rPr>
+              <w:rFonts w:asciiTheme="minorHAnsi" w:eastAsiaTheme="minorEastAsia" w:hAnsiTheme="minorHAnsi"/>
+              <w:noProof/>
+              <w:sz w:val="22"/>
+            </w:rPr>
+          </w:pPr>
+          <w:hyperlink w:anchor="_Toc443744698" w:history="1">
+            <w:r>
+              <w:rPr>
+                <w:rStyle w:val="Hyperlink"/>
+                <w:noProof/>
+              </w:rPr>
+              <w:t>8.3.2 Requirements Model Metrics</w:t>
+            </w:r>
+            <w:r>
+              <w:rPr>
+                <w:noProof/>
+                <w:webHidden/>
+              </w:rPr>
+              <w:tab/>
+            </w:r>
+            <w:r>
+              <w:rPr>
+                <w:noProof/>
+                <w:webHidden/>
+              </w:rPr>
+              <w:fldChar w:fldCharType="begin"/>
+            </w:r>
+            <w:r>
+              <w:rPr>
+                <w:noProof/>
+                <w:webHidden/>
+              </w:rPr>
+              <w:instrText xml:space="preserve"> PAGEREF _Toc443744698 \h </w:instrText>
+            </w:r>
+            <w:r>
+              <w:rPr>
+                <w:noProof/>
+                <w:webHidden/>
+              </w:rPr>
+            </w:r>
+            <w:r>
+              <w:rPr>
+                <w:noProof/>
+                <w:webHidden/>
+              </w:rPr>
+              <w:fldChar w:fldCharType="separate"/>
+            </w:r>
+            <w:r>
+              <w:rPr>
+                <w:noProof/>
+                <w:webHidden/>
+              </w:rPr>
+              <w:t>8</w:t>
+            </w:r>
+            <w:r>
+              <w:rPr>
+                <w:noProof/>
+                <w:webHidden/>
+              </w:rPr>
+              <w:fldChar w:fldCharType="end"/>
+            </w:r>
+          </w:hyperlink>
+        </w:p>
+        <w:p>
+          <w:pPr>
+            <w:pStyle w:val="TOC3"/>
+            <w:tabs>
+              <w:tab w:val="right" w:leader="dot" w:pos="10070"/>
+            </w:tabs>
+            <w:rPr>
+              <w:rFonts w:asciiTheme="minorHAnsi" w:eastAsiaTheme="minorEastAsia" w:hAnsiTheme="minorHAnsi"/>
+              <w:noProof/>
+              <w:sz w:val="22"/>
+            </w:rPr>
+          </w:pPr>
+          <w:hyperlink w:anchor="_Toc443744699" w:history="1">
+            <w:r>
+              <w:rPr>
+                <w:rStyle w:val="Hyperlink"/>
+                <w:noProof/>
+              </w:rPr>
+              <w:t>8.3.3 Object-Oriented Model Metrics</w:t>
+            </w:r>
+            <w:r>
+              <w:rPr>
+                <w:noProof/>
+                <w:webHidden/>
+              </w:rPr>
+              <w:tab/>
+            </w:r>
+            <w:r>
+              <w:rPr>
+                <w:noProof/>
+                <w:webHidden/>
+              </w:rPr>
+              <w:fldChar w:fldCharType="begin"/>
+            </w:r>
+            <w:r>
+              <w:rPr>
+                <w:noProof/>
+                <w:webHidden/>
+              </w:rPr>
+              <w:instrText xml:space="preserve"> PAGEREF _Toc443744699 \h </w:instrText>
+            </w:r>
+            <w:r>
+              <w:rPr>
+                <w:noProof/>
+                <w:webHidden/>
+              </w:rPr>
+            </w:r>
+            <w:r>
+              <w:rPr>
+                <w:noProof/>
+                <w:webHidden/>
+              </w:rPr>
+              <w:fldChar w:fldCharType="separate"/>
+            </w:r>
+            <w:r>
+              <w:rPr>
+                <w:noProof/>
+                <w:webHidden/>
+              </w:rPr>
+              <w:t>9</w:t>
+            </w:r>
+            <w:r>
+              <w:rPr>
+                <w:noProof/>
+                <w:webHidden/>
+              </w:rPr>
+              <w:fldChar w:fldCharType="end"/>
+            </w:r>
+          </w:hyperlink>
+        </w:p>
+        <w:p>
+          <w:pPr>
+            <w:pStyle w:val="TOC3"/>
+            <w:tabs>
+              <w:tab w:val="right" w:leader="dot" w:pos="10070"/>
+            </w:tabs>
+            <w:rPr>
+              <w:rFonts w:asciiTheme="minorHAnsi" w:eastAsiaTheme="minorEastAsia" w:hAnsiTheme="minorHAnsi"/>
+              <w:noProof/>
+              <w:sz w:val="22"/>
+            </w:rPr>
+          </w:pPr>
+          <w:hyperlink w:anchor="_Toc443744700" w:history="1">
+            <w:r>
+              <w:rPr>
+                <w:rStyle w:val="Hyperlink"/>
+                <w:noProof/>
+              </w:rPr>
+              <w:t>8.3.4 Source Code Quality Metrics</w:t>
+            </w:r>
+            <w:r>
+              <w:rPr>
+                <w:noProof/>
+                <w:webHidden/>
+              </w:rPr>
+              <w:tab/>
+            </w:r>
+            <w:r>
+              <w:rPr>
+                <w:noProof/>
+                <w:webHidden/>
+              </w:rPr>
+              <w:fldChar w:fldCharType="begin"/>
+            </w:r>
+            <w:r>
+              <w:rPr>
+                <w:noProof/>
+                <w:webHidden/>
+              </w:rPr>
+              <w:instrText xml:space="preserve"> PAGEREF _Toc443744700 \h </w:instrText>
+            </w:r>
+            <w:r>
+              <w:rPr>
+                <w:noProof/>
+                <w:webHidden/>
+              </w:rPr>
+            </w:r>
+            <w:r>
+              <w:rPr>
+                <w:noProof/>
+                <w:webHidden/>
+              </w:rPr>
+              <w:fldChar w:fldCharType="separate"/>
+            </w:r>
+            <w:r>
+              <w:rPr>
+                <w:noProof/>
+                <w:webHidden/>
+              </w:rPr>
+              <w:t>9</w:t>
             </w:r>
             <w:r>
               <w:rPr>
@@ -2934,7 +3264,7 @@
               <w:sz w:val="22"/>
             </w:rPr>
           </w:pPr>
-          <w:hyperlink w:anchor="_Toc443681902" w:history="1">
+          <w:hyperlink w:anchor="_Toc443744701" w:history="1">
             <w:r>
               <w:rPr>
                 <w:rStyle w:val="Hyperlink"/>
@@ -2961,7 +3291,7 @@
                 <w:noProof/>
                 <w:webHidden/>
               </w:rPr>
-              <w:instrText xml:space="preserve"> PAGEREF _Toc443681902 \h </w:instrText>
+              <w:instrText xml:space="preserve"> PAGEREF _Toc443744701 \h </w:instrText>
             </w:r>
             <w:r>
               <w:rPr>
@@ -2981,7 +3311,7 @@
                 <w:noProof/>
                 <w:webHidden/>
               </w:rPr>
-              <w:t>3</w:t>
+              <w:t>9</w:t>
             </w:r>
             <w:r>
               <w:rPr>
@@ -2997,17 +3327,18 @@
             <w:pStyle w:val="TOC1"/>
             <w:rPr>
               <w:rFonts w:asciiTheme="minorHAnsi" w:eastAsiaTheme="minorEastAsia" w:hAnsiTheme="minorHAnsi"/>
+              <w:b w:val="0"/>
               <w:noProof/>
               <w:sz w:val="22"/>
             </w:rPr>
           </w:pPr>
-          <w:hyperlink w:anchor="_Toc443681903" w:history="1">
+          <w:hyperlink w:anchor="_Toc443744702" w:history="1">
             <w:r>
               <w:rPr>
                 <w:rStyle w:val="Hyperlink"/>
                 <w:noProof/>
               </w:rPr>
-              <w:t>8.5 Software Requirements Specification Review and Signoff</w:t>
+              <w:t>9.0 Software Requirements Specification Review and Signoff</w:t>
             </w:r>
             <w:r>
               <w:rPr>
@@ -3028,7 +3359,7 @@
                 <w:noProof/>
                 <w:webHidden/>
               </w:rPr>
-              <w:instrText xml:space="preserve"> PAGEREF _Toc443681903 \h </w:instrText>
+              <w:instrText xml:space="preserve"> PAGEREF _Toc443744702 \h </w:instrText>
             </w:r>
             <w:r>
               <w:rPr>
@@ -3048,7 +3379,7 @@
                 <w:noProof/>
                 <w:webHidden/>
               </w:rPr>
-              <w:t>3</w:t>
+              <w:t>10</w:t>
             </w:r>
             <w:r>
               <w:rPr>
@@ -3083,12 +3414,12 @@
       <w:pPr>
         <w:pStyle w:val="Heading1"/>
       </w:pPr>
-      <w:bookmarkStart w:id="1" w:name="_Toc443681865"/>
+      <w:bookmarkStart w:id="0" w:name="_Toc443744660"/>
       <w:r>
         <w:lastRenderedPageBreak/>
         <w:t>1.0 Introduction</w:t>
       </w:r>
-      <w:bookmarkEnd w:id="1"/>
+      <w:bookmarkEnd w:id="0"/>
     </w:p>
     <w:p>
       <w:r>
@@ -3099,7 +3430,7 @@
       <w:pPr>
         <w:pStyle w:val="Heading2"/>
       </w:pPr>
-      <w:bookmarkStart w:id="2" w:name="_Toc443681866"/>
+      <w:bookmarkStart w:id="1" w:name="_Toc443744661"/>
       <w:r>
         <w:t xml:space="preserve">1.1 Goals and </w:t>
       </w:r>
@@ -3109,7 +3440,7 @@
       <w:r>
         <w:t>bjectives</w:t>
       </w:r>
-      <w:bookmarkEnd w:id="2"/>
+      <w:bookmarkEnd w:id="1"/>
     </w:p>
     <w:p>
       <w:r>
@@ -3120,7 +3451,7 @@
       <w:pPr>
         <w:pStyle w:val="Heading2"/>
       </w:pPr>
-      <w:bookmarkStart w:id="3" w:name="_Toc443681867"/>
+      <w:bookmarkStart w:id="2" w:name="_Toc443744662"/>
       <w:r>
         <w:t xml:space="preserve">1.2 Statement of </w:t>
       </w:r>
@@ -3130,7 +3461,7 @@
       <w:r>
         <w:t>cope</w:t>
       </w:r>
-      <w:bookmarkEnd w:id="3"/>
+      <w:bookmarkEnd w:id="2"/>
     </w:p>
     <w:p>
       <w:r>
@@ -3141,14 +3472,14 @@
       <w:pPr>
         <w:pStyle w:val="Heading2"/>
       </w:pPr>
-      <w:bookmarkStart w:id="4" w:name="_Toc443681868"/>
+      <w:bookmarkStart w:id="3" w:name="_Toc443744663"/>
       <w:r>
         <w:t>1.3 Software C</w:t>
       </w:r>
       <w:r>
         <w:t>ontext</w:t>
       </w:r>
-      <w:bookmarkEnd w:id="4"/>
+      <w:bookmarkEnd w:id="3"/>
     </w:p>
     <w:p>
       <w:r>
@@ -3159,14 +3490,14 @@
       <w:pPr>
         <w:pStyle w:val="Heading2"/>
       </w:pPr>
-      <w:bookmarkStart w:id="5" w:name="_Toc443681869"/>
+      <w:bookmarkStart w:id="4" w:name="_Toc443744664"/>
       <w:r>
         <w:t>1.4 Major C</w:t>
       </w:r>
       <w:r>
         <w:t>onstraints</w:t>
       </w:r>
-      <w:bookmarkEnd w:id="5"/>
+      <w:bookmarkEnd w:id="4"/>
     </w:p>
     <w:p>
       <w:r>
@@ -3177,14 +3508,14 @@
       <w:pPr>
         <w:pStyle w:val="Heading1"/>
       </w:pPr>
-      <w:bookmarkStart w:id="6" w:name="_Toc443681870"/>
+      <w:bookmarkStart w:id="5" w:name="_Toc443744665"/>
       <w:r>
         <w:t>2.0 Usage S</w:t>
       </w:r>
       <w:r>
         <w:t>cenario</w:t>
       </w:r>
-      <w:bookmarkEnd w:id="6"/>
+      <w:bookmarkEnd w:id="5"/>
     </w:p>
     <w:p>
       <w:r>
@@ -3195,14 +3526,14 @@
       <w:pPr>
         <w:pStyle w:val="Heading2"/>
       </w:pPr>
-      <w:bookmarkStart w:id="7" w:name="_Toc443681871"/>
+      <w:bookmarkStart w:id="6" w:name="_Toc443744666"/>
       <w:r>
         <w:t>2.1 User P</w:t>
       </w:r>
       <w:r>
         <w:t>rofiles</w:t>
       </w:r>
-      <w:bookmarkEnd w:id="7"/>
+      <w:bookmarkEnd w:id="6"/>
     </w:p>
     <w:p>
       <w:r>
@@ -3213,14 +3544,14 @@
       <w:pPr>
         <w:pStyle w:val="Heading2"/>
       </w:pPr>
-      <w:bookmarkStart w:id="8" w:name="_Toc443681872"/>
+      <w:bookmarkStart w:id="7" w:name="_Toc443744667"/>
       <w:r>
         <w:t>2.2 Use-C</w:t>
       </w:r>
       <w:r>
         <w:t>ases</w:t>
       </w:r>
-      <w:bookmarkEnd w:id="8"/>
+      <w:bookmarkEnd w:id="7"/>
     </w:p>
     <w:p>
       <w:r>
@@ -3231,7 +3562,7 @@
       <w:pPr>
         <w:pStyle w:val="Heading2"/>
       </w:pPr>
-      <w:bookmarkStart w:id="9" w:name="_Toc443681873"/>
+      <w:bookmarkStart w:id="8" w:name="_Toc443744668"/>
       <w:r>
         <w:t xml:space="preserve">2.3 Special </w:t>
       </w:r>
@@ -3247,7 +3578,7 @@
       <w:r>
         <w:t>onsiderations</w:t>
       </w:r>
-      <w:bookmarkEnd w:id="9"/>
+      <w:bookmarkEnd w:id="8"/>
     </w:p>
     <w:p>
       <w:r>
@@ -3258,11 +3589,11 @@
       <w:pPr>
         <w:pStyle w:val="Heading1"/>
       </w:pPr>
-      <w:bookmarkStart w:id="10" w:name="_Toc443681874"/>
+      <w:bookmarkStart w:id="9" w:name="_Toc443744669"/>
       <w:r>
         <w:t>3.0 Data Model and Description</w:t>
       </w:r>
-      <w:bookmarkEnd w:id="10"/>
+      <w:bookmarkEnd w:id="9"/>
     </w:p>
     <w:p>
       <w:r>
@@ -3273,12 +3604,12 @@
       <w:pPr>
         <w:pStyle w:val="Heading2"/>
       </w:pPr>
-      <w:bookmarkStart w:id="11" w:name="_Toc443681875"/>
+      <w:bookmarkStart w:id="10" w:name="_Toc443744670"/>
       <w:r>
         <w:lastRenderedPageBreak/>
         <w:t>3.1 Data Description</w:t>
       </w:r>
-      <w:bookmarkEnd w:id="11"/>
+      <w:bookmarkEnd w:id="10"/>
     </w:p>
     <w:p>
       <w:r>
@@ -3289,7 +3620,7 @@
       <w:pPr>
         <w:pStyle w:val="Heading3"/>
       </w:pPr>
-      <w:bookmarkStart w:id="12" w:name="_Toc443681876"/>
+      <w:bookmarkStart w:id="11" w:name="_Toc443744671"/>
       <w:r>
         <w:t xml:space="preserve">3.1.1 Data </w:t>
       </w:r>
@@ -3299,7 +3630,7 @@
       <w:r>
         <w:t>bjects</w:t>
       </w:r>
-      <w:bookmarkEnd w:id="12"/>
+      <w:bookmarkEnd w:id="11"/>
     </w:p>
     <w:p>
       <w:r>
@@ -3310,11 +3641,11 @@
       <w:pPr>
         <w:pStyle w:val="Heading3"/>
       </w:pPr>
-      <w:bookmarkStart w:id="13" w:name="_Toc443681877"/>
+      <w:bookmarkStart w:id="12" w:name="_Toc443744672"/>
       <w:r>
         <w:t>3.1.2 Relationships</w:t>
       </w:r>
-      <w:bookmarkEnd w:id="13"/>
+      <w:bookmarkEnd w:id="12"/>
     </w:p>
     <w:p>
       <w:r>
@@ -3325,7 +3656,7 @@
       <w:pPr>
         <w:pStyle w:val="Heading3"/>
       </w:pPr>
-      <w:bookmarkStart w:id="14" w:name="_Toc443681878"/>
+      <w:bookmarkStart w:id="13" w:name="_Toc443744673"/>
       <w:r>
         <w:t xml:space="preserve">3.1.3 Complete </w:t>
       </w:r>
@@ -3341,7 +3672,7 @@
       <w:r>
         <w:t>odel</w:t>
       </w:r>
-      <w:bookmarkEnd w:id="14"/>
+      <w:bookmarkEnd w:id="13"/>
     </w:p>
     <w:p>
       <w:r>
@@ -3352,14 +3683,14 @@
       <w:pPr>
         <w:pStyle w:val="Heading3"/>
       </w:pPr>
-      <w:bookmarkStart w:id="15" w:name="_Toc443681879"/>
+      <w:bookmarkStart w:id="14" w:name="_Toc443744674"/>
       <w:r>
         <w:t>3.1.4 Data D</w:t>
       </w:r>
       <w:r>
         <w:t>ictionary</w:t>
       </w:r>
-      <w:bookmarkEnd w:id="15"/>
+      <w:bookmarkEnd w:id="14"/>
     </w:p>
     <w:p>
       <w:r>
@@ -3370,11 +3701,11 @@
       <w:pPr>
         <w:pStyle w:val="Heading1"/>
       </w:pPr>
-      <w:bookmarkStart w:id="16" w:name="_Toc443681880"/>
+      <w:bookmarkStart w:id="15" w:name="_Toc443744675"/>
       <w:r>
         <w:t>4.0 Functional Model and Description</w:t>
       </w:r>
-      <w:bookmarkEnd w:id="16"/>
+      <w:bookmarkEnd w:id="15"/>
     </w:p>
     <w:p>
       <w:r>
@@ -3385,7 +3716,7 @@
       <w:pPr>
         <w:pStyle w:val="Heading2"/>
       </w:pPr>
-      <w:bookmarkStart w:id="17" w:name="_Toc443681881"/>
+      <w:bookmarkStart w:id="16" w:name="_Toc443744676"/>
       <w:r>
         <w:t xml:space="preserve">4.1 Use </w:t>
       </w:r>
@@ -3395,7 +3726,7 @@
       <w:r>
         <w:t>ases</w:t>
       </w:r>
-      <w:bookmarkEnd w:id="17"/>
+      <w:bookmarkEnd w:id="16"/>
     </w:p>
     <w:p>
       <w:r>
@@ -3416,11 +3747,11 @@
       <w:pPr>
         <w:pStyle w:val="Heading2"/>
       </w:pPr>
-      <w:bookmarkStart w:id="18" w:name="_Toc443681882"/>
+      <w:bookmarkStart w:id="17" w:name="_Toc443744677"/>
       <w:r>
         <w:t>4.2 Software Interface Description</w:t>
       </w:r>
-      <w:bookmarkEnd w:id="18"/>
+      <w:bookmarkEnd w:id="17"/>
     </w:p>
     <w:p>
       <w:r>
@@ -3431,7 +3762,7 @@
       <w:pPr>
         <w:pStyle w:val="Heading3"/>
       </w:pPr>
-      <w:bookmarkStart w:id="19" w:name="_Toc443681883"/>
+      <w:bookmarkStart w:id="18" w:name="_Toc443744678"/>
       <w:r>
         <w:t xml:space="preserve">4.2.1 External </w:t>
       </w:r>
@@ -3447,7 +3778,7 @@
       <w:r>
         <w:t>nterfaces</w:t>
       </w:r>
-      <w:bookmarkEnd w:id="19"/>
+      <w:bookmarkEnd w:id="18"/>
     </w:p>
     <w:p>
       <w:r>
@@ -3458,14 +3789,14 @@
       <w:pPr>
         <w:pStyle w:val="Heading3"/>
       </w:pPr>
-      <w:bookmarkStart w:id="20" w:name="_Toc443681884"/>
+      <w:bookmarkStart w:id="19" w:name="_Toc443744679"/>
       <w:r>
         <w:t>4.2.2 External System I</w:t>
       </w:r>
       <w:r>
         <w:t>nterfaces</w:t>
       </w:r>
-      <w:bookmarkEnd w:id="20"/>
+      <w:bookmarkEnd w:id="19"/>
     </w:p>
     <w:p>
       <w:r>
@@ -3476,7 +3807,7 @@
       <w:pPr>
         <w:pStyle w:val="Heading3"/>
       </w:pPr>
-      <w:bookmarkStart w:id="21" w:name="_Toc443681885"/>
+      <w:bookmarkStart w:id="20" w:name="_Toc443744680"/>
       <w:r>
         <w:lastRenderedPageBreak/>
         <w:t>4.2.3 Human I</w:t>
@@ -3484,7 +3815,7 @@
       <w:r>
         <w:t>nterface</w:t>
       </w:r>
-      <w:bookmarkEnd w:id="21"/>
+      <w:bookmarkEnd w:id="20"/>
     </w:p>
     <w:p>
       <w:r>
@@ -3495,11 +3826,11 @@
       <w:pPr>
         <w:pStyle w:val="Heading2"/>
       </w:pPr>
-      <w:bookmarkStart w:id="22" w:name="_Toc443681886"/>
+      <w:bookmarkStart w:id="21" w:name="_Toc443744681"/>
       <w:r>
         <w:t>4.3 Sequence Diagrams</w:t>
       </w:r>
-      <w:bookmarkEnd w:id="22"/>
+      <w:bookmarkEnd w:id="21"/>
     </w:p>
     <w:p>
       <w:r>
@@ -3510,11 +3841,11 @@
       <w:pPr>
         <w:pStyle w:val="Heading2"/>
       </w:pPr>
-      <w:bookmarkStart w:id="23" w:name="_Toc443681887"/>
+      <w:bookmarkStart w:id="22" w:name="_Toc443744682"/>
       <w:r>
         <w:t>4.4 Communication Diagrams</w:t>
       </w:r>
-      <w:bookmarkEnd w:id="23"/>
+      <w:bookmarkEnd w:id="22"/>
     </w:p>
     <w:p>
       <w:r>
@@ -3525,11 +3856,11 @@
       <w:pPr>
         <w:pStyle w:val="Heading1"/>
       </w:pPr>
-      <w:bookmarkStart w:id="24" w:name="_Toc443681888"/>
+      <w:bookmarkStart w:id="23" w:name="_Toc443744683"/>
       <w:r>
         <w:t>5.0 Behavioral Model and Description</w:t>
       </w:r>
-      <w:bookmarkEnd w:id="24"/>
+      <w:bookmarkEnd w:id="23"/>
     </w:p>
     <w:p>
       <w:r>
@@ -3540,7 +3871,7 @@
       <w:pPr>
         <w:pStyle w:val="Heading2"/>
       </w:pPr>
-      <w:bookmarkStart w:id="25" w:name="_Toc443681889"/>
+      <w:bookmarkStart w:id="24" w:name="_Toc443744684"/>
       <w:r>
         <w:t xml:space="preserve">5.1 Description for </w:t>
       </w:r>
@@ -3556,7 +3887,7 @@
       <w:r>
         <w:t>ehavior</w:t>
       </w:r>
-      <w:bookmarkEnd w:id="25"/>
+      <w:bookmarkEnd w:id="24"/>
     </w:p>
     <w:p>
       <w:r>
@@ -3567,11 +3898,11 @@
       <w:pPr>
         <w:pStyle w:val="Heading3"/>
       </w:pPr>
-      <w:bookmarkStart w:id="26" w:name="_Toc443681890"/>
+      <w:bookmarkStart w:id="25" w:name="_Toc443744685"/>
       <w:r>
         <w:t>5.1.1 Events</w:t>
       </w:r>
-      <w:bookmarkEnd w:id="26"/>
+      <w:bookmarkEnd w:id="25"/>
     </w:p>
     <w:p>
       <w:r>
@@ -3582,11 +3913,11 @@
       <w:pPr>
         <w:pStyle w:val="Heading3"/>
       </w:pPr>
-      <w:bookmarkStart w:id="27" w:name="_Toc443681891"/>
+      <w:bookmarkStart w:id="26" w:name="_Toc443744686"/>
       <w:r>
         <w:t>5.1.2 States</w:t>
       </w:r>
-      <w:bookmarkEnd w:id="27"/>
+      <w:bookmarkEnd w:id="26"/>
     </w:p>
     <w:p>
       <w:r>
@@ -3597,11 +3928,11 @@
       <w:pPr>
         <w:pStyle w:val="Heading2"/>
       </w:pPr>
-      <w:bookmarkStart w:id="28" w:name="_Toc443681892"/>
+      <w:bookmarkStart w:id="27" w:name="_Toc443744687"/>
       <w:r>
         <w:t>5.2 State Transition Diagrams</w:t>
       </w:r>
-      <w:bookmarkEnd w:id="28"/>
+      <w:bookmarkEnd w:id="27"/>
     </w:p>
     <w:p>
       <w:r>
@@ -3612,11 +3943,11 @@
       <w:pPr>
         <w:pStyle w:val="Heading1"/>
       </w:pPr>
-      <w:bookmarkStart w:id="29" w:name="_Toc443681893"/>
+      <w:bookmarkStart w:id="28" w:name="_Toc443744688"/>
       <w:r>
         <w:t>6.0 Restrictions, Limitations, and Constraints</w:t>
       </w:r>
-      <w:bookmarkEnd w:id="29"/>
+      <w:bookmarkEnd w:id="28"/>
     </w:p>
     <w:p>
       <w:r>
@@ -3627,11 +3958,11 @@
       <w:pPr>
         <w:pStyle w:val="Heading1"/>
       </w:pPr>
-      <w:bookmarkStart w:id="30" w:name="_Toc443681894"/>
+      <w:bookmarkStart w:id="29" w:name="_Toc443744689"/>
       <w:r>
         <w:t>7.0 Validation Criteria</w:t>
       </w:r>
-      <w:bookmarkEnd w:id="30"/>
+      <w:bookmarkEnd w:id="29"/>
     </w:p>
     <w:p>
       <w:r>
@@ -3642,14 +3973,14 @@
       <w:pPr>
         <w:pStyle w:val="Heading2"/>
       </w:pPr>
-      <w:bookmarkStart w:id="31" w:name="_Toc443681895"/>
+      <w:bookmarkStart w:id="30" w:name="_Toc443744690"/>
       <w:r>
         <w:t>7.1 Classes of T</w:t>
       </w:r>
       <w:r>
         <w:t>ests</w:t>
       </w:r>
-      <w:bookmarkEnd w:id="31"/>
+      <w:bookmarkEnd w:id="30"/>
     </w:p>
     <w:p>
       <w:r>
@@ -3660,7 +3991,7 @@
       <w:pPr>
         <w:pStyle w:val="Heading2"/>
       </w:pPr>
-      <w:bookmarkStart w:id="32" w:name="_Toc443681896"/>
+      <w:bookmarkStart w:id="31" w:name="_Toc443744691"/>
       <w:r>
         <w:lastRenderedPageBreak/>
         <w:t xml:space="preserve">7.2 Expected </w:t>
@@ -3677,7 +4008,7 @@
       <w:r>
         <w:t>esponse</w:t>
       </w:r>
-      <w:bookmarkEnd w:id="32"/>
+      <w:bookmarkEnd w:id="31"/>
     </w:p>
     <w:p>
       <w:r>
@@ -3688,14 +4019,14 @@
       <w:pPr>
         <w:pStyle w:val="Heading2"/>
       </w:pPr>
-      <w:bookmarkStart w:id="33" w:name="_Toc443681897"/>
+      <w:bookmarkStart w:id="32" w:name="_Toc443744692"/>
       <w:r>
         <w:t>7.3 Performance B</w:t>
       </w:r>
       <w:r>
         <w:t>ounds</w:t>
       </w:r>
-      <w:bookmarkEnd w:id="33"/>
+      <w:bookmarkEnd w:id="32"/>
     </w:p>
     <w:p>
       <w:r>
@@ -3706,11 +4037,11 @@
       <w:pPr>
         <w:pStyle w:val="Heading1"/>
       </w:pPr>
-      <w:bookmarkStart w:id="34" w:name="_Toc443681898"/>
+      <w:bookmarkStart w:id="33" w:name="_Toc443744693"/>
       <w:r>
         <w:t>8.0 Appendices</w:t>
       </w:r>
-      <w:bookmarkEnd w:id="34"/>
+      <w:bookmarkEnd w:id="33"/>
     </w:p>
     <w:p>
       <w:r>
@@ -3721,7 +4052,7 @@
       <w:pPr>
         <w:pStyle w:val="Heading2"/>
       </w:pPr>
-      <w:bookmarkStart w:id="35" w:name="_Toc443681899"/>
+      <w:bookmarkStart w:id="34" w:name="_Toc443744694"/>
       <w:r>
         <w:t xml:space="preserve">8.1 System </w:t>
       </w:r>
@@ -3737,7 +4068,7 @@
       <w:r>
         <w:t>atrix</w:t>
       </w:r>
-      <w:bookmarkEnd w:id="35"/>
+      <w:bookmarkEnd w:id="34"/>
     </w:p>
     <w:p>
       <w:r>
@@ -3748,11 +4079,11 @@
       <w:pPr>
         <w:pStyle w:val="Heading2"/>
       </w:pPr>
-      <w:bookmarkStart w:id="36" w:name="_Toc443681900"/>
+      <w:bookmarkStart w:id="35" w:name="_Toc443744695"/>
       <w:r>
         <w:t>8.2 Product Strategies</w:t>
       </w:r>
-      <w:bookmarkEnd w:id="36"/>
+      <w:bookmarkEnd w:id="35"/>
     </w:p>
     <w:p>
       <w:r>
@@ -3763,7 +4094,7 @@
       <w:pPr>
         <w:pStyle w:val="Heading2"/>
       </w:pPr>
-      <w:bookmarkStart w:id="37" w:name="_Toc443681901"/>
+      <w:bookmarkStart w:id="36" w:name="_Toc443744696"/>
       <w:r>
         <w:t>8.3 Analysis M</w:t>
       </w:r>
@@ -3776,25 +4107,1411 @@
       <w:r>
         <w:t>sed</w:t>
       </w:r>
+      <w:bookmarkEnd w:id="36"/>
+    </w:p>
+    <w:p>
+      <w:r>
+        <w:t>The following is a description of the goal of the metrics used during this project, definitions of the various metrics used, and their applicability to the different aspects of the project.</w:t>
+      </w:r>
+    </w:p>
+    <w:p>
+      <w:pPr>
+        <w:pStyle w:val="Heading3"/>
+      </w:pPr>
+      <w:bookmarkStart w:id="37" w:name="_Toc443744697"/>
+      <w:r>
+        <w:t xml:space="preserve">8.3.1 </w:t>
+      </w:r>
+      <w:r>
+        <w:t>Goal of the Metrics</w:t>
+      </w:r>
       <w:bookmarkEnd w:id="37"/>
     </w:p>
     <w:p>
       <w:r>
-        <w:t>A description of all analysis metrics to be used during the analysis activity is noted here.</w:t>
-      </w:r>
-    </w:p>
+        <w:t xml:space="preserve">Analyze the </w:t>
+      </w:r>
+      <w:r>
+        <w:rPr>
+          <w:i/>
+        </w:rPr>
+        <w:t>Ice Cream Manager</w:t>
+      </w:r>
+      <w:r>
+        <w:t xml:space="preserve"> architecture for the purpose of evaluating architectural components with respect to the ability to make </w:t>
+      </w:r>
+      <w:r>
+        <w:rPr>
+          <w:i/>
+        </w:rPr>
+        <w:t>Ice Cream Manager</w:t>
+      </w:r>
+      <w:r>
+        <w:t xml:space="preserve"> more extensible from the viewpoint of the software engineers performing the work in the context of product enhancement until deployment to the customer.</w:t>
+      </w:r>
+    </w:p>
+    <w:p>
+      <w:r>
+        <w:t>Towards that goal, the metrics that are collected will be used to answer the following questions:</w:t>
+      </w:r>
+    </w:p>
+    <w:p>
+      <w:pPr>
+        <w:pStyle w:val="ListParagraph"/>
+        <w:numPr>
+          <w:ilvl w:val="0"/>
+          <w:numId w:val="1"/>
+        </w:numPr>
+      </w:pPr>
+      <w:r>
+        <w:t>This is the test. This is the test. This is the test. This is the test. This is the test. This is the test. This is the test.</w:t>
+      </w:r>
+    </w:p>
+    <w:p>
+      <w:pPr>
+        <w:pStyle w:val="ListParagraph"/>
+        <w:numPr>
+          <w:ilvl w:val="0"/>
+          <w:numId w:val="1"/>
+        </w:numPr>
+      </w:pPr>
+    </w:p>
+    <w:p>
+      <w:pPr>
+        <w:pStyle w:val="Heading3"/>
+      </w:pPr>
+      <w:bookmarkStart w:id="38" w:name="_Toc443744698"/>
+      <w:r>
+        <w:t xml:space="preserve">8.3.2 </w:t>
+      </w:r>
+      <w:r>
+        <w:t>Requirements Model Metrics</w:t>
+      </w:r>
+      <w:bookmarkEnd w:id="38"/>
+    </w:p>
+    <w:p>
+      <w:r>
+        <w:t xml:space="preserve">The </w:t>
+      </w:r>
+      <w:r>
+        <w:t xml:space="preserve">quality of the </w:t>
+      </w:r>
+      <w:r>
+        <w:t>Requirements Model</w:t>
+      </w:r>
+      <w:r>
+        <w:t xml:space="preserve"> for this project will be determined using two different metrics; specificity and completeness.</w:t>
+      </w:r>
+    </w:p>
+    <w:p>
+      <w:pPr>
+        <w:pStyle w:val="Heading4"/>
+      </w:pPr>
+      <w:r>
+        <w:lastRenderedPageBreak/>
+        <w:t>Specificity</w:t>
+      </w:r>
+    </w:p>
+    <w:p>
+      <w:r>
+        <w:t xml:space="preserve">Specificity is the measure of the precision of language and lack of ambiguity in the Requirements Model. Measurement of specificity occurs through the interpretation of requirements by reviewers. The frequency in which reviewers agree regarding how a requirement is interpreted </w:t>
+      </w:r>
+      <w:r>
+        <w:t>improves</w:t>
+      </w:r>
+      <w:r>
+        <w:t xml:space="preserve"> the specificity score. The specificity score is calculated using the following equation:</w:t>
+      </w:r>
+    </w:p>
+    <w:p>
+      <w:pPr>
+        <w:pStyle w:val="Equation"/>
+        <w:rPr>
+          <w:rFonts w:eastAsiaTheme="minorEastAsia"/>
+        </w:rPr>
+      </w:pPr>
+      <m:oMathPara>
+        <m:oMathParaPr>
+          <m:jc m:val="left"/>
+        </m:oMathParaPr>
+        <m:oMath>
+          <m:r>
+            <m:t>S=</m:t>
+          </m:r>
+          <m:f>
+            <m:fPr>
+              <m:ctrlPr/>
+            </m:fPr>
+            <m:num>
+              <m:sSub>
+                <m:sSubPr>
+                  <m:ctrlPr/>
+                </m:sSubPr>
+                <m:e>
+                  <m:r>
+                    <m:t>n</m:t>
+                  </m:r>
+                </m:e>
+                <m:sub>
+                  <m:r>
+                    <m:t>ui</m:t>
+                  </m:r>
+                </m:sub>
+              </m:sSub>
+            </m:num>
+            <m:den>
+              <m:sSub>
+                <m:sSubPr>
+                  <m:ctrlPr/>
+                </m:sSubPr>
+                <m:e>
+                  <m:r>
+                    <m:t>n</m:t>
+                  </m:r>
+                </m:e>
+                <m:sub>
+                  <m:r>
+                    <m:t>r</m:t>
+                  </m:r>
+                </m:sub>
+              </m:sSub>
+            </m:den>
+          </m:f>
+        </m:oMath>
+      </m:oMathPara>
+    </w:p>
+    <w:p>
+      <w:r>
+        <w:t xml:space="preserve">Where </w:t>
+      </w:r>
+      <m:oMath>
+        <m:r>
+          <m:rPr>
+            <m:sty m:val="bi"/>
+          </m:rPr>
+          <w:rPr>
+            <w:rFonts w:ascii="Cambria Math" w:hAnsi="Cambria Math"/>
+          </w:rPr>
+          <m:t>S</m:t>
+        </m:r>
+      </m:oMath>
+      <w:r>
+        <w:rPr>
+          <w:rFonts w:eastAsiaTheme="minorEastAsia"/>
+        </w:rPr>
+        <w:t xml:space="preserve"> is the specificity score, </w:t>
+      </w:r>
+      <m:oMath>
+        <m:sSub>
+          <m:sSubPr>
+            <m:ctrlPr>
+              <w:rPr>
+                <w:rStyle w:val="EquationChar"/>
+                <w:i w:val="0"/>
+              </w:rPr>
+            </m:ctrlPr>
+          </m:sSubPr>
+          <m:e>
+            <m:r>
+              <m:rPr>
+                <m:sty m:val="b"/>
+              </m:rPr>
+              <w:rPr>
+                <w:rStyle w:val="EquationChar"/>
+              </w:rPr>
+              <m:t>n</m:t>
+            </m:r>
+          </m:e>
+          <m:sub>
+            <m:r>
+              <m:rPr>
+                <m:sty m:val="b"/>
+              </m:rPr>
+              <w:rPr>
+                <w:rStyle w:val="EquationChar"/>
+              </w:rPr>
+              <m:t>ui</m:t>
+            </m:r>
+          </m:sub>
+        </m:sSub>
+      </m:oMath>
+      <w:r>
+        <w:rPr>
+          <w:rFonts w:eastAsiaTheme="minorEastAsia"/>
+        </w:rPr>
+        <w:t xml:space="preserve"> is the number of requirements for which all the reviewers had identical interpretations, and </w:t>
+      </w:r>
+      <m:oMath>
+        <m:sSub>
+          <m:sSubPr>
+            <m:ctrlPr>
+              <w:rPr>
+                <w:rFonts w:ascii="Cambria Math" w:eastAsiaTheme="minorEastAsia" w:hAnsi="Cambria Math"/>
+                <w:b/>
+                <w:i/>
+              </w:rPr>
+            </m:ctrlPr>
+          </m:sSubPr>
+          <m:e>
+            <m:r>
+              <m:rPr>
+                <m:sty m:val="bi"/>
+              </m:rPr>
+              <w:rPr>
+                <w:rFonts w:ascii="Cambria Math" w:eastAsiaTheme="minorEastAsia" w:hAnsi="Cambria Math"/>
+              </w:rPr>
+              <m:t>n</m:t>
+            </m:r>
+          </m:e>
+          <m:sub>
+            <m:r>
+              <m:rPr>
+                <m:sty m:val="bi"/>
+              </m:rPr>
+              <w:rPr>
+                <w:rFonts w:ascii="Cambria Math" w:eastAsiaTheme="minorEastAsia" w:hAnsi="Cambria Math"/>
+              </w:rPr>
+              <m:t>r</m:t>
+            </m:r>
+          </m:sub>
+        </m:sSub>
+      </m:oMath>
+      <w:r>
+        <w:rPr>
+          <w:rFonts w:eastAsiaTheme="minorEastAsia"/>
+        </w:rPr>
+        <w:t xml:space="preserve"> is the total number of </w:t>
+      </w:r>
+      <w:r>
+        <w:rPr>
+          <w:rFonts w:eastAsiaTheme="minorEastAsia"/>
+        </w:rPr>
+        <w:t xml:space="preserve">functional and non-functional </w:t>
+      </w:r>
+      <w:r>
+        <w:rPr>
+          <w:rFonts w:eastAsiaTheme="minorEastAsia"/>
+        </w:rPr>
+        <w:t xml:space="preserve">requirements. When interpreting the specificity score the closer it is to </w:t>
+      </w:r>
+      <m:oMath>
+        <m:r>
+          <m:rPr>
+            <m:sty m:val="bi"/>
+          </m:rPr>
+          <w:rPr>
+            <w:rFonts w:ascii="Cambria Math" w:eastAsiaTheme="minorEastAsia" w:hAnsi="Cambria Math"/>
+          </w:rPr>
+          <m:t>1</m:t>
+        </m:r>
+      </m:oMath>
+      <w:r>
+        <w:rPr>
+          <w:rFonts w:eastAsiaTheme="minorEastAsia"/>
+        </w:rPr>
+        <w:t xml:space="preserve"> the more specific—or less ambiguous—the requirements.  </w:t>
+      </w:r>
+    </w:p>
+    <w:p>
+      <w:pPr>
+        <w:pStyle w:val="Heading4"/>
+      </w:pPr>
+      <w:r>
+        <w:t>Completeness</w:t>
+      </w:r>
+    </w:p>
+    <w:p>
+      <w:r>
+        <w:t>Completeness is the measure of how complete the Requirements Model is. Measurement of completeness occurs through examining the ratio between the number of functional requirements and the number of the inputs and states in the model. The completeness score is calculated using the following equation:</w:t>
+      </w:r>
+    </w:p>
+    <w:p>
+      <w:pPr>
+        <w:pStyle w:val="Equation"/>
+        <w:rPr>
+          <w:rFonts w:eastAsiaTheme="minorEastAsia"/>
+          <w:b/>
+        </w:rPr>
+      </w:pPr>
+      <m:oMathPara>
+        <m:oMathParaPr>
+          <m:jc m:val="left"/>
+        </m:oMathParaPr>
+        <m:oMath>
+          <m:r>
+            <m:rPr>
+              <m:sty m:val="bi"/>
+            </m:rPr>
+            <m:t>C=</m:t>
+          </m:r>
+          <m:f>
+            <m:fPr>
+              <m:ctrlPr>
+                <w:rPr>
+                  <w:b/>
+                </w:rPr>
+              </m:ctrlPr>
+            </m:fPr>
+            <m:num>
+              <m:sSub>
+                <m:sSubPr>
+                  <m:ctrlPr>
+                    <w:rPr>
+                      <w:b/>
+                    </w:rPr>
+                  </m:ctrlPr>
+                </m:sSubPr>
+                <m:e>
+                  <m:r>
+                    <m:rPr>
+                      <m:sty m:val="bi"/>
+                    </m:rPr>
+                    <m:t>n</m:t>
+                  </m:r>
+                </m:e>
+                <m:sub>
+                  <m:r>
+                    <m:rPr>
+                      <m:sty m:val="bi"/>
+                    </m:rPr>
+                    <m:t>u</m:t>
+                  </m:r>
+                </m:sub>
+              </m:sSub>
+            </m:num>
+            <m:den>
+              <m:sSub>
+                <m:sSubPr>
+                  <m:ctrlPr>
+                    <w:rPr>
+                      <w:b/>
+                    </w:rPr>
+                  </m:ctrlPr>
+                </m:sSubPr>
+                <m:e>
+                  <m:r>
+                    <m:rPr>
+                      <m:sty m:val="bi"/>
+                    </m:rPr>
+                    <m:t>n</m:t>
+                  </m:r>
+                </m:e>
+                <m:sub>
+                  <m:r>
+                    <m:rPr>
+                      <m:sty m:val="bi"/>
+                    </m:rPr>
+                    <m:t>i</m:t>
+                  </m:r>
+                </m:sub>
+              </m:sSub>
+              <m:r>
+                <m:rPr>
+                  <m:sty m:val="bi"/>
+                </m:rPr>
+                <m:t>×</m:t>
+              </m:r>
+              <m:sSub>
+                <m:sSubPr>
+                  <m:ctrlPr>
+                    <w:rPr>
+                      <w:b/>
+                    </w:rPr>
+                  </m:ctrlPr>
+                </m:sSubPr>
+                <m:e>
+                  <m:r>
+                    <m:rPr>
+                      <m:sty m:val="bi"/>
+                    </m:rPr>
+                    <m:t>n</m:t>
+                  </m:r>
+                </m:e>
+                <m:sub>
+                  <m:r>
+                    <m:rPr>
+                      <m:sty m:val="bi"/>
+                    </m:rPr>
+                    <m:t>s</m:t>
+                  </m:r>
+                </m:sub>
+              </m:sSub>
+            </m:den>
+          </m:f>
+        </m:oMath>
+      </m:oMathPara>
+    </w:p>
+    <w:p>
+      <w:r>
+        <w:rPr>
+          <w:rFonts w:eastAsiaTheme="minorEastAsia"/>
+        </w:rPr>
+        <w:t xml:space="preserve">Where </w:t>
+      </w:r>
+      <m:oMath>
+        <m:r>
+          <m:rPr>
+            <m:sty m:val="bi"/>
+          </m:rPr>
+          <w:rPr>
+            <w:rFonts w:ascii="Cambria Math" w:eastAsiaTheme="minorEastAsia" w:hAnsi="Cambria Math"/>
+          </w:rPr>
+          <m:t>C</m:t>
+        </m:r>
+      </m:oMath>
+      <w:r>
+        <w:rPr>
+          <w:rFonts w:eastAsiaTheme="minorEastAsia"/>
+        </w:rPr>
+        <w:t xml:space="preserve"> is the completeness score, </w:t>
+      </w:r>
+      <m:oMath>
+        <m:sSub>
+          <m:sSubPr>
+            <m:ctrlPr>
+              <w:rPr>
+                <w:rFonts w:ascii="Cambria Math" w:eastAsiaTheme="minorEastAsia" w:hAnsi="Cambria Math"/>
+                <w:b/>
+                <w:i/>
+              </w:rPr>
+            </m:ctrlPr>
+          </m:sSubPr>
+          <m:e>
+            <m:r>
+              <m:rPr>
+                <m:sty m:val="bi"/>
+              </m:rPr>
+              <w:rPr>
+                <w:rFonts w:ascii="Cambria Math" w:eastAsiaTheme="minorEastAsia" w:hAnsi="Cambria Math"/>
+              </w:rPr>
+              <m:t>n</m:t>
+            </m:r>
+          </m:e>
+          <m:sub>
+            <m:r>
+              <m:rPr>
+                <m:sty m:val="bi"/>
+              </m:rPr>
+              <w:rPr>
+                <w:rFonts w:ascii="Cambria Math" w:eastAsiaTheme="minorEastAsia" w:hAnsi="Cambria Math"/>
+              </w:rPr>
+              <m:t>u</m:t>
+            </m:r>
+          </m:sub>
+        </m:sSub>
+      </m:oMath>
+      <w:r>
+        <w:rPr>
+          <w:rFonts w:eastAsiaTheme="minorEastAsia"/>
+        </w:rPr>
+        <w:t xml:space="preserve"> is the number of unique functional requirements, </w:t>
+      </w:r>
+      <m:oMath>
+        <m:sSub>
+          <m:sSubPr>
+            <m:ctrlPr>
+              <w:rPr>
+                <w:rFonts w:ascii="Cambria Math" w:eastAsiaTheme="minorEastAsia" w:hAnsi="Cambria Math"/>
+                <w:b/>
+                <w:i/>
+              </w:rPr>
+            </m:ctrlPr>
+          </m:sSubPr>
+          <m:e>
+            <m:r>
+              <m:rPr>
+                <m:sty m:val="bi"/>
+              </m:rPr>
+              <w:rPr>
+                <w:rFonts w:ascii="Cambria Math" w:eastAsiaTheme="minorEastAsia" w:hAnsi="Cambria Math"/>
+              </w:rPr>
+              <m:t>n</m:t>
+            </m:r>
+          </m:e>
+          <m:sub>
+            <m:r>
+              <m:rPr>
+                <m:sty m:val="bi"/>
+              </m:rPr>
+              <w:rPr>
+                <w:rFonts w:ascii="Cambria Math" w:eastAsiaTheme="minorEastAsia" w:hAnsi="Cambria Math"/>
+              </w:rPr>
+              <m:t>i</m:t>
+            </m:r>
+          </m:sub>
+        </m:sSub>
+      </m:oMath>
+      <w:r>
+        <w:rPr>
+          <w:rFonts w:eastAsiaTheme="minorEastAsia"/>
+        </w:rPr>
+        <w:t xml:space="preserve"> is the number of inputs defined or implied by the specification, and </w:t>
+      </w:r>
+      <m:oMath>
+        <m:sSub>
+          <m:sSubPr>
+            <m:ctrlPr>
+              <w:rPr>
+                <w:rFonts w:ascii="Cambria Math" w:eastAsiaTheme="minorEastAsia" w:hAnsi="Cambria Math"/>
+                <w:b/>
+                <w:i/>
+              </w:rPr>
+            </m:ctrlPr>
+          </m:sSubPr>
+          <m:e>
+            <m:r>
+              <m:rPr>
+                <m:sty m:val="bi"/>
+              </m:rPr>
+              <w:rPr>
+                <w:rFonts w:ascii="Cambria Math" w:eastAsiaTheme="minorEastAsia" w:hAnsi="Cambria Math"/>
+              </w:rPr>
+              <m:t>n</m:t>
+            </m:r>
+          </m:e>
+          <m:sub>
+            <m:r>
+              <m:rPr>
+                <m:sty m:val="bi"/>
+              </m:rPr>
+              <w:rPr>
+                <w:rFonts w:ascii="Cambria Math" w:eastAsiaTheme="minorEastAsia" w:hAnsi="Cambria Math"/>
+              </w:rPr>
+              <m:t>s</m:t>
+            </m:r>
+          </m:sub>
+        </m:sSub>
+      </m:oMath>
+      <w:r>
+        <w:rPr>
+          <w:rFonts w:eastAsiaTheme="minorEastAsia"/>
+        </w:rPr>
+        <w:t xml:space="preserve"> is the number of states defined by the specification. When interpreting the completeness score the closer it is to </w:t>
+      </w:r>
+      <m:oMath>
+        <m:r>
+          <m:rPr>
+            <m:sty m:val="bi"/>
+          </m:rPr>
+          <w:rPr>
+            <w:rFonts w:ascii="Cambria Math" w:eastAsiaTheme="minorEastAsia" w:hAnsi="Cambria Math"/>
+          </w:rPr>
+          <m:t>1</m:t>
+        </m:r>
+      </m:oMath>
+      <w:r>
+        <w:rPr>
+          <w:rFonts w:eastAsiaTheme="minorEastAsia"/>
+        </w:rPr>
+        <w:t xml:space="preserve"> the higher the percentage of necessary functions that have been specified.</w:t>
+      </w:r>
+    </w:p>
+    <w:p>
+      <w:pPr>
+        <w:pStyle w:val="Heading3"/>
+      </w:pPr>
+      <w:bookmarkStart w:id="39" w:name="_Toc443744699"/>
+      <w:r>
+        <w:t xml:space="preserve">8.3.3 </w:t>
+      </w:r>
+      <w:r>
+        <w:t>Object-Oriented Model Metrics</w:t>
+      </w:r>
+      <w:bookmarkEnd w:id="39"/>
+    </w:p>
+    <w:p>
+      <w:r>
+        <w:t xml:space="preserve">The quality of the </w:t>
+      </w:r>
+      <w:r>
+        <w:t>Object-Oriented</w:t>
+      </w:r>
+      <w:r>
+        <w:t xml:space="preserve"> Model for this project will be determined using two different metrics; </w:t>
+      </w:r>
+      <w:r>
+        <w:t>responsibility</w:t>
+      </w:r>
+      <w:r>
+        <w:t xml:space="preserve"> and </w:t>
+      </w:r>
+      <w:r>
+        <w:t>linking</w:t>
+      </w:r>
+      <w:r>
+        <w:t>.</w:t>
+      </w:r>
+    </w:p>
+    <w:p>
+      <w:pPr>
+        <w:pStyle w:val="Heading4"/>
+      </w:pPr>
+      <w:r>
+        <w:t>Responsibility</w:t>
+      </w:r>
+    </w:p>
+    <w:p>
+      <w:r>
+        <w:t xml:space="preserve">Responsibility is the measure of how much a single class is responsible for performing. </w:t>
+      </w:r>
+      <w:r>
+        <w:t>Measurement of the responsibility score for a single class occurs though examining the number of methods within or inherited by the class, and the number of attributes within or inherited by the class. The responsibility score is calculated using the following equations:</w:t>
+      </w:r>
+    </w:p>
+    <w:p>
+      <w:pPr>
+        <w:pStyle w:val="Equation"/>
+        <w:rPr>
+          <w:rFonts w:eastAsiaTheme="minorEastAsia"/>
+          <w:b/>
+        </w:rPr>
+      </w:pPr>
+      <m:oMathPara>
+        <m:oMathParaPr>
+          <m:jc m:val="left"/>
+        </m:oMathParaPr>
+        <m:oMath>
+          <m:r>
+            <m:rPr>
+              <m:sty m:val="bi"/>
+            </m:rPr>
+            <m:t>R=</m:t>
+          </m:r>
+          <m:sSub>
+            <m:sSubPr>
+              <m:ctrlPr>
+                <w:rPr>
+                  <w:b/>
+                </w:rPr>
+              </m:ctrlPr>
+            </m:sSubPr>
+            <m:e>
+              <m:r>
+                <m:rPr>
+                  <m:sty m:val="bi"/>
+                </m:rPr>
+                <m:t>R</m:t>
+              </m:r>
+            </m:e>
+            <m:sub>
+              <m:r>
+                <m:rPr>
+                  <m:sty m:val="bi"/>
+                </m:rPr>
+                <m:t>m</m:t>
+              </m:r>
+            </m:sub>
+          </m:sSub>
+          <m:r>
+            <m:rPr>
+              <m:sty m:val="bi"/>
+            </m:rPr>
+            <m:t>+</m:t>
+          </m:r>
+          <m:sSub>
+            <m:sSubPr>
+              <m:ctrlPr>
+                <w:rPr>
+                  <w:b/>
+                </w:rPr>
+              </m:ctrlPr>
+            </m:sSubPr>
+            <m:e>
+              <m:r>
+                <m:rPr>
+                  <m:sty m:val="bi"/>
+                </m:rPr>
+                <m:t>R</m:t>
+              </m:r>
+            </m:e>
+            <m:sub>
+              <m:r>
+                <m:rPr>
+                  <m:sty m:val="bi"/>
+                </m:rPr>
+                <m:t>a</m:t>
+              </m:r>
+            </m:sub>
+          </m:sSub>
+        </m:oMath>
+      </m:oMathPara>
+    </w:p>
+    <w:p>
+      <w:pPr>
+        <w:pStyle w:val="Equation"/>
+        <w:rPr>
+          <w:rFonts w:eastAsiaTheme="minorEastAsia"/>
+          <w:b/>
+        </w:rPr>
+      </w:pPr>
+      <m:oMathPara>
+        <m:oMathParaPr>
+          <m:jc m:val="left"/>
+        </m:oMathParaPr>
+        <m:oMath>
+          <m:sSub>
+            <m:sSubPr>
+              <m:ctrlPr>
+                <w:rPr>
+                  <w:b/>
+                </w:rPr>
+              </m:ctrlPr>
+            </m:sSubPr>
+            <m:e>
+              <m:r>
+                <m:rPr>
+                  <m:sty m:val="bi"/>
+                </m:rPr>
+                <m:t>R</m:t>
+              </m:r>
+            </m:e>
+            <m:sub>
+              <m:r>
+                <m:rPr>
+                  <m:sty m:val="bi"/>
+                </m:rPr>
+                <m:t>m</m:t>
+              </m:r>
+            </m:sub>
+          </m:sSub>
+          <m:r>
+            <m:rPr>
+              <m:sty m:val="bi"/>
+            </m:rPr>
+            <m:t>=</m:t>
+          </m:r>
+          <m:sSub>
+            <m:sSubPr>
+              <m:ctrlPr>
+                <w:rPr>
+                  <w:b/>
+                </w:rPr>
+              </m:ctrlPr>
+            </m:sSubPr>
+            <m:e>
+              <m:r>
+                <m:rPr>
+                  <m:sty m:val="bi"/>
+                </m:rPr>
+                <m:t>n</m:t>
+              </m:r>
+            </m:e>
+            <m:sub>
+              <m:r>
+                <m:rPr>
+                  <m:sty m:val="bi"/>
+                </m:rPr>
+                <m:t>m</m:t>
+              </m:r>
+            </m:sub>
+          </m:sSub>
+          <m:r>
+            <m:rPr>
+              <m:sty m:val="bi"/>
+            </m:rPr>
+            <m:t>+</m:t>
+          </m:r>
+          <m:sSub>
+            <m:sSubPr>
+              <m:ctrlPr>
+                <w:rPr>
+                  <w:b/>
+                </w:rPr>
+              </m:ctrlPr>
+            </m:sSubPr>
+            <m:e>
+              <m:r>
+                <m:rPr>
+                  <m:sty m:val="bi"/>
+                </m:rPr>
+                <m:t>n</m:t>
+              </m:r>
+            </m:e>
+            <m:sub>
+              <m:r>
+                <m:rPr>
+                  <m:sty m:val="bi"/>
+                </m:rPr>
+                <m:t>im</m:t>
+              </m:r>
+            </m:sub>
+          </m:sSub>
+        </m:oMath>
+      </m:oMathPara>
+    </w:p>
+    <w:p>
+      <w:pPr>
+        <w:pStyle w:val="Equation"/>
+        <w:rPr>
+          <w:rFonts w:ascii="Roboto" w:eastAsiaTheme="minorEastAsia" w:hAnsi="Roboto"/>
+          <w:b/>
+        </w:rPr>
+      </w:pPr>
+      <m:oMathPara>
+        <m:oMathParaPr>
+          <m:jc m:val="left"/>
+        </m:oMathParaPr>
+        <m:oMath>
+          <m:sSub>
+            <m:sSubPr>
+              <m:ctrlPr>
+                <w:rPr>
+                  <w:b/>
+                </w:rPr>
+              </m:ctrlPr>
+            </m:sSubPr>
+            <m:e>
+              <m:r>
+                <m:rPr>
+                  <m:sty m:val="bi"/>
+                </m:rPr>
+                <m:t>R</m:t>
+              </m:r>
+            </m:e>
+            <m:sub>
+              <m:r>
+                <m:rPr>
+                  <m:sty m:val="bi"/>
+                </m:rPr>
+                <m:t>a</m:t>
+              </m:r>
+            </m:sub>
+          </m:sSub>
+          <m:r>
+            <m:rPr>
+              <m:sty m:val="bi"/>
+            </m:rPr>
+            <m:t>=</m:t>
+          </m:r>
+          <m:sSub>
+            <m:sSubPr>
+              <m:ctrlPr>
+                <w:rPr>
+                  <w:b/>
+                </w:rPr>
+              </m:ctrlPr>
+            </m:sSubPr>
+            <m:e>
+              <m:r>
+                <m:rPr>
+                  <m:sty m:val="bi"/>
+                </m:rPr>
+                <m:t>n</m:t>
+              </m:r>
+            </m:e>
+            <m:sub>
+              <m:r>
+                <m:rPr>
+                  <m:sty m:val="bi"/>
+                </m:rPr>
+                <m:t>a</m:t>
+              </m:r>
+            </m:sub>
+          </m:sSub>
+          <m:r>
+            <m:rPr>
+              <m:sty m:val="bi"/>
+            </m:rPr>
+            <m:t>+</m:t>
+          </m:r>
+          <m:sSub>
+            <m:sSubPr>
+              <m:ctrlPr>
+                <w:rPr>
+                  <w:b/>
+                </w:rPr>
+              </m:ctrlPr>
+            </m:sSubPr>
+            <m:e>
+              <m:r>
+                <m:rPr>
+                  <m:sty m:val="bi"/>
+                </m:rPr>
+                <m:t>n</m:t>
+              </m:r>
+            </m:e>
+            <m:sub>
+              <m:r>
+                <m:rPr>
+                  <m:sty m:val="bi"/>
+                </m:rPr>
+                <m:t>ia</m:t>
+              </m:r>
+            </m:sub>
+          </m:sSub>
+        </m:oMath>
+      </m:oMathPara>
+    </w:p>
+    <w:p>
+      <w:pPr>
+        <w:rPr>
+          <w:rFonts w:eastAsiaTheme="minorEastAsia"/>
+        </w:rPr>
+      </w:pPr>
+      <w:r>
+        <w:rPr>
+          <w:rFonts w:eastAsiaTheme="minorEastAsia"/>
+        </w:rPr>
+        <w:lastRenderedPageBreak/>
+        <w:t xml:space="preserve">Where </w:t>
+      </w:r>
+      <m:oMath>
+        <m:r>
+          <m:rPr>
+            <m:sty m:val="bi"/>
+          </m:rPr>
+          <w:rPr>
+            <w:rFonts w:ascii="Cambria Math" w:eastAsiaTheme="minorEastAsia" w:hAnsi="Cambria Math"/>
+          </w:rPr>
+          <m:t>R</m:t>
+        </m:r>
+      </m:oMath>
+      <w:r>
+        <w:rPr>
+          <w:rFonts w:eastAsiaTheme="minorEastAsia"/>
+        </w:rPr>
+        <w:t xml:space="preserve"> is the </w:t>
+      </w:r>
+      <w:r>
+        <w:rPr>
+          <w:rFonts w:eastAsiaTheme="minorEastAsia"/>
+        </w:rPr>
+        <w:t xml:space="preserve">overall </w:t>
+      </w:r>
+      <w:r>
+        <w:rPr>
+          <w:rFonts w:eastAsiaTheme="minorEastAsia"/>
+        </w:rPr>
+        <w:t xml:space="preserve">responsibility score, </w:t>
+      </w:r>
+      <m:oMath>
+        <m:sSub>
+          <m:sSubPr>
+            <m:ctrlPr>
+              <w:rPr>
+                <w:rFonts w:ascii="Cambria Math" w:eastAsiaTheme="minorEastAsia" w:hAnsi="Cambria Math"/>
+                <w:b/>
+                <w:i/>
+              </w:rPr>
+            </m:ctrlPr>
+          </m:sSubPr>
+          <m:e>
+            <m:r>
+              <m:rPr>
+                <m:sty m:val="bi"/>
+              </m:rPr>
+              <w:rPr>
+                <w:rFonts w:ascii="Cambria Math" w:eastAsiaTheme="minorEastAsia" w:hAnsi="Cambria Math"/>
+              </w:rPr>
+              <m:t>R</m:t>
+            </m:r>
+          </m:e>
+          <m:sub>
+            <m:r>
+              <m:rPr>
+                <m:sty m:val="bi"/>
+              </m:rPr>
+              <w:rPr>
+                <w:rFonts w:ascii="Cambria Math" w:eastAsiaTheme="minorEastAsia" w:hAnsi="Cambria Math"/>
+              </w:rPr>
+              <m:t>m</m:t>
+            </m:r>
+          </m:sub>
+        </m:sSub>
+      </m:oMath>
+      <w:r>
+        <w:rPr>
+          <w:rFonts w:eastAsiaTheme="minorEastAsia"/>
+        </w:rPr>
+        <w:t xml:space="preserve"> is the method responsibility score, </w:t>
+      </w:r>
+      <m:oMath>
+        <m:sSub>
+          <m:sSubPr>
+            <m:ctrlPr>
+              <w:rPr>
+                <w:rFonts w:ascii="Cambria Math" w:eastAsiaTheme="minorEastAsia" w:hAnsi="Cambria Math"/>
+                <w:b/>
+                <w:i/>
+              </w:rPr>
+            </m:ctrlPr>
+          </m:sSubPr>
+          <m:e>
+            <m:r>
+              <m:rPr>
+                <m:sty m:val="bi"/>
+              </m:rPr>
+              <w:rPr>
+                <w:rFonts w:ascii="Cambria Math" w:eastAsiaTheme="minorEastAsia" w:hAnsi="Cambria Math"/>
+              </w:rPr>
+              <m:t>R</m:t>
+            </m:r>
+          </m:e>
+          <m:sub>
+            <m:r>
+              <m:rPr>
+                <m:sty m:val="bi"/>
+              </m:rPr>
+              <w:rPr>
+                <w:rFonts w:ascii="Cambria Math" w:eastAsiaTheme="minorEastAsia" w:hAnsi="Cambria Math"/>
+              </w:rPr>
+              <m:t>a</m:t>
+            </m:r>
+          </m:sub>
+        </m:sSub>
+      </m:oMath>
+      <w:r>
+        <w:rPr>
+          <w:rFonts w:eastAsiaTheme="minorEastAsia"/>
+        </w:rPr>
+        <w:t xml:space="preserve"> is the attribute responsibility score, </w:t>
+      </w:r>
+      <m:oMath>
+        <m:sSub>
+          <m:sSubPr>
+            <m:ctrlPr>
+              <w:rPr>
+                <w:rFonts w:ascii="Cambria Math" w:eastAsiaTheme="minorEastAsia" w:hAnsi="Cambria Math"/>
+                <w:b/>
+                <w:i/>
+              </w:rPr>
+            </m:ctrlPr>
+          </m:sSubPr>
+          <m:e>
+            <m:r>
+              <m:rPr>
+                <m:sty m:val="bi"/>
+              </m:rPr>
+              <w:rPr>
+                <w:rFonts w:ascii="Cambria Math" w:eastAsiaTheme="minorEastAsia" w:hAnsi="Cambria Math"/>
+              </w:rPr>
+              <m:t>n</m:t>
+            </m:r>
+          </m:e>
+          <m:sub>
+            <m:r>
+              <m:rPr>
+                <m:sty m:val="bi"/>
+              </m:rPr>
+              <w:rPr>
+                <w:rFonts w:ascii="Cambria Math" w:eastAsiaTheme="minorEastAsia" w:hAnsi="Cambria Math"/>
+              </w:rPr>
+              <m:t>m</m:t>
+            </m:r>
+          </m:sub>
+        </m:sSub>
+      </m:oMath>
+      <w:r>
+        <w:rPr>
+          <w:rFonts w:eastAsiaTheme="minorEastAsia"/>
+        </w:rPr>
+        <w:t xml:space="preserve"> is the number of methods within the class, </w:t>
+      </w:r>
+      <m:oMath>
+        <m:sSub>
+          <m:sSubPr>
+            <m:ctrlPr>
+              <w:rPr>
+                <w:rFonts w:ascii="Cambria Math" w:eastAsiaTheme="minorEastAsia" w:hAnsi="Cambria Math"/>
+                <w:b/>
+                <w:i/>
+              </w:rPr>
+            </m:ctrlPr>
+          </m:sSubPr>
+          <m:e>
+            <m:r>
+              <m:rPr>
+                <m:sty m:val="bi"/>
+              </m:rPr>
+              <w:rPr>
+                <w:rFonts w:ascii="Cambria Math" w:eastAsiaTheme="minorEastAsia" w:hAnsi="Cambria Math"/>
+              </w:rPr>
+              <m:t>n</m:t>
+            </m:r>
+          </m:e>
+          <m:sub>
+            <m:r>
+              <m:rPr>
+                <m:sty m:val="bi"/>
+              </m:rPr>
+              <w:rPr>
+                <w:rFonts w:ascii="Cambria Math" w:eastAsiaTheme="minorEastAsia" w:hAnsi="Cambria Math"/>
+              </w:rPr>
+              <m:t>im</m:t>
+            </m:r>
+          </m:sub>
+        </m:sSub>
+      </m:oMath>
+      <w:r>
+        <w:rPr>
+          <w:rFonts w:eastAsiaTheme="minorEastAsia"/>
+        </w:rPr>
+        <w:t xml:space="preserve"> is the number of methods inherited by the class, </w:t>
+      </w:r>
+      <m:oMath>
+        <m:sSub>
+          <m:sSubPr>
+            <m:ctrlPr>
+              <w:rPr>
+                <w:rFonts w:ascii="Cambria Math" w:eastAsiaTheme="minorEastAsia" w:hAnsi="Cambria Math"/>
+                <w:b/>
+                <w:i/>
+              </w:rPr>
+            </m:ctrlPr>
+          </m:sSubPr>
+          <m:e>
+            <m:r>
+              <m:rPr>
+                <m:sty m:val="bi"/>
+              </m:rPr>
+              <w:rPr>
+                <w:rFonts w:ascii="Cambria Math" w:eastAsiaTheme="minorEastAsia" w:hAnsi="Cambria Math"/>
+              </w:rPr>
+              <m:t>n</m:t>
+            </m:r>
+          </m:e>
+          <m:sub>
+            <m:r>
+              <m:rPr>
+                <m:sty m:val="bi"/>
+              </m:rPr>
+              <w:rPr>
+                <w:rFonts w:ascii="Cambria Math" w:eastAsiaTheme="minorEastAsia" w:hAnsi="Cambria Math"/>
+              </w:rPr>
+              <m:t>a</m:t>
+            </m:r>
+          </m:sub>
+        </m:sSub>
+      </m:oMath>
+      <w:r>
+        <w:rPr>
+          <w:rFonts w:eastAsiaTheme="minorEastAsia"/>
+        </w:rPr>
+        <w:t xml:space="preserve"> is the number of attributes within the class, and </w:t>
+      </w:r>
+      <m:oMath>
+        <m:sSub>
+          <m:sSubPr>
+            <m:ctrlPr>
+              <w:rPr>
+                <w:rFonts w:ascii="Cambria Math" w:eastAsiaTheme="minorEastAsia" w:hAnsi="Cambria Math"/>
+                <w:b/>
+                <w:i/>
+              </w:rPr>
+            </m:ctrlPr>
+          </m:sSubPr>
+          <m:e>
+            <m:r>
+              <m:rPr>
+                <m:sty m:val="bi"/>
+              </m:rPr>
+              <w:rPr>
+                <w:rFonts w:ascii="Cambria Math" w:eastAsiaTheme="minorEastAsia" w:hAnsi="Cambria Math"/>
+              </w:rPr>
+              <m:t>n</m:t>
+            </m:r>
+          </m:e>
+          <m:sub>
+            <m:r>
+              <m:rPr>
+                <m:sty m:val="bi"/>
+              </m:rPr>
+              <w:rPr>
+                <w:rFonts w:ascii="Cambria Math" w:eastAsiaTheme="minorEastAsia" w:hAnsi="Cambria Math"/>
+              </w:rPr>
+              <m:t>ia</m:t>
+            </m:r>
+          </m:sub>
+        </m:sSub>
+      </m:oMath>
+      <w:r>
+        <w:rPr>
+          <w:rFonts w:eastAsiaTheme="minorEastAsia"/>
+        </w:rPr>
+        <w:t xml:space="preserve"> is the number of attributes inherited by the class.</w:t>
+      </w:r>
+      <w:r>
+        <w:rPr>
+          <w:rFonts w:eastAsiaTheme="minorEastAsia"/>
+        </w:rPr>
+        <w:t xml:space="preserve"> Properties—attribute getters/setters in </w:t>
+      </w:r>
+      <w:r>
+        <w:rPr>
+          <w:rFonts w:eastAsiaTheme="minorEastAsia"/>
+          <w:i/>
+        </w:rPr>
+        <w:t>C#</w:t>
+      </w:r>
+      <w:r>
+        <w:rPr>
+          <w:rFonts w:eastAsiaTheme="minorEastAsia"/>
+        </w:rPr>
+        <w:t xml:space="preserve">—are not included when counting any methods or attributes for this calculation. When interpreting the </w:t>
+      </w:r>
+      <w:r>
+        <w:rPr>
+          <w:rFonts w:eastAsiaTheme="minorEastAsia"/>
+        </w:rPr>
+        <w:t xml:space="preserve">method or attribute </w:t>
+      </w:r>
+      <w:r>
+        <w:rPr>
+          <w:rFonts w:eastAsiaTheme="minorEastAsia"/>
+        </w:rPr>
+        <w:t>responsibility scores a</w:t>
+      </w:r>
+      <w:r>
+        <w:rPr>
+          <w:rFonts w:eastAsiaTheme="minorEastAsia"/>
+        </w:rPr>
+        <w:t>ny</w:t>
+      </w:r>
+      <w:r>
+        <w:rPr>
+          <w:rFonts w:eastAsiaTheme="minorEastAsia"/>
+        </w:rPr>
+        <w:t xml:space="preserve"> value</w:t>
+      </w:r>
+      <w:r>
+        <w:rPr>
+          <w:rFonts w:eastAsiaTheme="minorEastAsia"/>
+        </w:rPr>
+        <w:t>s</w:t>
+      </w:r>
+      <w:r>
+        <w:rPr>
+          <w:rFonts w:eastAsiaTheme="minorEastAsia"/>
+        </w:rPr>
+        <w:t xml:space="preserve"> </w:t>
+      </w:r>
+      <w:r>
+        <w:rPr>
+          <w:rFonts w:eastAsiaTheme="minorEastAsia"/>
+        </w:rPr>
+        <w:t>higher than</w:t>
+      </w:r>
+      <w:r>
+        <w:rPr>
+          <w:rFonts w:eastAsiaTheme="minorEastAsia"/>
+        </w:rPr>
+        <w:t xml:space="preserve"> </w:t>
+      </w:r>
+      <m:oMath>
+        <m:r>
+          <m:rPr>
+            <m:sty m:val="bi"/>
+          </m:rPr>
+          <w:rPr>
+            <w:rFonts w:ascii="Cambria Math" w:eastAsiaTheme="minorEastAsia" w:hAnsi="Cambria Math"/>
+          </w:rPr>
+          <m:t>10</m:t>
+        </m:r>
+      </m:oMath>
+      <w:r>
+        <w:rPr>
+          <w:rFonts w:eastAsiaTheme="minorEastAsia"/>
+        </w:rPr>
+        <w:t xml:space="preserve"> </w:t>
+      </w:r>
+      <w:r>
+        <w:rPr>
+          <w:rFonts w:eastAsiaTheme="minorEastAsia"/>
+        </w:rPr>
+        <w:t>is likely indicative of a need to spread the responsibilities to a new or existing</w:t>
+      </w:r>
+      <w:r>
+        <w:rPr>
+          <w:rFonts w:eastAsiaTheme="minorEastAsia"/>
+        </w:rPr>
+        <w:t xml:space="preserve"> class. Likewise, an overall responsibility score with a value higher than </w:t>
+      </w:r>
+      <m:oMath>
+        <m:r>
+          <m:rPr>
+            <m:sty m:val="bi"/>
+          </m:rPr>
+          <w:rPr>
+            <w:rFonts w:ascii="Cambria Math" w:eastAsiaTheme="minorEastAsia" w:hAnsi="Cambria Math"/>
+          </w:rPr>
+          <m:t>15</m:t>
+        </m:r>
+      </m:oMath>
+      <w:r>
+        <w:rPr>
+          <w:rFonts w:eastAsiaTheme="minorEastAsia"/>
+        </w:rPr>
+        <w:t xml:space="preserve"> is also indicative of a class that needs its responsibilities lightened.</w:t>
+      </w:r>
+    </w:p>
+    <w:p>
+      <w:pPr>
+        <w:pStyle w:val="Heading4"/>
+      </w:pPr>
+      <w:r>
+        <w:t>Linking</w:t>
+      </w:r>
+    </w:p>
+    <w:p/>
+    <w:p>
+      <w:pPr>
+        <w:pStyle w:val="Heading3"/>
+      </w:pPr>
+      <w:bookmarkStart w:id="40" w:name="_Toc443744700"/>
+      <w:r>
+        <w:t>8.3.4 Source Code Quality Metrics</w:t>
+      </w:r>
+      <w:bookmarkEnd w:id="40"/>
+    </w:p>
+    <w:p>
+      <w:r>
+        <w:t xml:space="preserve">The quality of the </w:t>
+      </w:r>
+      <w:r>
+        <w:t>source code</w:t>
+      </w:r>
+      <w:r>
+        <w:t xml:space="preserve"> for this project will be determined using two different metrics; </w:t>
+      </w:r>
+      <w:r>
+        <w:t>operations and parameters</w:t>
+      </w:r>
+      <w:r>
+        <w:t>.</w:t>
+      </w:r>
+    </w:p>
+    <w:p>
+      <w:pPr>
+        <w:pStyle w:val="Heading4"/>
+      </w:pPr>
+      <w:r>
+        <w:t>Operations</w:t>
+      </w:r>
+      <w:bookmarkStart w:id="41" w:name="_GoBack"/>
+      <w:bookmarkEnd w:id="41"/>
+    </w:p>
+    <w:p/>
+    <w:p>
+      <w:pPr>
+        <w:pStyle w:val="Heading4"/>
+      </w:pPr>
+      <w:r>
+        <w:t>Parameters</w:t>
+      </w:r>
+    </w:p>
+    <w:p/>
     <w:p>
       <w:pPr>
         <w:pStyle w:val="Heading2"/>
       </w:pPr>
-      <w:bookmarkStart w:id="38" w:name="_Toc443681902"/>
+      <w:bookmarkStart w:id="42" w:name="_Toc443744701"/>
       <w:r>
         <w:t>8.4 Supplementary I</w:t>
       </w:r>
       <w:r>
         <w:t>nformation (as required)</w:t>
       </w:r>
-      <w:bookmarkEnd w:id="38"/>
+      <w:bookmarkEnd w:id="42"/>
     </w:p>
     <w:p>
       <w:pPr>
@@ -3817,10 +5534,10 @@
       <w:pPr>
         <w:pStyle w:val="Heading1"/>
       </w:pPr>
-      <w:bookmarkStart w:id="39" w:name="_Toc443681903"/>
+      <w:bookmarkStart w:id="43" w:name="_Toc443744702"/>
       <w:r>
         <w:lastRenderedPageBreak/>
-        <w:t>8.5</w:t>
+        <w:t>9.0</w:t>
       </w:r>
       <w:r>
         <w:t xml:space="preserve"> </w:t>
@@ -3831,7 +5548,7 @@
       <w:r>
         <w:t xml:space="preserve"> Review and Signoff</w:t>
       </w:r>
-      <w:bookmarkEnd w:id="39"/>
+      <w:bookmarkEnd w:id="43"/>
     </w:p>
     <w:p>
       <w:r>
@@ -4157,10 +5874,10 @@
     <w:p/>
     <w:p/>
     <w:sectPr>
-      <w:headerReference w:type="default" r:id="rId7"/>
-      <w:footerReference w:type="default" r:id="rId8"/>
-      <w:headerReference w:type="first" r:id="rId9"/>
-      <w:footerReference w:type="first" r:id="rId10"/>
+      <w:headerReference w:type="default" r:id="rId8"/>
+      <w:footerReference w:type="default" r:id="rId9"/>
+      <w:headerReference w:type="first" r:id="rId10"/>
+      <w:footerReference w:type="first" r:id="rId11"/>
       <w:pgSz w:w="12240" w:h="15840"/>
       <w:pgMar w:top="1080" w:right="1080" w:bottom="1080" w:left="1080" w:header="1008" w:footer="432" w:gutter="0"/>
       <w:cols w:space="720"/>
@@ -4198,10 +5915,15 @@
 
 <file path=word/footer1.xml><?xml version="1.0" encoding="utf-8"?>
 <w:ftr xmlns:wpc="http://schemas.microsoft.com/office/word/2010/wordprocessingCanvas" xmlns:cx="http://schemas.microsoft.com/office/drawing/2014/chartex" xmlns:cx1="http://schemas.microsoft.com/office/drawing/2015/9/8/chartex" xmlns:mc="http://schemas.openxmlformats.org/markup-compatibility/2006" xmlns:o="urn:schemas-microsoft-com:office:office" xmlns:r="http://schemas.openxmlformats.org/officeDocument/2006/relationships" xmlns:m="http://schemas.openxmlformats.org/officeDocument/2006/math" xmlns:v="urn:schemas-microsoft-com:vml" xmlns:wp14="http://schemas.microsoft.com/office/word/2010/wordprocessingDrawing" xmlns:wp="http://schemas.openxmlformats.org/drawingml/2006/wordprocessingDrawing" xmlns:w10="urn:schemas-microsoft-com:office:word" xmlns:w="http://schemas.openxmlformats.org/wordprocessingml/2006/main" xmlns:w14="http://schemas.microsoft.com/office/word/2010/wordml" xmlns:w15="http://schemas.microsoft.com/office/word/2012/wordml" xmlns:w16se="http://schemas.microsoft.com/office/word/2015/wordml/symex" xmlns:wpg="http://schemas.microsoft.com/office/word/2010/wordprocessingGroup" xmlns:wpi="http://schemas.microsoft.com/office/word/2010/wordprocessingInk" xmlns:wne="http://schemas.microsoft.com/office/word/2006/wordml" xmlns:wps="http://schemas.microsoft.com/office/word/2010/wordprocessingShape" mc:Ignorable="w14 w15 w16se wp14">
+  <w:p>
+    <w:pPr>
+      <w:pStyle w:val="NoSpacing"/>
+    </w:pPr>
+  </w:p>
   <w:tbl>
     <w:tblPr>
       <w:tblStyle w:val="TableGrid"/>
-      <w:tblW w:w="0" w:type="auto"/>
+      <w:tblW w:w="5000" w:type="pct"/>
       <w:tblBorders>
         <w:top w:val="single" w:sz="4" w:space="0" w:color="D9D9D9" w:themeColor="background1" w:themeShade="D9"/>
         <w:left w:val="none" w:sz="0" w:space="0" w:color="auto"/>
@@ -4213,14 +5935,14 @@
       <w:tblLook w:val="04A0" w:firstRow="1" w:lastRow="0" w:firstColumn="1" w:lastColumn="0" w:noHBand="0" w:noVBand="1"/>
     </w:tblPr>
     <w:tblGrid>
-      <w:gridCol w:w="4433"/>
-      <w:gridCol w:w="1214"/>
-      <w:gridCol w:w="4433"/>
+      <w:gridCol w:w="4333"/>
+      <w:gridCol w:w="1413"/>
+      <w:gridCol w:w="4334"/>
     </w:tblGrid>
     <w:tr>
       <w:tc>
         <w:tcPr>
-          <w:tcW w:w="2250" w:type="pct"/>
+          <w:tcW w:w="2149" w:type="pct"/>
         </w:tcPr>
         <w:p>
           <w:pPr>
@@ -4238,17 +5960,15 @@
               <w:alias w:val="Author"/>
               <w:tag w:val=""/>
               <w:id w:val="-1549996595"/>
-              <w:placeholder/>
               <w:dataBinding w:prefixMappings="xmlns:ns0='http://purl.org/dc/elements/1.1/' xmlns:ns1='http://schemas.openxmlformats.org/package/2006/metadata/core-properties' " w:xpath="/ns1:coreProperties[1]/ns0:creator[1]" w:storeItemID="{6C3C8BC8-F283-45AE-878A-BAB7291924A1}"/>
               <w:text/>
             </w:sdtPr>
-            <w:sdtEndPr/>
             <w:sdtContent>
               <w:r>
                 <w:rPr>
                   <w:b/>
                 </w:rPr>
-                <w:t>Marc King</w:t>
+                <w:t>Cosmosys Team</w:t>
               </w:r>
             </w:sdtContent>
           </w:sdt>
@@ -4256,7 +5976,7 @@
       </w:tc>
       <w:tc>
         <w:tcPr>
-          <w:tcW w:w="500" w:type="pct"/>
+          <w:tcW w:w="701" w:type="pct"/>
         </w:tcPr>
         <w:p>
           <w:pPr>
@@ -4267,13 +5987,7 @@
             <w:rPr>
               <w:sz w:val="20"/>
             </w:rPr>
-            <w:t>Page</w:t>
-          </w:r>
-          <w:r>
-            <w:rPr>
-              <w:sz w:val="20"/>
-            </w:rPr>
-            <w:t> </w:t>
+            <w:t>Page </w:t>
           </w:r>
           <w:r>
             <w:rPr>
@@ -4302,7 +6016,7 @@
               <w:noProof/>
               <w:sz w:val="20"/>
             </w:rPr>
-            <w:t>3</w:t>
+            <w:t>9</w:t>
           </w:r>
           <w:r>
             <w:rPr>
@@ -4317,21 +6031,7 @@
               <w:noProof/>
               <w:sz w:val="20"/>
             </w:rPr>
-            <w:t> </w:t>
-          </w:r>
-          <w:r>
-            <w:rPr>
-              <w:noProof/>
-              <w:sz w:val="20"/>
-            </w:rPr>
-            <w:t>of</w:t>
-          </w:r>
-          <w:r>
-            <w:rPr>
-              <w:noProof/>
-              <w:sz w:val="20"/>
-            </w:rPr>
-            <w:t> </w:t>
+            <w:t> of </w:t>
           </w:r>
           <w:r>
             <w:rPr>
@@ -4359,7 +6059,7 @@
               <w:noProof/>
               <w:sz w:val="20"/>
             </w:rPr>
-            <w:t>9</w:t>
+            <w:t>11</w:t>
           </w:r>
           <w:r>
             <w:rPr>
@@ -4372,7 +6072,7 @@
       </w:tc>
       <w:tc>
         <w:tcPr>
-          <w:tcW w:w="2250" w:type="pct"/>
+          <w:tcW w:w="2150" w:type="pct"/>
         </w:tcPr>
         <w:p>
           <w:pPr>
@@ -4445,7 +6145,7 @@
               <w:b/>
               <w:noProof/>
             </w:rPr>
-            <w:t>0000-00-00</w:t>
+            <w:t>2016-02-20</w:t>
           </w:r>
           <w:r>
             <w:rPr>
@@ -4477,17 +6177,15 @@
               <w:alias w:val="Status"/>
               <w:tag w:val=""/>
               <w:id w:val="1244759226"/>
-              <w:placeholder/>
               <w:dataBinding w:prefixMappings="xmlns:ns0='http://purl.org/dc/elements/1.1/' xmlns:ns1='http://schemas.openxmlformats.org/package/2006/metadata/core-properties' " w:xpath="/ns1:coreProperties[1]/ns1:contentStatus[1]" w:storeItemID="{6C3C8BC8-F283-45AE-878A-BAB7291924A1}"/>
               <w:text/>
             </w:sdtPr>
-            <w:sdtEndPr/>
             <w:sdtContent>
               <w:r>
                 <w:rPr>
                   <w:b/>
                 </w:rPr>
-                <w:t>0.1</w:t>
+                <w:t>0.2</w:t>
               </w:r>
             </w:sdtContent>
           </w:sdt>
@@ -4520,9 +6218,9 @@
       <w:tblLook w:val="04A0" w:firstRow="1" w:lastRow="0" w:firstColumn="1" w:lastColumn="0" w:noHBand="0" w:noVBand="1"/>
     </w:tblPr>
     <w:tblGrid>
-      <w:gridCol w:w="4433"/>
-      <w:gridCol w:w="1214"/>
-      <w:gridCol w:w="4433"/>
+      <w:gridCol w:w="4384"/>
+      <w:gridCol w:w="1312"/>
+      <w:gridCol w:w="4384"/>
     </w:tblGrid>
     <w:tr>
       <w:tc>
@@ -4545,17 +6243,15 @@
               <w:alias w:val="Author"/>
               <w:tag w:val=""/>
               <w:id w:val="912133649"/>
-              <w:placeholder/>
               <w:dataBinding w:prefixMappings="xmlns:ns0='http://purl.org/dc/elements/1.1/' xmlns:ns1='http://schemas.openxmlformats.org/package/2006/metadata/core-properties' " w:xpath="/ns1:coreProperties[1]/ns0:creator[1]" w:storeItemID="{6C3C8BC8-F283-45AE-878A-BAB7291924A1}"/>
               <w:text/>
             </w:sdtPr>
-            <w:sdtEndPr/>
             <w:sdtContent>
               <w:r>
                 <w:rPr>
                   <w:b/>
                 </w:rPr>
-                <w:t>Marc King</w:t>
+                <w:t>Cosmosys Team</w:t>
               </w:r>
             </w:sdtContent>
           </w:sdt>
@@ -4649,7 +6345,7 @@
               <w:noProof/>
               <w:sz w:val="20"/>
             </w:rPr>
-            <w:t>9</w:t>
+            <w:t>11</w:t>
           </w:r>
           <w:r>
             <w:rPr>
@@ -4735,7 +6431,7 @@
               <w:b/>
               <w:noProof/>
             </w:rPr>
-            <w:t>0000-00-00</w:t>
+            <w:t>2016-02-20</w:t>
           </w:r>
           <w:r>
             <w:rPr>
@@ -4767,17 +6463,15 @@
               <w:alias w:val="Status"/>
               <w:tag w:val=""/>
               <w:id w:val="-6290110"/>
-              <w:placeholder/>
               <w:dataBinding w:prefixMappings="xmlns:ns0='http://purl.org/dc/elements/1.1/' xmlns:ns1='http://schemas.openxmlformats.org/package/2006/metadata/core-properties' " w:xpath="/ns1:coreProperties[1]/ns1:contentStatus[1]" w:storeItemID="{6C3C8BC8-F283-45AE-878A-BAB7291924A1}"/>
               <w:text/>
             </w:sdtPr>
-            <w:sdtEndPr/>
             <w:sdtContent>
               <w:r>
                 <w:rPr>
                   <w:b/>
                 </w:rPr>
-                <w:t>0.1</w:t>
+                <w:t>0.2</w:t>
               </w:r>
             </w:sdtContent>
           </w:sdt>
@@ -4934,21 +6628,7 @@
               <w:rFonts w:ascii="Roboto Condensed" w:hAnsi="Roboto Condensed"/>
               <w:sz w:val="16"/>
             </w:rPr>
-            <w:t>[</w:t>
-          </w:r>
-          <w:r>
-            <w:rPr>
-              <w:rFonts w:ascii="Roboto Condensed" w:hAnsi="Roboto Condensed"/>
-              <w:sz w:val="16"/>
-            </w:rPr>
-            <w:t>ICM</w:t>
-          </w:r>
-          <w:r>
-            <w:rPr>
-              <w:rFonts w:ascii="Roboto Condensed" w:hAnsi="Roboto Condensed"/>
-              <w:sz w:val="16"/>
-            </w:rPr>
-            <w:t>]</w:t>
+            <w:t>[ICM]</w:t>
           </w:r>
         </w:p>
       </w:tc>
@@ -5000,7 +6680,6 @@
               <w:dataBinding w:prefixMappings="xmlns:ns0='http://purl.org/dc/elements/1.1/' xmlns:ns1='http://schemas.openxmlformats.org/package/2006/metadata/core-properties' " w:xpath="/ns1:coreProperties[1]/ns1:category[1]" w:storeItemID="{6C3C8BC8-F283-45AE-878A-BAB7291924A1}"/>
               <w:text/>
             </w:sdtPr>
-            <w:sdtEndPr/>
             <w:sdtContent>
               <w:r>
                 <w:rPr>
@@ -5092,6 +6771,103 @@
     </w:r>
   </w:p>
 </w:hdr>
+</file>
+
+<file path=word/numbering.xml><?xml version="1.0" encoding="utf-8"?>
+<w:numbering xmlns:wpc="http://schemas.microsoft.com/office/word/2010/wordprocessingCanvas" xmlns:cx="http://schemas.microsoft.com/office/drawing/2014/chartex" xmlns:cx1="http://schemas.microsoft.com/office/drawing/2015/9/8/chartex" xmlns:mc="http://schemas.openxmlformats.org/markup-compatibility/2006" xmlns:o="urn:schemas-microsoft-com:office:office" xmlns:r="http://schemas.openxmlformats.org/officeDocument/2006/relationships" xmlns:m="http://schemas.openxmlformats.org/officeDocument/2006/math" xmlns:v="urn:schemas-microsoft-com:vml" xmlns:wp14="http://schemas.microsoft.com/office/word/2010/wordprocessingDrawing" xmlns:wp="http://schemas.openxmlformats.org/drawingml/2006/wordprocessingDrawing" xmlns:w10="urn:schemas-microsoft-com:office:word" xmlns:w="http://schemas.openxmlformats.org/wordprocessingml/2006/main" xmlns:w14="http://schemas.microsoft.com/office/word/2010/wordml" xmlns:w15="http://schemas.microsoft.com/office/word/2012/wordml" xmlns:w16se="http://schemas.microsoft.com/office/word/2015/wordml/symex" xmlns:wpg="http://schemas.microsoft.com/office/word/2010/wordprocessingGroup" xmlns:wpi="http://schemas.microsoft.com/office/word/2010/wordprocessingInk" xmlns:wne="http://schemas.microsoft.com/office/word/2006/wordml" xmlns:wps="http://schemas.microsoft.com/office/word/2010/wordprocessingShape" mc:Ignorable="w14 w15 w16se wp14">
+  <w:abstractNum w:abstractNumId="0" w15:restartNumberingAfterBreak="0">
+    <w:nsid w:val="6E406041"/>
+    <w:multiLevelType w:val="hybridMultilevel"/>
+    <w:tmpl w:val="B3706CDE"/>
+    <w:lvl w:ilvl="0" w:tplc="F1DC2A66">
+      <w:start w:val="1"/>
+      <w:numFmt w:val="decimal"/>
+      <w:lvlText w:val="Q%1:"/>
+      <w:lvlJc w:val="right"/>
+      <w:pPr>
+        <w:ind w:left="720" w:hanging="360"/>
+      </w:pPr>
+      <w:rPr>
+        <w:rFonts w:hint="default"/>
+      </w:rPr>
+    </w:lvl>
+    <w:lvl w:ilvl="1" w:tplc="04090019" w:tentative="1">
+      <w:start w:val="1"/>
+      <w:numFmt w:val="lowerLetter"/>
+      <w:lvlText w:val="%2."/>
+      <w:lvlJc w:val="left"/>
+      <w:pPr>
+        <w:ind w:left="1440" w:hanging="360"/>
+      </w:pPr>
+    </w:lvl>
+    <w:lvl w:ilvl="2" w:tplc="0409001B" w:tentative="1">
+      <w:start w:val="1"/>
+      <w:numFmt w:val="lowerRoman"/>
+      <w:lvlText w:val="%3."/>
+      <w:lvlJc w:val="right"/>
+      <w:pPr>
+        <w:ind w:left="2160" w:hanging="180"/>
+      </w:pPr>
+    </w:lvl>
+    <w:lvl w:ilvl="3" w:tplc="0409000F" w:tentative="1">
+      <w:start w:val="1"/>
+      <w:numFmt w:val="decimal"/>
+      <w:lvlText w:val="%4."/>
+      <w:lvlJc w:val="left"/>
+      <w:pPr>
+        <w:ind w:left="2880" w:hanging="360"/>
+      </w:pPr>
+    </w:lvl>
+    <w:lvl w:ilvl="4" w:tplc="04090019" w:tentative="1">
+      <w:start w:val="1"/>
+      <w:numFmt w:val="lowerLetter"/>
+      <w:lvlText w:val="%5."/>
+      <w:lvlJc w:val="left"/>
+      <w:pPr>
+        <w:ind w:left="3600" w:hanging="360"/>
+      </w:pPr>
+    </w:lvl>
+    <w:lvl w:ilvl="5" w:tplc="0409001B" w:tentative="1">
+      <w:start w:val="1"/>
+      <w:numFmt w:val="lowerRoman"/>
+      <w:lvlText w:val="%6."/>
+      <w:lvlJc w:val="right"/>
+      <w:pPr>
+        <w:ind w:left="4320" w:hanging="180"/>
+      </w:pPr>
+    </w:lvl>
+    <w:lvl w:ilvl="6" w:tplc="0409000F" w:tentative="1">
+      <w:start w:val="1"/>
+      <w:numFmt w:val="decimal"/>
+      <w:lvlText w:val="%7."/>
+      <w:lvlJc w:val="left"/>
+      <w:pPr>
+        <w:ind w:left="5040" w:hanging="360"/>
+      </w:pPr>
+    </w:lvl>
+    <w:lvl w:ilvl="7" w:tplc="04090019" w:tentative="1">
+      <w:start w:val="1"/>
+      <w:numFmt w:val="lowerLetter"/>
+      <w:lvlText w:val="%8."/>
+      <w:lvlJc w:val="left"/>
+      <w:pPr>
+        <w:ind w:left="5760" w:hanging="360"/>
+      </w:pPr>
+    </w:lvl>
+    <w:lvl w:ilvl="8" w:tplc="0409001B" w:tentative="1">
+      <w:start w:val="1"/>
+      <w:numFmt w:val="lowerRoman"/>
+      <w:lvlText w:val="%9."/>
+      <w:lvlJc w:val="right"/>
+      <w:pPr>
+        <w:ind w:left="6480" w:hanging="180"/>
+      </w:pPr>
+    </w:lvl>
+  </w:abstractNum>
+  <w:num w:numId="1">
+    <w:abstractNumId w:val="0"/>
+  </w:num>
+</w:numbering>
 </file>
 
 <file path=word/styles.xml><?xml version="1.0" encoding="utf-8"?>
@@ -5569,7 +7345,6 @@
     <w:next w:val="Normal"/>
     <w:link w:val="Heading4Char"/>
     <w:uiPriority w:val="9"/>
-    <w:semiHidden/>
     <w:unhideWhenUsed/>
     <w:qFormat/>
     <w:rsid w:val="00F35738"/>
@@ -6214,13 +7989,62 @@
     <w:basedOn w:val="DefaultParagraphFont"/>
     <w:link w:val="Heading4"/>
     <w:uiPriority w:val="9"/>
-    <w:semiHidden/>
     <w:rsid w:val="00F35738"/>
     <w:rPr>
       <w:rFonts w:ascii="Roboto Condensed" w:eastAsiaTheme="majorEastAsia" w:hAnsi="Roboto Condensed" w:cstheme="majorBidi"/>
       <w:b/>
       <w:iCs/>
       <w:sz w:val="24"/>
+    </w:rPr>
+  </w:style>
+  <w:style w:type="paragraph" w:styleId="ListParagraph">
+    <w:name w:val="List Paragraph"/>
+    <w:basedOn w:val="Normal"/>
+    <w:uiPriority w:val="34"/>
+    <w:qFormat/>
+    <w:rsid w:val="00CD195F"/>
+    <w:pPr>
+      <w:ind w:left="720"/>
+      <w:contextualSpacing/>
+    </w:pPr>
+  </w:style>
+  <w:style w:type="paragraph" w:customStyle="1" w:styleId="Equation">
+    <w:name w:val="Equation"/>
+    <w:basedOn w:val="Normal"/>
+    <w:link w:val="EquationChar"/>
+    <w:qFormat/>
+    <w:rsid w:val="00A248AC"/>
+    <w:pPr>
+      <w:ind w:left="720"/>
+    </w:pPr>
+    <w:rPr>
+      <w:rFonts w:ascii="Cambria Math" w:hAnsi="Cambria Math"/>
+      <w:i/>
+    </w:rPr>
+  </w:style>
+  <w:style w:type="paragraph" w:styleId="NoSpacing">
+    <w:name w:val="No Spacing"/>
+    <w:uiPriority w:val="1"/>
+    <w:qFormat/>
+    <w:rsid w:val="008E55A0"/>
+    <w:pPr>
+      <w:suppressAutoHyphens/>
+      <w:spacing w:after="0" w:line="240" w:lineRule="auto"/>
+      <w:jc w:val="both"/>
+      <w:textboxTightWrap w:val="firstAndLastLine"/>
+    </w:pPr>
+    <w:rPr>
+      <w:rFonts w:ascii="Roboto" w:hAnsi="Roboto"/>
+    </w:rPr>
+  </w:style>
+  <w:style w:type="character" w:customStyle="1" w:styleId="EquationChar">
+    <w:name w:val="Equation Char"/>
+    <w:basedOn w:val="DefaultParagraphFont"/>
+    <w:link w:val="Equation"/>
+    <w:rsid w:val="00A248AC"/>
+    <w:rPr>
+      <w:rFonts w:ascii="Cambria Math" w:hAnsi="Cambria Math"/>
+      <w:i/>
     </w:rPr>
   </w:style>
 </w:styles>
@@ -6322,19 +8146,19 @@
 
 <file path=word/glossary/fontTable.xml><?xml version="1.0" encoding="utf-8"?>
 <w:fonts xmlns:mc="http://schemas.openxmlformats.org/markup-compatibility/2006" xmlns:r="http://schemas.openxmlformats.org/officeDocument/2006/relationships" xmlns:w="http://schemas.openxmlformats.org/wordprocessingml/2006/main" xmlns:w14="http://schemas.microsoft.com/office/word/2010/wordml" xmlns:w15="http://schemas.microsoft.com/office/word/2012/wordml" xmlns:w16se="http://schemas.microsoft.com/office/word/2015/wordml/symex" mc:Ignorable="w14 w15 w16se">
+  <w:font w:name="Times New Roman">
+    <w:panose1 w:val="02020603050405020304"/>
+    <w:charset w:val="00"/>
+    <w:family w:val="roman"/>
+    <w:pitch w:val="variable"/>
+    <w:sig w:usb0="E0002EFF" w:usb1="C0007843" w:usb2="00000009" w:usb3="00000000" w:csb0="000001FF" w:csb1="00000000"/>
+  </w:font>
   <w:font w:name="Calibri">
     <w:panose1 w:val="020F0502020204030204"/>
     <w:charset w:val="00"/>
     <w:family w:val="swiss"/>
     <w:pitch w:val="variable"/>
     <w:sig w:usb0="E00002FF" w:usb1="4000ACFF" w:usb2="00000001" w:usb3="00000000" w:csb0="0000019F" w:csb1="00000000"/>
-  </w:font>
-  <w:font w:name="Times New Roman">
-    <w:panose1 w:val="02020603050405020304"/>
-    <w:charset w:val="00"/>
-    <w:family w:val="roman"/>
-    <w:pitch w:val="variable"/>
-    <w:sig w:usb0="E0002AFF" w:usb1="C0007843" w:usb2="00000009" w:usb3="00000000" w:csb0="000001FF" w:csb1="00000000"/>
   </w:font>
   <w:font w:name="Roboto">
     <w:panose1 w:val="02000000000000000000"/>
@@ -6349,6 +8173,13 @@
     <w:family w:val="auto"/>
     <w:pitch w:val="variable"/>
     <w:sig w:usb0="E0000AFF" w:usb1="5000217F" w:usb2="00000021" w:usb3="00000000" w:csb0="0000019F" w:csb1="00000000"/>
+  </w:font>
+  <w:font w:name="Cambria Math">
+    <w:panose1 w:val="02040503050406030204"/>
+    <w:charset w:val="00"/>
+    <w:family w:val="roman"/>
+    <w:pitch w:val="variable"/>
+    <w:sig w:usb0="E00002FF" w:usb1="420024FF" w:usb2="00000000" w:usb3="00000000" w:csb0="0000019F" w:csb1="00000000"/>
   </w:font>
   <w:font w:name="Calibri Light">
     <w:panose1 w:val="020F0302020204030204"/>
@@ -6376,6 +8207,7 @@
   <w:rsids>
     <w:rsidRoot w:val="00516592"/>
     <w:rsid w:val="00516592"/>
+    <w:rsid w:val="007E7EE9"/>
   </w:rsids>
   <m:mathPr>
     <m:mathFont m:val="Cambria Math"/>
@@ -6824,6 +8656,7 @@
     <w:basedOn w:val="DefaultParagraphFont"/>
     <w:uiPriority w:val="99"/>
     <w:semiHidden/>
+    <w:rsid w:val="007E7EE9"/>
     <w:rPr>
       <w:color w:val="808080"/>
     </w:rPr>
@@ -7113,7 +8946,7 @@
 </file>
 
 <file path=customXml/itemProps1.xml><?xml version="1.0" encoding="utf-8"?>
-<ds:datastoreItem xmlns:ds="http://schemas.openxmlformats.org/officeDocument/2006/customXml" ds:itemID="{A4E4CED2-8674-4570-97A9-3C835EF2CCCB}">
+<ds:datastoreItem xmlns:ds="http://schemas.openxmlformats.org/officeDocument/2006/customXml" ds:itemID="{06F78897-7226-4C92-B1F3-AD756978C07B}">
   <ds:schemaRefs>
     <ds:schemaRef ds:uri="http://schemas.openxmlformats.org/officeDocument/2006/bibliography"/>
   </ds:schemaRefs>

</xml_diff>

<commit_message>
Updated draft of Modify Driver v0.4 and Modify Route v0.3. Added drafts of sections 3.1, 3.1.2, 3.1.3 of SRS.
</commit_message>
<xml_diff>
--- a/Ice Cream Manager/Documentation/Working Documents/Software Requirements Specification Document.docx
+++ b/Ice Cream Manager/Documentation/Working Documents/Software Requirements Specification Document.docx
@@ -1,6 +1,6 @@
 
 <file path=word/document.xml><?xml version="1.0" encoding="utf-8"?>
-<w:document xmlns:wpc="http://schemas.microsoft.com/office/word/2010/wordprocessingCanvas" xmlns:cx="http://schemas.microsoft.com/office/drawing/2014/chartex" xmlns:cx1="http://schemas.microsoft.com/office/drawing/2015/9/8/chartex" xmlns:mc="http://schemas.openxmlformats.org/markup-compatibility/2006" xmlns:o="urn:schemas-microsoft-com:office:office" xmlns:r="http://schemas.openxmlformats.org/officeDocument/2006/relationships" xmlns:m="http://schemas.openxmlformats.org/officeDocument/2006/math" xmlns:v="urn:schemas-microsoft-com:vml" xmlns:wp14="http://schemas.microsoft.com/office/word/2010/wordprocessingDrawing" xmlns:wp="http://schemas.openxmlformats.org/drawingml/2006/wordprocessingDrawing" xmlns:w10="urn:schemas-microsoft-com:office:word" xmlns:w="http://schemas.openxmlformats.org/wordprocessingml/2006/main" xmlns:w14="http://schemas.microsoft.com/office/word/2010/wordml" xmlns:w15="http://schemas.microsoft.com/office/word/2012/wordml" xmlns:w16se="http://schemas.microsoft.com/office/word/2015/wordml/symex" xmlns:wpg="http://schemas.microsoft.com/office/word/2010/wordprocessingGroup" xmlns:wpi="http://schemas.microsoft.com/office/word/2010/wordprocessingInk" xmlns:wne="http://schemas.microsoft.com/office/word/2006/wordml" xmlns:wps="http://schemas.microsoft.com/office/word/2010/wordprocessingShape" mc:Ignorable="w14 w15 w16se wp14">
+<w:document xmlns:wpc="http://schemas.microsoft.com/office/word/2010/wordprocessingCanvas" xmlns:cx="http://schemas.microsoft.com/office/drawing/2014/chartex" xmlns:cx1="http://schemas.microsoft.com/office/drawing/2015/9/8/chartex" xmlns:cx2="http://schemas.microsoft.com/office/drawing/2015/10/21/chartex" xmlns:mc="http://schemas.openxmlformats.org/markup-compatibility/2006" xmlns:o="urn:schemas-microsoft-com:office:office" xmlns:r="http://schemas.openxmlformats.org/officeDocument/2006/relationships" xmlns:m="http://schemas.openxmlformats.org/officeDocument/2006/math" xmlns:v="urn:schemas-microsoft-com:vml" xmlns:wp14="http://schemas.microsoft.com/office/word/2010/wordprocessingDrawing" xmlns:wp="http://schemas.openxmlformats.org/drawingml/2006/wordprocessingDrawing" xmlns:w10="urn:schemas-microsoft-com:office:word" xmlns:w="http://schemas.openxmlformats.org/wordprocessingml/2006/main" xmlns:w14="http://schemas.microsoft.com/office/word/2010/wordml" xmlns:w15="http://schemas.microsoft.com/office/word/2012/wordml" xmlns:w16se="http://schemas.microsoft.com/office/word/2015/wordml/symex" xmlns:wpg="http://schemas.microsoft.com/office/word/2010/wordprocessingGroup" xmlns:wpi="http://schemas.microsoft.com/office/word/2010/wordprocessingInk" xmlns:wne="http://schemas.microsoft.com/office/word/2006/wordml" xmlns:wps="http://schemas.microsoft.com/office/word/2010/wordprocessingShape" mc:Ignorable="w14 w15 w16se wp14">
   <w:body>
     <w:p>
       <w:pPr>
@@ -52,6 +52,7 @@
           <w:dataBinding w:prefixMappings="xmlns:ns0='http://purl.org/dc/elements/1.1/' xmlns:ns1='http://schemas.openxmlformats.org/package/2006/metadata/core-properties' " w:xpath="/ns1:coreProperties[1]/ns1:category[1]" w:storeItemID="{6C3C8BC8-F283-45AE-878A-BAB7291924A1}"/>
           <w:text/>
         </w:sdtPr>
+        <w:sdtEndPr/>
         <w:sdtContent>
           <w:r>
             <w:t>Software Requirements Specification</w:t>
@@ -83,6 +84,7 @@
           <w:dataBinding w:prefixMappings="xmlns:ns0='http://purl.org/dc/elements/1.1/' xmlns:ns1='http://schemas.openxmlformats.org/package/2006/metadata/core-properties' " w:xpath="/ns1:coreProperties[1]/ns1:contentStatus[1]" w:storeItemID="{6C3C8BC8-F283-45AE-878A-BAB7291924A1}"/>
           <w:text/>
         </w:sdtPr>
+        <w:sdtEndPr/>
         <w:sdtContent>
           <w:r>
             <w:t>0.</w:t>
@@ -116,10 +118,10 @@
         <w:tblLook w:val="04A0" w:firstRow="1" w:lastRow="0" w:firstColumn="1" w:lastColumn="0" w:noHBand="0" w:noVBand="1"/>
       </w:tblPr>
       <w:tblGrid>
-        <w:gridCol w:w="900"/>
-        <w:gridCol w:w="1170"/>
-        <w:gridCol w:w="1710"/>
-        <w:gridCol w:w="6290"/>
+        <w:gridCol w:w="960"/>
+        <w:gridCol w:w="1166"/>
+        <w:gridCol w:w="1704"/>
+        <w:gridCol w:w="6250"/>
       </w:tblGrid>
       <w:tr>
         <w:trPr>
@@ -224,6 +226,7 @@
               <w:dataBinding w:prefixMappings="xmlns:ns0='http://purl.org/dc/elements/1.1/' xmlns:ns1='http://schemas.openxmlformats.org/package/2006/metadata/core-properties' " w:xpath="/ns1:coreProperties[1]/ns0:creator[1]" w:storeItemID="{6C3C8BC8-F283-45AE-878A-BAB7291924A1}"/>
               <w:text/>
             </w:sdtPr>
+            <w:sdtEndPr/>
             <w:sdtContent>
               <w:p>
                 <w:pPr>
@@ -326,25 +329,52 @@
           <w:tcPr>
             <w:tcW w:w="900" w:type="dxa"/>
           </w:tcPr>
-          <w:p/>
+          <w:p>
+            <w:pPr>
+              <w:jc w:val="center"/>
+            </w:pPr>
+            <w:r>
+              <w:t>0.3</w:t>
+            </w:r>
+          </w:p>
         </w:tc>
         <w:tc>
           <w:tcPr>
             <w:tcW w:w="1170" w:type="dxa"/>
           </w:tcPr>
-          <w:p/>
+          <w:p>
+            <w:pPr>
+              <w:jc w:val="center"/>
+            </w:pPr>
+            <w:r>
+              <w:t>2016-3-3</w:t>
+            </w:r>
+          </w:p>
         </w:tc>
         <w:tc>
           <w:tcPr>
             <w:tcW w:w="1710" w:type="dxa"/>
           </w:tcPr>
-          <w:p/>
+          <w:p>
+            <w:r>
+              <w:t>Rodney Lewis</w:t>
+            </w:r>
+          </w:p>
         </w:tc>
         <w:tc>
           <w:tcPr>
             <w:tcW w:w="6290" w:type="dxa"/>
           </w:tcPr>
-          <w:p/>
+          <w:p>
+            <w:r>
+              <w:t>Added draft of sections 3.1, 3.1.2, 3.1.</w:t>
+            </w:r>
+            <w:bookmarkStart w:id="0" w:name="_GoBack"/>
+            <w:bookmarkEnd w:id="0"/>
+            <w:r>
+              <w:t>3</w:t>
+            </w:r>
+          </w:p>
         </w:tc>
       </w:tr>
     </w:tbl>
@@ -3414,12 +3444,12 @@
       <w:pPr>
         <w:pStyle w:val="Heading1"/>
       </w:pPr>
-      <w:bookmarkStart w:id="0" w:name="_Toc443744660"/>
+      <w:bookmarkStart w:id="1" w:name="_Toc443744660"/>
       <w:r>
         <w:lastRenderedPageBreak/>
         <w:t>1.0 Introduction</w:t>
       </w:r>
-      <w:bookmarkEnd w:id="0"/>
+      <w:bookmarkEnd w:id="1"/>
     </w:p>
     <w:p>
       <w:r>
@@ -3430,7 +3460,7 @@
       <w:pPr>
         <w:pStyle w:val="Heading2"/>
       </w:pPr>
-      <w:bookmarkStart w:id="1" w:name="_Toc443744661"/>
+      <w:bookmarkStart w:id="2" w:name="_Toc443744661"/>
       <w:r>
         <w:t xml:space="preserve">1.1 Goals and </w:t>
       </w:r>
@@ -3440,7 +3470,7 @@
       <w:r>
         <w:t>bjectives</w:t>
       </w:r>
-      <w:bookmarkEnd w:id="1"/>
+      <w:bookmarkEnd w:id="2"/>
     </w:p>
     <w:p>
       <w:r>
@@ -3451,7 +3481,7 @@
       <w:pPr>
         <w:pStyle w:val="Heading2"/>
       </w:pPr>
-      <w:bookmarkStart w:id="2" w:name="_Toc443744662"/>
+      <w:bookmarkStart w:id="3" w:name="_Toc443744662"/>
       <w:r>
         <w:t xml:space="preserve">1.2 Statement of </w:t>
       </w:r>
@@ -3461,7 +3491,7 @@
       <w:r>
         <w:t>cope</w:t>
       </w:r>
-      <w:bookmarkEnd w:id="2"/>
+      <w:bookmarkEnd w:id="3"/>
     </w:p>
     <w:p>
       <w:r>
@@ -3472,14 +3502,14 @@
       <w:pPr>
         <w:pStyle w:val="Heading2"/>
       </w:pPr>
-      <w:bookmarkStart w:id="3" w:name="_Toc443744663"/>
+      <w:bookmarkStart w:id="4" w:name="_Toc443744663"/>
       <w:r>
         <w:t>1.3 Software C</w:t>
       </w:r>
       <w:r>
         <w:t>ontext</w:t>
       </w:r>
-      <w:bookmarkEnd w:id="3"/>
+      <w:bookmarkEnd w:id="4"/>
     </w:p>
     <w:p>
       <w:r>
@@ -3490,14 +3520,14 @@
       <w:pPr>
         <w:pStyle w:val="Heading2"/>
       </w:pPr>
-      <w:bookmarkStart w:id="4" w:name="_Toc443744664"/>
+      <w:bookmarkStart w:id="5" w:name="_Toc443744664"/>
       <w:r>
         <w:t>1.4 Major C</w:t>
       </w:r>
       <w:r>
         <w:t>onstraints</w:t>
       </w:r>
-      <w:bookmarkEnd w:id="4"/>
+      <w:bookmarkEnd w:id="5"/>
     </w:p>
     <w:p>
       <w:r>
@@ -3508,14 +3538,14 @@
       <w:pPr>
         <w:pStyle w:val="Heading1"/>
       </w:pPr>
-      <w:bookmarkStart w:id="5" w:name="_Toc443744665"/>
+      <w:bookmarkStart w:id="6" w:name="_Toc443744665"/>
       <w:r>
         <w:t>2.0 Usage S</w:t>
       </w:r>
       <w:r>
         <w:t>cenario</w:t>
       </w:r>
-      <w:bookmarkEnd w:id="5"/>
+      <w:bookmarkEnd w:id="6"/>
     </w:p>
     <w:p>
       <w:r>
@@ -3526,14 +3556,14 @@
       <w:pPr>
         <w:pStyle w:val="Heading2"/>
       </w:pPr>
-      <w:bookmarkStart w:id="6" w:name="_Toc443744666"/>
+      <w:bookmarkStart w:id="7" w:name="_Toc443744666"/>
       <w:r>
         <w:t>2.1 User P</w:t>
       </w:r>
       <w:r>
         <w:t>rofiles</w:t>
       </w:r>
-      <w:bookmarkEnd w:id="6"/>
+      <w:bookmarkEnd w:id="7"/>
     </w:p>
     <w:p>
       <w:r>
@@ -3544,14 +3574,14 @@
       <w:pPr>
         <w:pStyle w:val="Heading2"/>
       </w:pPr>
-      <w:bookmarkStart w:id="7" w:name="_Toc443744667"/>
+      <w:bookmarkStart w:id="8" w:name="_Toc443744667"/>
       <w:r>
         <w:t>2.2 Use-C</w:t>
       </w:r>
       <w:r>
         <w:t>ases</w:t>
       </w:r>
-      <w:bookmarkEnd w:id="7"/>
+      <w:bookmarkEnd w:id="8"/>
     </w:p>
     <w:p>
       <w:r>
@@ -3562,7 +3592,7 @@
       <w:pPr>
         <w:pStyle w:val="Heading2"/>
       </w:pPr>
-      <w:bookmarkStart w:id="8" w:name="_Toc443744668"/>
+      <w:bookmarkStart w:id="9" w:name="_Toc443744668"/>
       <w:r>
         <w:t xml:space="preserve">2.3 Special </w:t>
       </w:r>
@@ -3578,7 +3608,7 @@
       <w:r>
         <w:t>onsiderations</w:t>
       </w:r>
-      <w:bookmarkEnd w:id="8"/>
+      <w:bookmarkEnd w:id="9"/>
     </w:p>
     <w:p>
       <w:r>
@@ -3589,11 +3619,11 @@
       <w:pPr>
         <w:pStyle w:val="Heading1"/>
       </w:pPr>
-      <w:bookmarkStart w:id="9" w:name="_Toc443744669"/>
+      <w:bookmarkStart w:id="10" w:name="_Toc443744669"/>
       <w:r>
         <w:t>3.0 Data Model and Description</w:t>
       </w:r>
-      <w:bookmarkEnd w:id="9"/>
+      <w:bookmarkEnd w:id="10"/>
     </w:p>
     <w:p>
       <w:r>
@@ -3604,23 +3634,244 @@
       <w:pPr>
         <w:pStyle w:val="Heading2"/>
       </w:pPr>
-      <w:bookmarkStart w:id="10" w:name="_Toc443744670"/>
+      <w:bookmarkStart w:id="11" w:name="_Toc443744670"/>
       <w:r>
         <w:lastRenderedPageBreak/>
         <w:t>3.1 Data Description</w:t>
       </w:r>
-      <w:bookmarkEnd w:id="10"/>
-    </w:p>
-    <w:p>
-      <w:r>
-        <w:t>Data objects that will be managed/manipulated by the software are described in this section.</w:t>
-      </w:r>
-    </w:p>
+      <w:bookmarkEnd w:id="11"/>
+    </w:p>
+    <w:tbl>
+      <w:tblPr>
+        <w:tblStyle w:val="TableGrid"/>
+        <w:tblW w:w="0" w:type="auto"/>
+        <w:tblLook w:val="04A0" w:firstRow="1" w:lastRow="0" w:firstColumn="1" w:lastColumn="0" w:noHBand="0" w:noVBand="1"/>
+      </w:tblPr>
+      <w:tblGrid>
+        <w:gridCol w:w="5035"/>
+        <w:gridCol w:w="5035"/>
+      </w:tblGrid>
+      <w:tr>
+        <w:tc>
+          <w:tcPr>
+            <w:tcW w:w="5035" w:type="dxa"/>
+          </w:tcPr>
+          <w:p>
+            <w:pPr>
+              <w:rPr>
+                <w:b/>
+              </w:rPr>
+            </w:pPr>
+            <w:r>
+              <w:rPr>
+                <w:b/>
+              </w:rPr>
+              <w:t>Data Object</w:t>
+            </w:r>
+          </w:p>
+        </w:tc>
+        <w:tc>
+          <w:tcPr>
+            <w:tcW w:w="5035" w:type="dxa"/>
+          </w:tcPr>
+          <w:p>
+            <w:pPr>
+              <w:rPr>
+                <w:b/>
+              </w:rPr>
+            </w:pPr>
+            <w:r>
+              <w:rPr>
+                <w:b/>
+              </w:rPr>
+              <w:t>Description</w:t>
+            </w:r>
+          </w:p>
+        </w:tc>
+      </w:tr>
+      <w:tr>
+        <w:tc>
+          <w:tcPr>
+            <w:tcW w:w="5035" w:type="dxa"/>
+          </w:tcPr>
+          <w:p>
+            <w:r>
+              <w:t>Item</w:t>
+            </w:r>
+          </w:p>
+        </w:tc>
+        <w:tc>
+          <w:tcPr>
+            <w:tcW w:w="5035" w:type="dxa"/>
+          </w:tcPr>
+          <w:p>
+            <w:r>
+              <w:t>A unit of ice cream</w:t>
+            </w:r>
+          </w:p>
+        </w:tc>
+      </w:tr>
+      <w:tr>
+        <w:tc>
+          <w:tcPr>
+            <w:tcW w:w="5035" w:type="dxa"/>
+          </w:tcPr>
+          <w:p>
+            <w:r>
+              <w:t>Sale</w:t>
+            </w:r>
+          </w:p>
+        </w:tc>
+        <w:tc>
+          <w:tcPr>
+            <w:tcW w:w="5035" w:type="dxa"/>
+          </w:tcPr>
+          <w:p>
+            <w:r>
+              <w:t>The result of an item being sold</w:t>
+            </w:r>
+          </w:p>
+        </w:tc>
+      </w:tr>
+      <w:tr>
+        <w:tc>
+          <w:tcPr>
+            <w:tcW w:w="5035" w:type="dxa"/>
+          </w:tcPr>
+          <w:p>
+            <w:r>
+              <w:t>Route</w:t>
+            </w:r>
+          </w:p>
+        </w:tc>
+        <w:tc>
+          <w:tcPr>
+            <w:tcW w:w="5035" w:type="dxa"/>
+          </w:tcPr>
+          <w:p>
+            <w:r>
+              <w:t>A collection or ordered zones</w:t>
+            </w:r>
+          </w:p>
+        </w:tc>
+      </w:tr>
+      <w:tr>
+        <w:tc>
+          <w:tcPr>
+            <w:tcW w:w="5035" w:type="dxa"/>
+          </w:tcPr>
+          <w:p>
+            <w:r>
+              <w:t>Zone</w:t>
+            </w:r>
+          </w:p>
+        </w:tc>
+        <w:tc>
+          <w:tcPr>
+            <w:tcW w:w="5035" w:type="dxa"/>
+          </w:tcPr>
+          <w:p>
+            <w:r>
+              <w:t>A location consisting of a city and a subset of the city that is mapped to a number</w:t>
+            </w:r>
+          </w:p>
+        </w:tc>
+      </w:tr>
+      <w:tr>
+        <w:tc>
+          <w:tcPr>
+            <w:tcW w:w="5035" w:type="dxa"/>
+          </w:tcPr>
+          <w:p>
+            <w:r>
+              <w:t>Truck</w:t>
+            </w:r>
+          </w:p>
+        </w:tc>
+        <w:tc>
+          <w:tcPr>
+            <w:tcW w:w="5035" w:type="dxa"/>
+          </w:tcPr>
+          <w:p>
+            <w:r>
+              <w:t>Object that holds items and travels routes</w:t>
+            </w:r>
+          </w:p>
+        </w:tc>
+      </w:tr>
+      <w:tr>
+        <w:tc>
+          <w:tcPr>
+            <w:tcW w:w="5035" w:type="dxa"/>
+          </w:tcPr>
+          <w:p>
+            <w:r>
+              <w:t>Poll</w:t>
+            </w:r>
+          </w:p>
+        </w:tc>
+        <w:tc>
+          <w:tcPr>
+            <w:tcW w:w="5035" w:type="dxa"/>
+          </w:tcPr>
+          <w:p>
+            <w:r>
+              <w:t>A collection of votes that are used to make changes to future inventory</w:t>
+            </w:r>
+          </w:p>
+        </w:tc>
+      </w:tr>
+      <w:tr>
+        <w:tc>
+          <w:tcPr>
+            <w:tcW w:w="5035" w:type="dxa"/>
+          </w:tcPr>
+          <w:p>
+            <w:r>
+              <w:t>Driver</w:t>
+            </w:r>
+          </w:p>
+        </w:tc>
+        <w:tc>
+          <w:tcPr>
+            <w:tcW w:w="5035" w:type="dxa"/>
+          </w:tcPr>
+          <w:p>
+            <w:r>
+              <w:t>Object that uses truck and drives routes</w:t>
+            </w:r>
+          </w:p>
+        </w:tc>
+      </w:tr>
+      <w:tr>
+        <w:tc>
+          <w:tcPr>
+            <w:tcW w:w="5035" w:type="dxa"/>
+          </w:tcPr>
+          <w:p>
+            <w:r>
+              <w:t>Preset</w:t>
+            </w:r>
+          </w:p>
+        </w:tc>
+        <w:tc>
+          <w:tcPr>
+            <w:tcW w:w="5035" w:type="dxa"/>
+          </w:tcPr>
+          <w:p>
+            <w:r>
+              <w:t>A pre-determined inventory created by the user</w:t>
+            </w:r>
+          </w:p>
+        </w:tc>
+      </w:tr>
+    </w:tbl>
+    <w:p/>
     <w:p>
       <w:pPr>
         <w:pStyle w:val="Heading3"/>
       </w:pPr>
-      <w:bookmarkStart w:id="11" w:name="_Toc443744671"/>
+      <w:bookmarkStart w:id="12" w:name="_Toc443744671"/>
       <w:r>
         <w:t xml:space="preserve">3.1.1 Data </w:t>
       </w:r>
@@ -3630,33 +3881,1725 @@
       <w:r>
         <w:t>bjects</w:t>
       </w:r>
-      <w:bookmarkEnd w:id="11"/>
-    </w:p>
-    <w:p>
-      <w:r>
-        <w:t>For each data object in 3.1 describe their major attributes.</w:t>
-      </w:r>
+      <w:bookmarkEnd w:id="12"/>
+    </w:p>
+    <w:p>
+      <w:pPr>
+        <w:pStyle w:val="ListParagraph"/>
+        <w:numPr>
+          <w:ilvl w:val="0"/>
+          <w:numId w:val="2"/>
+        </w:numPr>
+      </w:pPr>
+      <w:r>
+        <w:t>Item</w:t>
+      </w:r>
+    </w:p>
+    <w:p>
+      <w:pPr>
+        <w:pStyle w:val="ListParagraph"/>
+        <w:numPr>
+          <w:ilvl w:val="1"/>
+          <w:numId w:val="2"/>
+        </w:numPr>
+      </w:pPr>
+      <w:r>
+        <w:t>Type: The price and name of a unit of ice cream</w:t>
+      </w:r>
+    </w:p>
+    <w:p>
+      <w:pPr>
+        <w:pStyle w:val="ListParagraph"/>
+        <w:numPr>
+          <w:ilvl w:val="1"/>
+          <w:numId w:val="2"/>
+        </w:numPr>
+      </w:pPr>
+      <w:r>
+        <w:t>Item number: Unique reference number to an item</w:t>
+      </w:r>
+    </w:p>
+    <w:p>
+      <w:pPr>
+        <w:pStyle w:val="ListParagraph"/>
+        <w:numPr>
+          <w:ilvl w:val="1"/>
+          <w:numId w:val="2"/>
+        </w:numPr>
+      </w:pPr>
+      <w:r>
+        <w:t>Expiration date: Date used to determine the freshness of a unit of ice cream</w:t>
+      </w:r>
+    </w:p>
+    <w:p>
+      <w:pPr>
+        <w:pStyle w:val="ListParagraph"/>
+        <w:numPr>
+          <w:ilvl w:val="0"/>
+          <w:numId w:val="2"/>
+        </w:numPr>
+      </w:pPr>
+      <w:r>
+        <w:t>Sale</w:t>
+      </w:r>
+    </w:p>
+    <w:p>
+      <w:pPr>
+        <w:pStyle w:val="ListParagraph"/>
+        <w:numPr>
+          <w:ilvl w:val="1"/>
+          <w:numId w:val="2"/>
+        </w:numPr>
+      </w:pPr>
+      <w:r>
+        <w:t>Sale number: Unique reference number of a sale</w:t>
+      </w:r>
+    </w:p>
+    <w:p>
+      <w:pPr>
+        <w:pStyle w:val="ListParagraph"/>
+        <w:numPr>
+          <w:ilvl w:val="1"/>
+          <w:numId w:val="2"/>
+        </w:numPr>
+      </w:pPr>
+      <w:r>
+        <w:t>Sale date: Date that the sale was made</w:t>
+      </w:r>
+    </w:p>
+    <w:p>
+      <w:pPr>
+        <w:pStyle w:val="ListParagraph"/>
+        <w:numPr>
+          <w:ilvl w:val="0"/>
+          <w:numId w:val="2"/>
+        </w:numPr>
+      </w:pPr>
+      <w:r>
+        <w:t>Route</w:t>
+      </w:r>
+    </w:p>
+    <w:p>
+      <w:pPr>
+        <w:pStyle w:val="ListParagraph"/>
+        <w:numPr>
+          <w:ilvl w:val="1"/>
+          <w:numId w:val="2"/>
+        </w:numPr>
+      </w:pPr>
+      <w:r>
+        <w:t>Route number: Unique reference number of a route</w:t>
+      </w:r>
+    </w:p>
+    <w:p>
+      <w:pPr>
+        <w:pStyle w:val="ListParagraph"/>
+        <w:numPr>
+          <w:ilvl w:val="0"/>
+          <w:numId w:val="2"/>
+        </w:numPr>
+      </w:pPr>
+      <w:r>
+        <w:t>Zone</w:t>
+      </w:r>
+      <w:r>
+        <w:t xml:space="preserve"> </w:t>
+      </w:r>
+    </w:p>
+    <w:p>
+      <w:pPr>
+        <w:pStyle w:val="ListParagraph"/>
+        <w:numPr>
+          <w:ilvl w:val="1"/>
+          <w:numId w:val="2"/>
+        </w:numPr>
+      </w:pPr>
+      <w:r>
+        <w:t>Zone number: A subset of a city that is mapped to a number</w:t>
+      </w:r>
+    </w:p>
+    <w:p>
+      <w:pPr>
+        <w:pStyle w:val="ListParagraph"/>
+        <w:numPr>
+          <w:ilvl w:val="1"/>
+          <w:numId w:val="2"/>
+        </w:numPr>
+      </w:pPr>
+      <w:r>
+        <w:t>City: Name of a location</w:t>
+      </w:r>
+    </w:p>
+    <w:p>
+      <w:pPr>
+        <w:pStyle w:val="ListParagraph"/>
+        <w:numPr>
+          <w:ilvl w:val="1"/>
+          <w:numId w:val="2"/>
+        </w:numPr>
+      </w:pPr>
+      <w:r>
+        <w:t>Distance: How long a zone is in miles</w:t>
+      </w:r>
+    </w:p>
+    <w:p>
+      <w:pPr>
+        <w:pStyle w:val="ListParagraph"/>
+        <w:numPr>
+          <w:ilvl w:val="0"/>
+          <w:numId w:val="2"/>
+        </w:numPr>
+      </w:pPr>
+      <w:r>
+        <w:t xml:space="preserve">Truck </w:t>
+      </w:r>
+    </w:p>
+    <w:p>
+      <w:pPr>
+        <w:pStyle w:val="ListParagraph"/>
+        <w:numPr>
+          <w:ilvl w:val="1"/>
+          <w:numId w:val="2"/>
+        </w:numPr>
+      </w:pPr>
+      <w:r>
+        <w:t>Truck number: Unique reference number to a truck</w:t>
+      </w:r>
+    </w:p>
+    <w:p>
+      <w:pPr>
+        <w:pStyle w:val="ListParagraph"/>
+        <w:numPr>
+          <w:ilvl w:val="1"/>
+          <w:numId w:val="2"/>
+        </w:numPr>
+      </w:pPr>
+      <w:r>
+        <w:t xml:space="preserve">Item capacity: The total number of items that a truck can have in </w:t>
+      </w:r>
+      <w:r>
+        <w:t>its</w:t>
+      </w:r>
+      <w:r>
+        <w:t xml:space="preserve"> inventory</w:t>
+      </w:r>
+    </w:p>
+    <w:p>
+      <w:pPr>
+        <w:pStyle w:val="ListParagraph"/>
+        <w:numPr>
+          <w:ilvl w:val="1"/>
+          <w:numId w:val="2"/>
+        </w:numPr>
+      </w:pPr>
+      <w:r>
+        <w:t xml:space="preserve">Fuel capacity: The total amount of fuel, in gallons, that a </w:t>
+      </w:r>
+      <w:r>
+        <w:t xml:space="preserve">truck can hold </w:t>
+      </w:r>
+    </w:p>
+    <w:p>
+      <w:pPr>
+        <w:pStyle w:val="ListParagraph"/>
+        <w:numPr>
+          <w:ilvl w:val="1"/>
+          <w:numId w:val="2"/>
+        </w:numPr>
+      </w:pPr>
+      <w:r>
+        <w:t>Fuel amount</w:t>
+      </w:r>
+      <w:r>
+        <w:t>: The remaining amount of fuel, in gallons, that a truck has</w:t>
+      </w:r>
+    </w:p>
+    <w:p>
+      <w:pPr>
+        <w:pStyle w:val="ListParagraph"/>
+        <w:numPr>
+          <w:ilvl w:val="1"/>
+          <w:numId w:val="2"/>
+        </w:numPr>
+      </w:pPr>
+      <w:r>
+        <w:t>Fuel consumption</w:t>
+      </w:r>
+      <w:r>
+        <w:t>: Fuel efficiency in miles per gallon</w:t>
+      </w:r>
+    </w:p>
+    <w:p>
+      <w:pPr>
+        <w:pStyle w:val="ListParagraph"/>
+        <w:numPr>
+          <w:ilvl w:val="0"/>
+          <w:numId w:val="2"/>
+        </w:numPr>
+      </w:pPr>
+      <w:r>
+        <w:t>Poll</w:t>
+      </w:r>
+    </w:p>
+    <w:p>
+      <w:pPr>
+        <w:pStyle w:val="ListParagraph"/>
+        <w:numPr>
+          <w:ilvl w:val="1"/>
+          <w:numId w:val="2"/>
+        </w:numPr>
+      </w:pPr>
+      <w:r>
+        <w:t>Poll number</w:t>
+      </w:r>
+      <w:r>
+        <w:t>: Unique reference number for a poll</w:t>
+      </w:r>
+    </w:p>
+    <w:p>
+      <w:pPr>
+        <w:pStyle w:val="ListParagraph"/>
+        <w:numPr>
+          <w:ilvl w:val="1"/>
+          <w:numId w:val="2"/>
+        </w:numPr>
+      </w:pPr>
+      <w:r>
+        <w:t>Poll name</w:t>
+      </w:r>
+      <w:r>
+        <w:t>: User defined name for a poll</w:t>
+      </w:r>
+    </w:p>
+    <w:p>
+      <w:pPr>
+        <w:pStyle w:val="ListParagraph"/>
+        <w:numPr>
+          <w:ilvl w:val="1"/>
+          <w:numId w:val="2"/>
+        </w:numPr>
+      </w:pPr>
+      <w:r>
+        <w:lastRenderedPageBreak/>
+        <w:t>Total votes</w:t>
+      </w:r>
+      <w:r>
+        <w:t>: The number of votes that were processed for a poll</w:t>
+      </w:r>
+    </w:p>
+    <w:p>
+      <w:pPr>
+        <w:pStyle w:val="ListParagraph"/>
+        <w:numPr>
+          <w:ilvl w:val="0"/>
+          <w:numId w:val="2"/>
+        </w:numPr>
+      </w:pPr>
+      <w:r>
+        <w:t>Driver</w:t>
+      </w:r>
+    </w:p>
+    <w:p>
+      <w:pPr>
+        <w:pStyle w:val="ListParagraph"/>
+        <w:numPr>
+          <w:ilvl w:val="1"/>
+          <w:numId w:val="2"/>
+        </w:numPr>
+      </w:pPr>
+      <w:r>
+        <w:t>Driver number</w:t>
+      </w:r>
+      <w:r>
+        <w:t>: Unique reference number for a driver</w:t>
+      </w:r>
+    </w:p>
+    <w:p>
+      <w:pPr>
+        <w:pStyle w:val="ListParagraph"/>
+        <w:numPr>
+          <w:ilvl w:val="1"/>
+          <w:numId w:val="2"/>
+        </w:numPr>
+      </w:pPr>
+      <w:r>
+        <w:t>Driver name</w:t>
+      </w:r>
+      <w:r>
+        <w:t>: Name of a driver</w:t>
+      </w:r>
+    </w:p>
+    <w:p>
+      <w:pPr>
+        <w:pStyle w:val="ListParagraph"/>
+        <w:numPr>
+          <w:ilvl w:val="0"/>
+          <w:numId w:val="2"/>
+        </w:numPr>
+      </w:pPr>
+      <w:r>
+        <w:t>Preset</w:t>
+      </w:r>
+    </w:p>
+    <w:p>
+      <w:pPr>
+        <w:pStyle w:val="ListParagraph"/>
+        <w:numPr>
+          <w:ilvl w:val="1"/>
+          <w:numId w:val="2"/>
+        </w:numPr>
+      </w:pPr>
+      <w:r>
+        <w:t>Preset number</w:t>
+      </w:r>
+      <w:r>
+        <w:t xml:space="preserve">: Unique reference number for a preset </w:t>
+      </w:r>
+    </w:p>
+    <w:p>
+      <w:pPr>
+        <w:pStyle w:val="ListParagraph"/>
+        <w:numPr>
+          <w:ilvl w:val="1"/>
+          <w:numId w:val="2"/>
+        </w:numPr>
+      </w:pPr>
+      <w:r>
+        <w:t>Preset name</w:t>
+      </w:r>
+      <w:r>
+        <w:t>: User defined name for a preset</w:t>
+      </w:r>
+    </w:p>
+    <w:p>
+      <w:pPr>
+        <w:pStyle w:val="ListParagraph"/>
+        <w:numPr>
+          <w:ilvl w:val="1"/>
+          <w:numId w:val="2"/>
+        </w:numPr>
+      </w:pPr>
+      <w:r>
+        <w:t>Start date</w:t>
+      </w:r>
+      <w:r>
+        <w:t>: The date that a preset will take effect</w:t>
+      </w:r>
+    </w:p>
+    <w:p>
+      <w:pPr>
+        <w:pStyle w:val="ListParagraph"/>
+        <w:numPr>
+          <w:ilvl w:val="1"/>
+          <w:numId w:val="2"/>
+        </w:numPr>
+      </w:pPr>
+      <w:r>
+        <w:t>End date</w:t>
+      </w:r>
+      <w:r>
+        <w:t>: The date that a preset will no longer be in effect</w:t>
+      </w:r>
+    </w:p>
+    <w:p>
+      <w:pPr>
+        <w:pStyle w:val="ListParagraph"/>
+      </w:pPr>
     </w:p>
     <w:p>
       <w:pPr>
         <w:pStyle w:val="Heading3"/>
       </w:pPr>
-      <w:bookmarkStart w:id="12" w:name="_Toc443744672"/>
+      <w:bookmarkStart w:id="13" w:name="_Toc443744672"/>
       <w:r>
         <w:t>3.1.2 Relationships</w:t>
       </w:r>
-      <w:bookmarkEnd w:id="12"/>
-    </w:p>
-    <w:p>
-      <w:r>
-        <w:t>Relationships among data objects are described using CRC cards. No attempt is made to provide detail at this stage.</w:t>
-      </w:r>
-    </w:p>
+      <w:bookmarkEnd w:id="13"/>
+    </w:p>
+    <w:tbl>
+      <w:tblPr>
+        <w:tblStyle w:val="TableGrid"/>
+        <w:tblW w:w="0" w:type="auto"/>
+        <w:tblLook w:val="04A0" w:firstRow="1" w:lastRow="0" w:firstColumn="1" w:lastColumn="0" w:noHBand="0" w:noVBand="1"/>
+      </w:tblPr>
+      <w:tblGrid>
+        <w:gridCol w:w="5035"/>
+        <w:gridCol w:w="5035"/>
+      </w:tblGrid>
+      <w:tr>
+        <w:tc>
+          <w:tcPr>
+            <w:tcW w:w="10070" w:type="dxa"/>
+            <w:gridSpan w:val="2"/>
+          </w:tcPr>
+          <w:p>
+            <w:pPr>
+              <w:jc w:val="center"/>
+              <w:rPr>
+                <w:b/>
+              </w:rPr>
+            </w:pPr>
+            <w:r>
+              <w:rPr>
+                <w:b/>
+              </w:rPr>
+              <w:t>Item</w:t>
+            </w:r>
+          </w:p>
+        </w:tc>
+      </w:tr>
+      <w:tr>
+        <w:tc>
+          <w:tcPr>
+            <w:tcW w:w="5035" w:type="dxa"/>
+          </w:tcPr>
+          <w:p>
+            <w:pPr>
+              <w:jc w:val="left"/>
+              <w:rPr>
+                <w:b/>
+              </w:rPr>
+            </w:pPr>
+            <w:r>
+              <w:rPr>
+                <w:b/>
+              </w:rPr>
+              <w:t>Responsibility</w:t>
+            </w:r>
+          </w:p>
+        </w:tc>
+        <w:tc>
+          <w:tcPr>
+            <w:tcW w:w="5035" w:type="dxa"/>
+          </w:tcPr>
+          <w:p>
+            <w:pPr>
+              <w:jc w:val="left"/>
+              <w:rPr>
+                <w:b/>
+              </w:rPr>
+            </w:pPr>
+            <w:r>
+              <w:rPr>
+                <w:b/>
+              </w:rPr>
+              <w:t>Collaborator</w:t>
+            </w:r>
+          </w:p>
+        </w:tc>
+      </w:tr>
+      <w:tr>
+        <w:tc>
+          <w:tcPr>
+            <w:tcW w:w="5035" w:type="dxa"/>
+          </w:tcPr>
+          <w:p>
+            <w:pPr>
+              <w:jc w:val="left"/>
+            </w:pPr>
+            <w:r>
+              <w:t>Add items</w:t>
+            </w:r>
+          </w:p>
+        </w:tc>
+        <w:tc>
+          <w:tcPr>
+            <w:tcW w:w="5035" w:type="dxa"/>
+          </w:tcPr>
+          <w:p>
+            <w:pPr>
+              <w:jc w:val="left"/>
+            </w:pPr>
+          </w:p>
+        </w:tc>
+      </w:tr>
+      <w:tr>
+        <w:tc>
+          <w:tcPr>
+            <w:tcW w:w="5035" w:type="dxa"/>
+          </w:tcPr>
+          <w:p>
+            <w:pPr>
+              <w:jc w:val="left"/>
+            </w:pPr>
+            <w:r>
+              <w:t>Delete items</w:t>
+            </w:r>
+          </w:p>
+        </w:tc>
+        <w:tc>
+          <w:tcPr>
+            <w:tcW w:w="5035" w:type="dxa"/>
+          </w:tcPr>
+          <w:p>
+            <w:pPr>
+              <w:jc w:val="left"/>
+            </w:pPr>
+          </w:p>
+        </w:tc>
+      </w:tr>
+      <w:tr>
+        <w:tc>
+          <w:tcPr>
+            <w:tcW w:w="5035" w:type="dxa"/>
+          </w:tcPr>
+          <w:p>
+            <w:pPr>
+              <w:jc w:val="left"/>
+            </w:pPr>
+            <w:r>
+              <w:t>Set expiration date for items</w:t>
+            </w:r>
+          </w:p>
+        </w:tc>
+        <w:tc>
+          <w:tcPr>
+            <w:tcW w:w="5035" w:type="dxa"/>
+          </w:tcPr>
+          <w:p>
+            <w:pPr>
+              <w:jc w:val="left"/>
+            </w:pPr>
+          </w:p>
+        </w:tc>
+      </w:tr>
+      <w:tr>
+        <w:tc>
+          <w:tcPr>
+            <w:tcW w:w="5035" w:type="dxa"/>
+          </w:tcPr>
+          <w:p>
+            <w:pPr>
+              <w:jc w:val="left"/>
+            </w:pPr>
+            <w:r>
+              <w:t>Set item type</w:t>
+            </w:r>
+          </w:p>
+        </w:tc>
+        <w:tc>
+          <w:tcPr>
+            <w:tcW w:w="5035" w:type="dxa"/>
+          </w:tcPr>
+          <w:p>
+            <w:pPr>
+              <w:jc w:val="left"/>
+            </w:pPr>
+          </w:p>
+        </w:tc>
+      </w:tr>
+    </w:tbl>
+    <w:p/>
+    <w:p/>
+    <w:tbl>
+      <w:tblPr>
+        <w:tblStyle w:val="TableGrid"/>
+        <w:tblW w:w="0" w:type="auto"/>
+        <w:tblLook w:val="04A0" w:firstRow="1" w:lastRow="0" w:firstColumn="1" w:lastColumn="0" w:noHBand="0" w:noVBand="1"/>
+      </w:tblPr>
+      <w:tblGrid>
+        <w:gridCol w:w="5035"/>
+        <w:gridCol w:w="5035"/>
+      </w:tblGrid>
+      <w:tr>
+        <w:tc>
+          <w:tcPr>
+            <w:tcW w:w="10070" w:type="dxa"/>
+            <w:gridSpan w:val="2"/>
+          </w:tcPr>
+          <w:p>
+            <w:pPr>
+              <w:jc w:val="center"/>
+              <w:rPr>
+                <w:b/>
+              </w:rPr>
+            </w:pPr>
+            <w:r>
+              <w:rPr>
+                <w:b/>
+              </w:rPr>
+              <w:t>Sale</w:t>
+            </w:r>
+          </w:p>
+        </w:tc>
+      </w:tr>
+      <w:tr>
+        <w:tc>
+          <w:tcPr>
+            <w:tcW w:w="5035" w:type="dxa"/>
+          </w:tcPr>
+          <w:p>
+            <w:pPr>
+              <w:jc w:val="left"/>
+              <w:rPr>
+                <w:b/>
+              </w:rPr>
+            </w:pPr>
+            <w:r>
+              <w:rPr>
+                <w:b/>
+              </w:rPr>
+              <w:t>Responsibility</w:t>
+            </w:r>
+          </w:p>
+        </w:tc>
+        <w:tc>
+          <w:tcPr>
+            <w:tcW w:w="5035" w:type="dxa"/>
+          </w:tcPr>
+          <w:p>
+            <w:pPr>
+              <w:jc w:val="left"/>
+              <w:rPr>
+                <w:b/>
+              </w:rPr>
+            </w:pPr>
+            <w:r>
+              <w:rPr>
+                <w:b/>
+              </w:rPr>
+              <w:t>Collaborator</w:t>
+            </w:r>
+          </w:p>
+        </w:tc>
+      </w:tr>
+      <w:tr>
+        <w:tc>
+          <w:tcPr>
+            <w:tcW w:w="5035" w:type="dxa"/>
+          </w:tcPr>
+          <w:p>
+            <w:pPr>
+              <w:jc w:val="left"/>
+            </w:pPr>
+            <w:r>
+              <w:t>Track item sales</w:t>
+            </w:r>
+          </w:p>
+        </w:tc>
+        <w:tc>
+          <w:tcPr>
+            <w:tcW w:w="5035" w:type="dxa"/>
+          </w:tcPr>
+          <w:p>
+            <w:pPr>
+              <w:jc w:val="left"/>
+            </w:pPr>
+            <w:r>
+              <w:t>Item</w:t>
+            </w:r>
+          </w:p>
+        </w:tc>
+      </w:tr>
+      <w:tr>
+        <w:tc>
+          <w:tcPr>
+            <w:tcW w:w="5035" w:type="dxa"/>
+          </w:tcPr>
+          <w:p>
+            <w:pPr>
+              <w:jc w:val="left"/>
+            </w:pPr>
+            <w:r>
+              <w:t>Calculate sales based on inventory</w:t>
+            </w:r>
+          </w:p>
+        </w:tc>
+        <w:tc>
+          <w:tcPr>
+            <w:tcW w:w="5035" w:type="dxa"/>
+          </w:tcPr>
+          <w:p>
+            <w:pPr>
+              <w:jc w:val="left"/>
+            </w:pPr>
+            <w:r>
+              <w:t>Item</w:t>
+            </w:r>
+          </w:p>
+        </w:tc>
+      </w:tr>
+    </w:tbl>
+    <w:p/>
+    <w:p/>
+    <w:p/>
+    <w:p/>
+    <w:p/>
+    <w:p/>
+    <w:tbl>
+      <w:tblPr>
+        <w:tblStyle w:val="TableGrid"/>
+        <w:tblW w:w="0" w:type="auto"/>
+        <w:tblLook w:val="04A0" w:firstRow="1" w:lastRow="0" w:firstColumn="1" w:lastColumn="0" w:noHBand="0" w:noVBand="1"/>
+      </w:tblPr>
+      <w:tblGrid>
+        <w:gridCol w:w="5035"/>
+        <w:gridCol w:w="5035"/>
+      </w:tblGrid>
+      <w:tr>
+        <w:tc>
+          <w:tcPr>
+            <w:tcW w:w="10070" w:type="dxa"/>
+            <w:gridSpan w:val="2"/>
+          </w:tcPr>
+          <w:p>
+            <w:pPr>
+              <w:jc w:val="center"/>
+              <w:rPr>
+                <w:b/>
+              </w:rPr>
+            </w:pPr>
+            <w:r>
+              <w:rPr>
+                <w:b/>
+              </w:rPr>
+              <w:lastRenderedPageBreak/>
+              <w:t>Route</w:t>
+            </w:r>
+          </w:p>
+        </w:tc>
+      </w:tr>
+      <w:tr>
+        <w:tc>
+          <w:tcPr>
+            <w:tcW w:w="5035" w:type="dxa"/>
+          </w:tcPr>
+          <w:p>
+            <w:pPr>
+              <w:jc w:val="left"/>
+              <w:rPr>
+                <w:b/>
+              </w:rPr>
+            </w:pPr>
+            <w:r>
+              <w:rPr>
+                <w:b/>
+              </w:rPr>
+              <w:t>Responsibility</w:t>
+            </w:r>
+          </w:p>
+        </w:tc>
+        <w:tc>
+          <w:tcPr>
+            <w:tcW w:w="5035" w:type="dxa"/>
+          </w:tcPr>
+          <w:p>
+            <w:pPr>
+              <w:jc w:val="left"/>
+              <w:rPr>
+                <w:b/>
+              </w:rPr>
+            </w:pPr>
+            <w:r>
+              <w:rPr>
+                <w:b/>
+              </w:rPr>
+              <w:t>Collaborator</w:t>
+            </w:r>
+          </w:p>
+        </w:tc>
+      </w:tr>
+      <w:tr>
+        <w:tc>
+          <w:tcPr>
+            <w:tcW w:w="5035" w:type="dxa"/>
+          </w:tcPr>
+          <w:p>
+            <w:pPr>
+              <w:jc w:val="left"/>
+            </w:pPr>
+            <w:r>
+              <w:t>Display assigned truck</w:t>
+            </w:r>
+          </w:p>
+        </w:tc>
+        <w:tc>
+          <w:tcPr>
+            <w:tcW w:w="5035" w:type="dxa"/>
+          </w:tcPr>
+          <w:p>
+            <w:pPr>
+              <w:jc w:val="left"/>
+            </w:pPr>
+            <w:r>
+              <w:t>Truck</w:t>
+            </w:r>
+          </w:p>
+        </w:tc>
+      </w:tr>
+      <w:tr>
+        <w:tc>
+          <w:tcPr>
+            <w:tcW w:w="5035" w:type="dxa"/>
+          </w:tcPr>
+          <w:p>
+            <w:pPr>
+              <w:jc w:val="left"/>
+            </w:pPr>
+            <w:r>
+              <w:t>Use inventory presets</w:t>
+            </w:r>
+          </w:p>
+        </w:tc>
+        <w:tc>
+          <w:tcPr>
+            <w:tcW w:w="5035" w:type="dxa"/>
+          </w:tcPr>
+          <w:p>
+            <w:pPr>
+              <w:jc w:val="left"/>
+            </w:pPr>
+            <w:r>
+              <w:t>Presets</w:t>
+            </w:r>
+          </w:p>
+        </w:tc>
+      </w:tr>
+      <w:tr>
+        <w:tc>
+          <w:tcPr>
+            <w:tcW w:w="5035" w:type="dxa"/>
+          </w:tcPr>
+          <w:p>
+            <w:pPr>
+              <w:jc w:val="left"/>
+            </w:pPr>
+            <w:r>
+              <w:t>Define sales by route</w:t>
+            </w:r>
+          </w:p>
+        </w:tc>
+        <w:tc>
+          <w:tcPr>
+            <w:tcW w:w="5035" w:type="dxa"/>
+          </w:tcPr>
+          <w:p>
+            <w:pPr>
+              <w:jc w:val="left"/>
+            </w:pPr>
+            <w:r>
+              <w:t>Sale</w:t>
+            </w:r>
+          </w:p>
+        </w:tc>
+      </w:tr>
+      <w:tr>
+        <w:tc>
+          <w:tcPr>
+            <w:tcW w:w="5035" w:type="dxa"/>
+          </w:tcPr>
+          <w:p>
+            <w:pPr>
+              <w:jc w:val="left"/>
+            </w:pPr>
+            <w:r>
+              <w:t>Display route composition</w:t>
+            </w:r>
+          </w:p>
+        </w:tc>
+        <w:tc>
+          <w:tcPr>
+            <w:tcW w:w="5035" w:type="dxa"/>
+          </w:tcPr>
+          <w:p>
+            <w:pPr>
+              <w:jc w:val="left"/>
+            </w:pPr>
+            <w:r>
+              <w:t>Zone</w:t>
+            </w:r>
+          </w:p>
+        </w:tc>
+      </w:tr>
+    </w:tbl>
+    <w:p/>
+    <w:tbl>
+      <w:tblPr>
+        <w:tblStyle w:val="TableGrid"/>
+        <w:tblW w:w="0" w:type="auto"/>
+        <w:tblLook w:val="04A0" w:firstRow="1" w:lastRow="0" w:firstColumn="1" w:lastColumn="0" w:noHBand="0" w:noVBand="1"/>
+      </w:tblPr>
+      <w:tblGrid>
+        <w:gridCol w:w="5035"/>
+        <w:gridCol w:w="5035"/>
+      </w:tblGrid>
+      <w:tr>
+        <w:tc>
+          <w:tcPr>
+            <w:tcW w:w="10070" w:type="dxa"/>
+            <w:gridSpan w:val="2"/>
+          </w:tcPr>
+          <w:p>
+            <w:pPr>
+              <w:jc w:val="center"/>
+              <w:rPr>
+                <w:b/>
+              </w:rPr>
+            </w:pPr>
+            <w:r>
+              <w:rPr>
+                <w:b/>
+              </w:rPr>
+              <w:t>Zone</w:t>
+            </w:r>
+          </w:p>
+        </w:tc>
+      </w:tr>
+      <w:tr>
+        <w:tc>
+          <w:tcPr>
+            <w:tcW w:w="5035" w:type="dxa"/>
+          </w:tcPr>
+          <w:p>
+            <w:pPr>
+              <w:jc w:val="left"/>
+              <w:rPr>
+                <w:b/>
+              </w:rPr>
+            </w:pPr>
+            <w:r>
+              <w:rPr>
+                <w:b/>
+              </w:rPr>
+              <w:t>Responsibility</w:t>
+            </w:r>
+          </w:p>
+        </w:tc>
+        <w:tc>
+          <w:tcPr>
+            <w:tcW w:w="5035" w:type="dxa"/>
+          </w:tcPr>
+          <w:p>
+            <w:pPr>
+              <w:jc w:val="left"/>
+              <w:rPr>
+                <w:b/>
+              </w:rPr>
+            </w:pPr>
+            <w:r>
+              <w:rPr>
+                <w:b/>
+              </w:rPr>
+              <w:t>Collaborator</w:t>
+            </w:r>
+          </w:p>
+        </w:tc>
+      </w:tr>
+      <w:tr>
+        <w:tc>
+          <w:tcPr>
+            <w:tcW w:w="5035" w:type="dxa"/>
+          </w:tcPr>
+          <w:p>
+            <w:pPr>
+              <w:jc w:val="left"/>
+            </w:pPr>
+            <w:r>
+              <w:t>Edit zone</w:t>
+            </w:r>
+          </w:p>
+        </w:tc>
+        <w:tc>
+          <w:tcPr>
+            <w:tcW w:w="5035" w:type="dxa"/>
+          </w:tcPr>
+          <w:p>
+            <w:pPr>
+              <w:jc w:val="left"/>
+            </w:pPr>
+          </w:p>
+        </w:tc>
+      </w:tr>
+    </w:tbl>
+    <w:p/>
+    <w:tbl>
+      <w:tblPr>
+        <w:tblStyle w:val="TableGrid"/>
+        <w:tblW w:w="0" w:type="auto"/>
+        <w:tblLook w:val="04A0" w:firstRow="1" w:lastRow="0" w:firstColumn="1" w:lastColumn="0" w:noHBand="0" w:noVBand="1"/>
+      </w:tblPr>
+      <w:tblGrid>
+        <w:gridCol w:w="5035"/>
+        <w:gridCol w:w="5035"/>
+      </w:tblGrid>
+      <w:tr>
+        <w:tc>
+          <w:tcPr>
+            <w:tcW w:w="10070" w:type="dxa"/>
+            <w:gridSpan w:val="2"/>
+          </w:tcPr>
+          <w:p>
+            <w:pPr>
+              <w:jc w:val="center"/>
+              <w:rPr>
+                <w:b/>
+              </w:rPr>
+            </w:pPr>
+            <w:r>
+              <w:rPr>
+                <w:b/>
+              </w:rPr>
+              <w:t>Truck</w:t>
+            </w:r>
+          </w:p>
+        </w:tc>
+      </w:tr>
+      <w:tr>
+        <w:tc>
+          <w:tcPr>
+            <w:tcW w:w="5035" w:type="dxa"/>
+          </w:tcPr>
+          <w:p>
+            <w:pPr>
+              <w:jc w:val="left"/>
+              <w:rPr>
+                <w:b/>
+              </w:rPr>
+            </w:pPr>
+            <w:r>
+              <w:rPr>
+                <w:b/>
+              </w:rPr>
+              <w:t>Responsibility</w:t>
+            </w:r>
+          </w:p>
+        </w:tc>
+        <w:tc>
+          <w:tcPr>
+            <w:tcW w:w="5035" w:type="dxa"/>
+          </w:tcPr>
+          <w:p>
+            <w:pPr>
+              <w:jc w:val="left"/>
+              <w:rPr>
+                <w:b/>
+              </w:rPr>
+            </w:pPr>
+            <w:r>
+              <w:rPr>
+                <w:b/>
+              </w:rPr>
+              <w:t>Collaborator</w:t>
+            </w:r>
+          </w:p>
+        </w:tc>
+      </w:tr>
+      <w:tr>
+        <w:tc>
+          <w:tcPr>
+            <w:tcW w:w="5035" w:type="dxa"/>
+          </w:tcPr>
+          <w:p>
+            <w:pPr>
+              <w:jc w:val="left"/>
+            </w:pPr>
+            <w:r>
+              <w:t>Define sales by truck</w:t>
+            </w:r>
+          </w:p>
+        </w:tc>
+        <w:tc>
+          <w:tcPr>
+            <w:tcW w:w="5035" w:type="dxa"/>
+          </w:tcPr>
+          <w:p>
+            <w:pPr>
+              <w:jc w:val="left"/>
+            </w:pPr>
+            <w:r>
+              <w:t>Sale</w:t>
+            </w:r>
+          </w:p>
+        </w:tc>
+      </w:tr>
+      <w:tr>
+        <w:tc>
+          <w:tcPr>
+            <w:tcW w:w="5035" w:type="dxa"/>
+          </w:tcPr>
+          <w:p>
+            <w:pPr>
+              <w:jc w:val="left"/>
+            </w:pPr>
+            <w:r>
+              <w:t>Display assigned route</w:t>
+            </w:r>
+          </w:p>
+        </w:tc>
+        <w:tc>
+          <w:tcPr>
+            <w:tcW w:w="5035" w:type="dxa"/>
+          </w:tcPr>
+          <w:p>
+            <w:pPr>
+              <w:jc w:val="left"/>
+            </w:pPr>
+            <w:r>
+              <w:t>Route</w:t>
+            </w:r>
+          </w:p>
+        </w:tc>
+      </w:tr>
+      <w:tr>
+        <w:tc>
+          <w:tcPr>
+            <w:tcW w:w="5035" w:type="dxa"/>
+          </w:tcPr>
+          <w:p>
+            <w:pPr>
+              <w:jc w:val="left"/>
+            </w:pPr>
+            <w:r>
+              <w:t xml:space="preserve">Calculate fuel efficiency </w:t>
+            </w:r>
+          </w:p>
+        </w:tc>
+        <w:tc>
+          <w:tcPr>
+            <w:tcW w:w="5035" w:type="dxa"/>
+          </w:tcPr>
+          <w:p>
+            <w:pPr>
+              <w:jc w:val="left"/>
+            </w:pPr>
+            <w:r>
+              <w:t>Zone</w:t>
+            </w:r>
+          </w:p>
+        </w:tc>
+      </w:tr>
+      <w:tr>
+        <w:tc>
+          <w:tcPr>
+            <w:tcW w:w="5035" w:type="dxa"/>
+          </w:tcPr>
+          <w:p>
+            <w:pPr>
+              <w:jc w:val="left"/>
+            </w:pPr>
+            <w:r>
+              <w:t>Assign route</w:t>
+            </w:r>
+          </w:p>
+        </w:tc>
+        <w:tc>
+          <w:tcPr>
+            <w:tcW w:w="5035" w:type="dxa"/>
+          </w:tcPr>
+          <w:p>
+            <w:pPr>
+              <w:jc w:val="left"/>
+            </w:pPr>
+            <w:r>
+              <w:t>Route</w:t>
+            </w:r>
+          </w:p>
+        </w:tc>
+      </w:tr>
+      <w:tr>
+        <w:tc>
+          <w:tcPr>
+            <w:tcW w:w="5035" w:type="dxa"/>
+          </w:tcPr>
+          <w:p>
+            <w:pPr>
+              <w:jc w:val="left"/>
+            </w:pPr>
+            <w:r>
+              <w:t>Assign driver</w:t>
+            </w:r>
+          </w:p>
+        </w:tc>
+        <w:tc>
+          <w:tcPr>
+            <w:tcW w:w="5035" w:type="dxa"/>
+          </w:tcPr>
+          <w:p>
+            <w:pPr>
+              <w:jc w:val="left"/>
+            </w:pPr>
+            <w:r>
+              <w:t>Driver</w:t>
+            </w:r>
+          </w:p>
+        </w:tc>
+      </w:tr>
+      <w:tr>
+        <w:tc>
+          <w:tcPr>
+            <w:tcW w:w="5035" w:type="dxa"/>
+          </w:tcPr>
+          <w:p>
+            <w:pPr>
+              <w:jc w:val="left"/>
+            </w:pPr>
+            <w:r>
+              <w:t>Use inventory preset</w:t>
+            </w:r>
+          </w:p>
+        </w:tc>
+        <w:tc>
+          <w:tcPr>
+            <w:tcW w:w="5035" w:type="dxa"/>
+          </w:tcPr>
+          <w:p>
+            <w:pPr>
+              <w:jc w:val="left"/>
+            </w:pPr>
+            <w:r>
+              <w:t>Preset</w:t>
+            </w:r>
+          </w:p>
+        </w:tc>
+      </w:tr>
+      <w:tr>
+        <w:tc>
+          <w:tcPr>
+            <w:tcW w:w="5035" w:type="dxa"/>
+          </w:tcPr>
+          <w:p>
+            <w:pPr>
+              <w:jc w:val="left"/>
+            </w:pPr>
+            <w:r>
+              <w:t>Calculate fuel usage</w:t>
+            </w:r>
+          </w:p>
+        </w:tc>
+        <w:tc>
+          <w:tcPr>
+            <w:tcW w:w="5035" w:type="dxa"/>
+          </w:tcPr>
+          <w:p>
+            <w:pPr>
+              <w:jc w:val="left"/>
+            </w:pPr>
+          </w:p>
+        </w:tc>
+      </w:tr>
+    </w:tbl>
+    <w:p/>
+    <w:p/>
+    <w:p/>
+    <w:p/>
+    <w:tbl>
+      <w:tblPr>
+        <w:tblStyle w:val="TableGrid"/>
+        <w:tblW w:w="0" w:type="auto"/>
+        <w:tblLook w:val="04A0" w:firstRow="1" w:lastRow="0" w:firstColumn="1" w:lastColumn="0" w:noHBand="0" w:noVBand="1"/>
+      </w:tblPr>
+      <w:tblGrid>
+        <w:gridCol w:w="5035"/>
+        <w:gridCol w:w="5035"/>
+      </w:tblGrid>
+      <w:tr>
+        <w:tc>
+          <w:tcPr>
+            <w:tcW w:w="10070" w:type="dxa"/>
+            <w:gridSpan w:val="2"/>
+          </w:tcPr>
+          <w:p>
+            <w:pPr>
+              <w:jc w:val="center"/>
+              <w:rPr>
+                <w:b/>
+              </w:rPr>
+            </w:pPr>
+            <w:r>
+              <w:rPr>
+                <w:b/>
+              </w:rPr>
+              <w:lastRenderedPageBreak/>
+              <w:t>Poll</w:t>
+            </w:r>
+          </w:p>
+        </w:tc>
+      </w:tr>
+      <w:tr>
+        <w:tc>
+          <w:tcPr>
+            <w:tcW w:w="5035" w:type="dxa"/>
+          </w:tcPr>
+          <w:p>
+            <w:pPr>
+              <w:jc w:val="left"/>
+              <w:rPr>
+                <w:b/>
+              </w:rPr>
+            </w:pPr>
+            <w:r>
+              <w:rPr>
+                <w:b/>
+              </w:rPr>
+              <w:t>Responsibility</w:t>
+            </w:r>
+          </w:p>
+        </w:tc>
+        <w:tc>
+          <w:tcPr>
+            <w:tcW w:w="5035" w:type="dxa"/>
+          </w:tcPr>
+          <w:p>
+            <w:pPr>
+              <w:jc w:val="left"/>
+              <w:rPr>
+                <w:b/>
+              </w:rPr>
+            </w:pPr>
+            <w:r>
+              <w:rPr>
+                <w:b/>
+              </w:rPr>
+              <w:t>Collaborator</w:t>
+            </w:r>
+          </w:p>
+        </w:tc>
+      </w:tr>
+      <w:tr>
+        <w:tc>
+          <w:tcPr>
+            <w:tcW w:w="5035" w:type="dxa"/>
+          </w:tcPr>
+          <w:p>
+            <w:pPr>
+              <w:jc w:val="left"/>
+            </w:pPr>
+            <w:r>
+              <w:t>Create poll</w:t>
+            </w:r>
+          </w:p>
+        </w:tc>
+        <w:tc>
+          <w:tcPr>
+            <w:tcW w:w="5035" w:type="dxa"/>
+          </w:tcPr>
+          <w:p>
+            <w:pPr>
+              <w:jc w:val="left"/>
+            </w:pPr>
+            <w:r>
+              <w:t>Zone</w:t>
+            </w:r>
+          </w:p>
+        </w:tc>
+      </w:tr>
+      <w:tr>
+        <w:tc>
+          <w:tcPr>
+            <w:tcW w:w="5035" w:type="dxa"/>
+          </w:tcPr>
+          <w:p>
+            <w:pPr>
+              <w:jc w:val="left"/>
+            </w:pPr>
+            <w:r>
+              <w:t>View results of poll</w:t>
+            </w:r>
+          </w:p>
+        </w:tc>
+        <w:tc>
+          <w:tcPr>
+            <w:tcW w:w="5035" w:type="dxa"/>
+          </w:tcPr>
+          <w:p>
+            <w:pPr>
+              <w:jc w:val="left"/>
+            </w:pPr>
+            <w:r>
+              <w:t>Zone</w:t>
+            </w:r>
+          </w:p>
+        </w:tc>
+      </w:tr>
+    </w:tbl>
+    <w:p/>
+    <w:tbl>
+      <w:tblPr>
+        <w:tblStyle w:val="TableGrid"/>
+        <w:tblW w:w="0" w:type="auto"/>
+        <w:tblLook w:val="04A0" w:firstRow="1" w:lastRow="0" w:firstColumn="1" w:lastColumn="0" w:noHBand="0" w:noVBand="1"/>
+      </w:tblPr>
+      <w:tblGrid>
+        <w:gridCol w:w="5035"/>
+        <w:gridCol w:w="5035"/>
+      </w:tblGrid>
+      <w:tr>
+        <w:tc>
+          <w:tcPr>
+            <w:tcW w:w="10070" w:type="dxa"/>
+            <w:gridSpan w:val="2"/>
+          </w:tcPr>
+          <w:p>
+            <w:pPr>
+              <w:jc w:val="center"/>
+              <w:rPr>
+                <w:b/>
+              </w:rPr>
+            </w:pPr>
+            <w:r>
+              <w:rPr>
+                <w:b/>
+              </w:rPr>
+              <w:t>Driver</w:t>
+            </w:r>
+          </w:p>
+        </w:tc>
+      </w:tr>
+      <w:tr>
+        <w:tc>
+          <w:tcPr>
+            <w:tcW w:w="5035" w:type="dxa"/>
+          </w:tcPr>
+          <w:p>
+            <w:pPr>
+              <w:jc w:val="left"/>
+              <w:rPr>
+                <w:b/>
+              </w:rPr>
+            </w:pPr>
+            <w:r>
+              <w:rPr>
+                <w:b/>
+              </w:rPr>
+              <w:t>Responsibility</w:t>
+            </w:r>
+          </w:p>
+        </w:tc>
+        <w:tc>
+          <w:tcPr>
+            <w:tcW w:w="5035" w:type="dxa"/>
+          </w:tcPr>
+          <w:p>
+            <w:pPr>
+              <w:jc w:val="left"/>
+              <w:rPr>
+                <w:b/>
+              </w:rPr>
+            </w:pPr>
+            <w:r>
+              <w:rPr>
+                <w:b/>
+              </w:rPr>
+              <w:t>Collaborator</w:t>
+            </w:r>
+          </w:p>
+        </w:tc>
+      </w:tr>
+      <w:tr>
+        <w:tc>
+          <w:tcPr>
+            <w:tcW w:w="5035" w:type="dxa"/>
+          </w:tcPr>
+          <w:p>
+            <w:pPr>
+              <w:jc w:val="left"/>
+            </w:pPr>
+            <w:r>
+              <w:t>Define sales by driver</w:t>
+            </w:r>
+          </w:p>
+        </w:tc>
+        <w:tc>
+          <w:tcPr>
+            <w:tcW w:w="5035" w:type="dxa"/>
+          </w:tcPr>
+          <w:p>
+            <w:pPr>
+              <w:jc w:val="left"/>
+            </w:pPr>
+            <w:r>
+              <w:t>Sale</w:t>
+            </w:r>
+          </w:p>
+        </w:tc>
+      </w:tr>
+      <w:tr>
+        <w:tc>
+          <w:tcPr>
+            <w:tcW w:w="5035" w:type="dxa"/>
+          </w:tcPr>
+          <w:p>
+            <w:pPr>
+              <w:jc w:val="left"/>
+            </w:pPr>
+          </w:p>
+        </w:tc>
+        <w:tc>
+          <w:tcPr>
+            <w:tcW w:w="5035" w:type="dxa"/>
+          </w:tcPr>
+          <w:p>
+            <w:pPr>
+              <w:jc w:val="left"/>
+            </w:pPr>
+          </w:p>
+        </w:tc>
+      </w:tr>
+    </w:tbl>
+    <w:p/>
+    <w:tbl>
+      <w:tblPr>
+        <w:tblStyle w:val="TableGrid"/>
+        <w:tblW w:w="0" w:type="auto"/>
+        <w:tblLook w:val="04A0" w:firstRow="1" w:lastRow="0" w:firstColumn="1" w:lastColumn="0" w:noHBand="0" w:noVBand="1"/>
+      </w:tblPr>
+      <w:tblGrid>
+        <w:gridCol w:w="5035"/>
+        <w:gridCol w:w="5035"/>
+      </w:tblGrid>
+      <w:tr>
+        <w:tc>
+          <w:tcPr>
+            <w:tcW w:w="10070" w:type="dxa"/>
+            <w:gridSpan w:val="2"/>
+          </w:tcPr>
+          <w:p>
+            <w:pPr>
+              <w:jc w:val="center"/>
+              <w:rPr>
+                <w:b/>
+              </w:rPr>
+            </w:pPr>
+            <w:r>
+              <w:rPr>
+                <w:b/>
+              </w:rPr>
+              <w:t>Preset</w:t>
+            </w:r>
+          </w:p>
+        </w:tc>
+      </w:tr>
+      <w:tr>
+        <w:tc>
+          <w:tcPr>
+            <w:tcW w:w="5035" w:type="dxa"/>
+          </w:tcPr>
+          <w:p>
+            <w:pPr>
+              <w:jc w:val="left"/>
+              <w:rPr>
+                <w:b/>
+              </w:rPr>
+            </w:pPr>
+            <w:r>
+              <w:rPr>
+                <w:b/>
+              </w:rPr>
+              <w:t>Responsibility</w:t>
+            </w:r>
+          </w:p>
+        </w:tc>
+        <w:tc>
+          <w:tcPr>
+            <w:tcW w:w="5035" w:type="dxa"/>
+          </w:tcPr>
+          <w:p>
+            <w:pPr>
+              <w:jc w:val="left"/>
+              <w:rPr>
+                <w:b/>
+              </w:rPr>
+            </w:pPr>
+            <w:r>
+              <w:rPr>
+                <w:b/>
+              </w:rPr>
+              <w:t>Collaborator</w:t>
+            </w:r>
+          </w:p>
+        </w:tc>
+      </w:tr>
+      <w:tr>
+        <w:tc>
+          <w:tcPr>
+            <w:tcW w:w="5035" w:type="dxa"/>
+          </w:tcPr>
+          <w:p>
+            <w:pPr>
+              <w:jc w:val="left"/>
+            </w:pPr>
+            <w:r>
+              <w:t>Create Preset</w:t>
+            </w:r>
+          </w:p>
+        </w:tc>
+        <w:tc>
+          <w:tcPr>
+            <w:tcW w:w="5035" w:type="dxa"/>
+          </w:tcPr>
+          <w:p>
+            <w:pPr>
+              <w:jc w:val="left"/>
+            </w:pPr>
+            <w:r>
+              <w:t>Item</w:t>
+            </w:r>
+          </w:p>
+        </w:tc>
+      </w:tr>
+      <w:tr>
+        <w:tc>
+          <w:tcPr>
+            <w:tcW w:w="5035" w:type="dxa"/>
+          </w:tcPr>
+          <w:p>
+            <w:pPr>
+              <w:jc w:val="left"/>
+            </w:pPr>
+            <w:r>
+              <w:t>Apply Preset</w:t>
+            </w:r>
+          </w:p>
+        </w:tc>
+        <w:tc>
+          <w:tcPr>
+            <w:tcW w:w="5035" w:type="dxa"/>
+          </w:tcPr>
+          <w:p>
+            <w:pPr>
+              <w:jc w:val="left"/>
+            </w:pPr>
+            <w:r>
+              <w:t>Truck, Route</w:t>
+            </w:r>
+          </w:p>
+        </w:tc>
+      </w:tr>
+      <w:tr>
+        <w:tc>
+          <w:tcPr>
+            <w:tcW w:w="5035" w:type="dxa"/>
+          </w:tcPr>
+          <w:p>
+            <w:pPr>
+              <w:jc w:val="left"/>
+            </w:pPr>
+            <w:r>
+              <w:t>Modify Preset</w:t>
+            </w:r>
+          </w:p>
+        </w:tc>
+        <w:tc>
+          <w:tcPr>
+            <w:tcW w:w="5035" w:type="dxa"/>
+          </w:tcPr>
+          <w:p>
+            <w:pPr>
+              <w:jc w:val="left"/>
+            </w:pPr>
+            <w:r>
+              <w:t>Item</w:t>
+            </w:r>
+          </w:p>
+        </w:tc>
+      </w:tr>
+    </w:tbl>
+    <w:p/>
     <w:p>
       <w:pPr>
         <w:pStyle w:val="Heading3"/>
       </w:pPr>
-      <w:bookmarkStart w:id="13" w:name="_Toc443744673"/>
+      <w:bookmarkStart w:id="14" w:name="_Toc443744673"/>
       <w:r>
         <w:t xml:space="preserve">3.1.3 Complete </w:t>
       </w:r>
@@ -3672,7 +5615,7 @@
       <w:r>
         <w:t>odel</w:t>
       </w:r>
-      <w:bookmarkEnd w:id="13"/>
+      <w:bookmarkEnd w:id="14"/>
     </w:p>
     <w:p>
       <w:r>
@@ -3683,14 +5626,14 @@
       <w:pPr>
         <w:pStyle w:val="Heading3"/>
       </w:pPr>
-      <w:bookmarkStart w:id="14" w:name="_Toc443744674"/>
+      <w:bookmarkStart w:id="15" w:name="_Toc443744674"/>
       <w:r>
         <w:t>3.1.4 Data D</w:t>
       </w:r>
       <w:r>
         <w:t>ictionary</w:t>
       </w:r>
-      <w:bookmarkEnd w:id="14"/>
+      <w:bookmarkEnd w:id="15"/>
     </w:p>
     <w:p>
       <w:r>
@@ -3701,11 +5644,11 @@
       <w:pPr>
         <w:pStyle w:val="Heading1"/>
       </w:pPr>
-      <w:bookmarkStart w:id="15" w:name="_Toc443744675"/>
+      <w:bookmarkStart w:id="16" w:name="_Toc443744675"/>
       <w:r>
         <w:t>4.0 Functional Model and Description</w:t>
       </w:r>
-      <w:bookmarkEnd w:id="15"/>
+      <w:bookmarkEnd w:id="16"/>
     </w:p>
     <w:p>
       <w:r>
@@ -3716,7 +5659,7 @@
       <w:pPr>
         <w:pStyle w:val="Heading2"/>
       </w:pPr>
-      <w:bookmarkStart w:id="16" w:name="_Toc443744676"/>
+      <w:bookmarkStart w:id="17" w:name="_Toc443744676"/>
       <w:r>
         <w:t xml:space="preserve">4.1 Use </w:t>
       </w:r>
@@ -3726,7 +5669,7 @@
       <w:r>
         <w:t>ases</w:t>
       </w:r>
-      <w:bookmarkEnd w:id="16"/>
+      <w:bookmarkEnd w:id="17"/>
     </w:p>
     <w:p>
       <w:r>
@@ -3735,6 +5678,7 @@
     </w:p>
     <w:p>
       <w:r>
+        <w:lastRenderedPageBreak/>
         <w:t>Cross reference this document with file name of use case summary document</w:t>
       </w:r>
     </w:p>
@@ -3747,11 +5691,11 @@
       <w:pPr>
         <w:pStyle w:val="Heading2"/>
       </w:pPr>
-      <w:bookmarkStart w:id="17" w:name="_Toc443744677"/>
+      <w:bookmarkStart w:id="18" w:name="_Toc443744677"/>
       <w:r>
         <w:t>4.2 Software Interface Description</w:t>
       </w:r>
-      <w:bookmarkEnd w:id="17"/>
+      <w:bookmarkEnd w:id="18"/>
     </w:p>
     <w:p>
       <w:r>
@@ -3762,7 +5706,7 @@
       <w:pPr>
         <w:pStyle w:val="Heading3"/>
       </w:pPr>
-      <w:bookmarkStart w:id="18" w:name="_Toc443744678"/>
+      <w:bookmarkStart w:id="19" w:name="_Toc443744678"/>
       <w:r>
         <w:t xml:space="preserve">4.2.1 External </w:t>
       </w:r>
@@ -3778,7 +5722,7 @@
       <w:r>
         <w:t>nterfaces</w:t>
       </w:r>
-      <w:bookmarkEnd w:id="18"/>
+      <w:bookmarkEnd w:id="19"/>
     </w:p>
     <w:p>
       <w:r>
@@ -3789,14 +5733,14 @@
       <w:pPr>
         <w:pStyle w:val="Heading3"/>
       </w:pPr>
-      <w:bookmarkStart w:id="19" w:name="_Toc443744679"/>
+      <w:bookmarkStart w:id="20" w:name="_Toc443744679"/>
       <w:r>
         <w:t>4.2.2 External System I</w:t>
       </w:r>
       <w:r>
         <w:t>nterfaces</w:t>
       </w:r>
-      <w:bookmarkEnd w:id="19"/>
+      <w:bookmarkEnd w:id="20"/>
     </w:p>
     <w:p>
       <w:r>
@@ -3807,325 +5751,324 @@
       <w:pPr>
         <w:pStyle w:val="Heading3"/>
       </w:pPr>
-      <w:bookmarkStart w:id="20" w:name="_Toc443744680"/>
+      <w:bookmarkStart w:id="21" w:name="_Toc443744680"/>
+      <w:r>
+        <w:t>4.2.3 Human I</w:t>
+      </w:r>
+      <w:r>
+        <w:t>nterface</w:t>
+      </w:r>
+      <w:bookmarkEnd w:id="21"/>
+    </w:p>
+    <w:p>
+      <w:r>
+        <w:t>An overview of any human interfaces to be designed for the software is presented.</w:t>
+      </w:r>
+    </w:p>
+    <w:p>
+      <w:pPr>
+        <w:pStyle w:val="Heading2"/>
+      </w:pPr>
+      <w:bookmarkStart w:id="22" w:name="_Toc443744681"/>
+      <w:r>
+        <w:t>4.3 Sequence Diagrams</w:t>
+      </w:r>
+      <w:bookmarkEnd w:id="22"/>
+    </w:p>
+    <w:p>
+      <w:r>
+        <w:t>Used to model the class interactions needed for the use cases.</w:t>
+      </w:r>
+    </w:p>
+    <w:p>
+      <w:pPr>
+        <w:pStyle w:val="Heading2"/>
+      </w:pPr>
+      <w:bookmarkStart w:id="23" w:name="_Toc443744682"/>
+      <w:r>
+        <w:t>4.4 Communication Diagrams</w:t>
+      </w:r>
+      <w:bookmarkEnd w:id="23"/>
+    </w:p>
+    <w:p>
+      <w:r>
+        <w:t>Used to model the message passing structure of the system functions.</w:t>
+      </w:r>
+    </w:p>
+    <w:p>
+      <w:pPr>
+        <w:pStyle w:val="Heading1"/>
+      </w:pPr>
+      <w:bookmarkStart w:id="24" w:name="_Toc443744683"/>
+      <w:r>
+        <w:t>5.0 Behavioral Model and Description</w:t>
+      </w:r>
+      <w:bookmarkEnd w:id="24"/>
+    </w:p>
+    <w:p>
+      <w:r>
+        <w:t>A description of the behavior of the software is presented.</w:t>
+      </w:r>
+    </w:p>
+    <w:p>
+      <w:pPr>
+        <w:pStyle w:val="Heading2"/>
+      </w:pPr>
+      <w:bookmarkStart w:id="25" w:name="_Toc443744684"/>
+      <w:r>
+        <w:t xml:space="preserve">5.1 Description for </w:t>
+      </w:r>
+      <w:r>
+        <w:t>S</w:t>
+      </w:r>
+      <w:r>
+        <w:t xml:space="preserve">oftware </w:t>
+      </w:r>
+      <w:r>
+        <w:t>B</w:t>
+      </w:r>
+      <w:r>
+        <w:t>ehavior</w:t>
+      </w:r>
+      <w:bookmarkEnd w:id="25"/>
+    </w:p>
+    <w:p>
+      <w:r>
+        <w:t>A detailed description of major events and states is presented in this section.</w:t>
+      </w:r>
+    </w:p>
+    <w:p>
+      <w:pPr>
+        <w:pStyle w:val="Heading3"/>
+      </w:pPr>
+      <w:bookmarkStart w:id="26" w:name="_Toc443744685"/>
+      <w:r>
+        <w:t>5.1.1 Events</w:t>
+      </w:r>
+      <w:bookmarkEnd w:id="26"/>
+    </w:p>
+    <w:p>
+      <w:r>
+        <w:t>A listing of events (control, items) that will cause behavioral change within the system is presented.</w:t>
+      </w:r>
+    </w:p>
+    <w:p>
+      <w:pPr>
+        <w:pStyle w:val="Heading3"/>
+      </w:pPr>
+      <w:bookmarkStart w:id="27" w:name="_Toc443744686"/>
+      <w:r>
+        <w:t>5.1.2 States</w:t>
+      </w:r>
+      <w:bookmarkEnd w:id="27"/>
+    </w:p>
+    <w:p>
+      <w:r>
+        <w:t>A listing of states (modes of behavior) that will result as a consequence of events is presented.</w:t>
+      </w:r>
+    </w:p>
+    <w:p>
+      <w:pPr>
+        <w:pStyle w:val="Heading2"/>
+      </w:pPr>
+      <w:bookmarkStart w:id="28" w:name="_Toc443744687"/>
+      <w:r>
+        <w:t>5.2 State Transition Diagrams</w:t>
+      </w:r>
+      <w:bookmarkEnd w:id="28"/>
+    </w:p>
+    <w:p>
+      <w:r>
+        <w:t>Depict the manner in which the software reacts to external events.</w:t>
+      </w:r>
+    </w:p>
+    <w:p>
+      <w:pPr>
+        <w:pStyle w:val="Heading1"/>
+      </w:pPr>
+      <w:bookmarkStart w:id="29" w:name="_Toc443744688"/>
       <w:r>
         <w:lastRenderedPageBreak/>
-        <w:t>4.2.3 Human I</w:t>
-      </w:r>
-      <w:r>
-        <w:t>nterface</w:t>
-      </w:r>
-      <w:bookmarkEnd w:id="20"/>
-    </w:p>
-    <w:p>
-      <w:r>
-        <w:t>An overview of any human interfaces to be designed for the software is presented.</w:t>
+        <w:t>6.0 Restrictions, Limitations, and Constraints</w:t>
+      </w:r>
+      <w:bookmarkEnd w:id="29"/>
+    </w:p>
+    <w:p>
+      <w:r>
+        <w:t>Special issues which impact the specification, design, or implementation of the software are noted here.</w:t>
+      </w:r>
+    </w:p>
+    <w:p>
+      <w:pPr>
+        <w:pStyle w:val="Heading1"/>
+      </w:pPr>
+      <w:bookmarkStart w:id="30" w:name="_Toc443744689"/>
+      <w:r>
+        <w:t>7.0 Validation Criteria</w:t>
+      </w:r>
+      <w:bookmarkEnd w:id="30"/>
+    </w:p>
+    <w:p>
+      <w:r>
+        <w:t>The approach to software validation is described.</w:t>
       </w:r>
     </w:p>
     <w:p>
       <w:pPr>
         <w:pStyle w:val="Heading2"/>
       </w:pPr>
-      <w:bookmarkStart w:id="21" w:name="_Toc443744681"/>
-      <w:r>
-        <w:t>4.3 Sequence Diagrams</w:t>
-      </w:r>
-      <w:bookmarkEnd w:id="21"/>
-    </w:p>
-    <w:p>
-      <w:r>
-        <w:t>Used to model the class interactions needed for the use cases.</w:t>
+      <w:bookmarkStart w:id="31" w:name="_Toc443744690"/>
+      <w:r>
+        <w:t>7.1 Classes of T</w:t>
+      </w:r>
+      <w:r>
+        <w:t>ests</w:t>
+      </w:r>
+      <w:bookmarkEnd w:id="31"/>
+    </w:p>
+    <w:p>
+      <w:r>
+        <w:t>The types of tests to be conducted are specified, including as much detail as is possible at this stage. Emphasis here is on black- box testing.</w:t>
       </w:r>
     </w:p>
     <w:p>
       <w:pPr>
         <w:pStyle w:val="Heading2"/>
       </w:pPr>
-      <w:bookmarkStart w:id="22" w:name="_Toc443744682"/>
-      <w:r>
-        <w:t>4.4 Communication Diagrams</w:t>
-      </w:r>
-      <w:bookmarkEnd w:id="22"/>
-    </w:p>
-    <w:p>
-      <w:r>
-        <w:t>Used to model the message passing structure of the system functions.</w:t>
+      <w:bookmarkStart w:id="32" w:name="_Toc443744691"/>
+      <w:r>
+        <w:t xml:space="preserve">7.2 Expected </w:t>
+      </w:r>
+      <w:r>
+        <w:t>S</w:t>
+      </w:r>
+      <w:r>
+        <w:t xml:space="preserve">oftware </w:t>
+      </w:r>
+      <w:r>
+        <w:t>R</w:t>
+      </w:r>
+      <w:r>
+        <w:t>esponse</w:t>
+      </w:r>
+      <w:bookmarkEnd w:id="32"/>
+    </w:p>
+    <w:p>
+      <w:r>
+        <w:t>The expected results from testing are specified.</w:t>
+      </w:r>
+    </w:p>
+    <w:p>
+      <w:pPr>
+        <w:pStyle w:val="Heading2"/>
+      </w:pPr>
+      <w:bookmarkStart w:id="33" w:name="_Toc443744692"/>
+      <w:r>
+        <w:t>7.3 Performance B</w:t>
+      </w:r>
+      <w:r>
+        <w:t>ounds</w:t>
+      </w:r>
+      <w:bookmarkEnd w:id="33"/>
+    </w:p>
+    <w:p>
+      <w:r>
+        <w:t>Special performance requirements are specified.</w:t>
       </w:r>
     </w:p>
     <w:p>
       <w:pPr>
         <w:pStyle w:val="Heading1"/>
       </w:pPr>
-      <w:bookmarkStart w:id="23" w:name="_Toc443744683"/>
-      <w:r>
-        <w:t>5.0 Behavioral Model and Description</w:t>
-      </w:r>
-      <w:bookmarkEnd w:id="23"/>
-    </w:p>
-    <w:p>
-      <w:r>
-        <w:t>A description of the behavior of the software is presented.</w:t>
+      <w:bookmarkStart w:id="34" w:name="_Toc443744693"/>
+      <w:r>
+        <w:t>8.0 Appendices</w:t>
+      </w:r>
+      <w:bookmarkEnd w:id="34"/>
+    </w:p>
+    <w:p>
+      <w:r>
+        <w:t>Presents information that supplements the Requirements Specification</w:t>
       </w:r>
     </w:p>
     <w:p>
       <w:pPr>
         <w:pStyle w:val="Heading2"/>
       </w:pPr>
-      <w:bookmarkStart w:id="24" w:name="_Toc443744684"/>
-      <w:r>
-        <w:t xml:space="preserve">5.1 Description for </w:t>
-      </w:r>
-      <w:r>
-        <w:t>S</w:t>
-      </w:r>
-      <w:r>
-        <w:t xml:space="preserve">oftware </w:t>
-      </w:r>
-      <w:r>
-        <w:t>B</w:t>
-      </w:r>
-      <w:r>
-        <w:t>ehavior</w:t>
-      </w:r>
-      <w:bookmarkEnd w:id="24"/>
-    </w:p>
-    <w:p>
-      <w:r>
-        <w:t>A detailed description of major events and states is presented in this section.</w:t>
+      <w:bookmarkStart w:id="35" w:name="_Toc443744694"/>
+      <w:r>
+        <w:t xml:space="preserve">8.1 System </w:t>
+      </w:r>
+      <w:r>
+        <w:t>T</w:t>
+      </w:r>
+      <w:r>
+        <w:t xml:space="preserve">raceability </w:t>
+      </w:r>
+      <w:r>
+        <w:t>M</w:t>
+      </w:r>
+      <w:r>
+        <w:t>atrix</w:t>
+      </w:r>
+      <w:bookmarkEnd w:id="35"/>
+    </w:p>
+    <w:p>
+      <w:r>
+        <w:t>A matrix that traces stated software requirements back to the system specification.</w:t>
+      </w:r>
+    </w:p>
+    <w:p>
+      <w:pPr>
+        <w:pStyle w:val="Heading2"/>
+      </w:pPr>
+      <w:bookmarkStart w:id="36" w:name="_Toc443744695"/>
+      <w:r>
+        <w:t>8.2 Product Strategies</w:t>
+      </w:r>
+      <w:bookmarkEnd w:id="36"/>
+    </w:p>
+    <w:p>
+      <w:r>
+        <w:t>If the specification is developed for a product, a description of relevant product strategy is presented here.</w:t>
+      </w:r>
+    </w:p>
+    <w:p>
+      <w:pPr>
+        <w:pStyle w:val="Heading2"/>
+      </w:pPr>
+      <w:bookmarkStart w:id="37" w:name="_Toc443744696"/>
+      <w:r>
+        <w:t>8.3 Analysis M</w:t>
+      </w:r>
+      <w:r>
+        <w:t xml:space="preserve">etrics to be </w:t>
+      </w:r>
+      <w:r>
+        <w:t>U</w:t>
+      </w:r>
+      <w:r>
+        <w:t>sed</w:t>
+      </w:r>
+      <w:bookmarkEnd w:id="37"/>
+    </w:p>
+    <w:p>
+      <w:r>
+        <w:t>The following is a description of the goal of the metrics used during this project, definitions of the various metrics used, and their applicability to the different aspects of the project.</w:t>
       </w:r>
     </w:p>
     <w:p>
       <w:pPr>
         <w:pStyle w:val="Heading3"/>
       </w:pPr>
-      <w:bookmarkStart w:id="25" w:name="_Toc443744685"/>
-      <w:r>
-        <w:t>5.1.1 Events</w:t>
-      </w:r>
-      <w:bookmarkEnd w:id="25"/>
-    </w:p>
-    <w:p>
-      <w:r>
-        <w:t>A listing of events (control, items) that will cause behavioral change within the system is presented.</w:t>
-      </w:r>
-    </w:p>
-    <w:p>
-      <w:pPr>
-        <w:pStyle w:val="Heading3"/>
-      </w:pPr>
-      <w:bookmarkStart w:id="26" w:name="_Toc443744686"/>
-      <w:r>
-        <w:t>5.1.2 States</w:t>
-      </w:r>
-      <w:bookmarkEnd w:id="26"/>
-    </w:p>
-    <w:p>
-      <w:r>
-        <w:t>A listing of states (modes of behavior) that will result as a consequence of events is presented.</w:t>
-      </w:r>
-    </w:p>
-    <w:p>
-      <w:pPr>
-        <w:pStyle w:val="Heading2"/>
-      </w:pPr>
-      <w:bookmarkStart w:id="27" w:name="_Toc443744687"/>
-      <w:r>
-        <w:t>5.2 State Transition Diagrams</w:t>
-      </w:r>
-      <w:bookmarkEnd w:id="27"/>
-    </w:p>
-    <w:p>
-      <w:r>
-        <w:t>Depict the manner in which the software reacts to external events.</w:t>
-      </w:r>
-    </w:p>
-    <w:p>
-      <w:pPr>
-        <w:pStyle w:val="Heading1"/>
-      </w:pPr>
-      <w:bookmarkStart w:id="28" w:name="_Toc443744688"/>
-      <w:r>
-        <w:t>6.0 Restrictions, Limitations, and Constraints</w:t>
-      </w:r>
-      <w:bookmarkEnd w:id="28"/>
-    </w:p>
-    <w:p>
-      <w:r>
-        <w:t>Special issues which impact the specification, design, or implementation of the software are noted here.</w:t>
-      </w:r>
-    </w:p>
-    <w:p>
-      <w:pPr>
-        <w:pStyle w:val="Heading1"/>
-      </w:pPr>
-      <w:bookmarkStart w:id="29" w:name="_Toc443744689"/>
-      <w:r>
-        <w:t>7.0 Validation Criteria</w:t>
-      </w:r>
-      <w:bookmarkEnd w:id="29"/>
-    </w:p>
-    <w:p>
-      <w:r>
-        <w:t>The approach to software validation is described.</w:t>
-      </w:r>
-    </w:p>
-    <w:p>
-      <w:pPr>
-        <w:pStyle w:val="Heading2"/>
-      </w:pPr>
-      <w:bookmarkStart w:id="30" w:name="_Toc443744690"/>
-      <w:r>
-        <w:t>7.1 Classes of T</w:t>
-      </w:r>
-      <w:r>
-        <w:t>ests</w:t>
-      </w:r>
-      <w:bookmarkEnd w:id="30"/>
-    </w:p>
-    <w:p>
-      <w:r>
-        <w:t>The types of tests to be conducted are specified, including as much detail as is possible at this stage. Emphasis here is on black- box testing.</w:t>
-      </w:r>
-    </w:p>
-    <w:p>
-      <w:pPr>
-        <w:pStyle w:val="Heading2"/>
-      </w:pPr>
-      <w:bookmarkStart w:id="31" w:name="_Toc443744691"/>
-      <w:r>
-        <w:lastRenderedPageBreak/>
-        <w:t xml:space="preserve">7.2 Expected </w:t>
-      </w:r>
-      <w:r>
-        <w:t>S</w:t>
-      </w:r>
-      <w:r>
-        <w:t xml:space="preserve">oftware </w:t>
-      </w:r>
-      <w:r>
-        <w:t>R</w:t>
-      </w:r>
-      <w:r>
-        <w:t>esponse</w:t>
-      </w:r>
-      <w:bookmarkEnd w:id="31"/>
-    </w:p>
-    <w:p>
-      <w:r>
-        <w:t>The expected results from testing are specified.</w:t>
-      </w:r>
-    </w:p>
-    <w:p>
-      <w:pPr>
-        <w:pStyle w:val="Heading2"/>
-      </w:pPr>
-      <w:bookmarkStart w:id="32" w:name="_Toc443744692"/>
-      <w:r>
-        <w:t>7.3 Performance B</w:t>
-      </w:r>
-      <w:r>
-        <w:t>ounds</w:t>
-      </w:r>
-      <w:bookmarkEnd w:id="32"/>
-    </w:p>
-    <w:p>
-      <w:r>
-        <w:t>Special performance requirements are specified.</w:t>
-      </w:r>
-    </w:p>
-    <w:p>
-      <w:pPr>
-        <w:pStyle w:val="Heading1"/>
-      </w:pPr>
-      <w:bookmarkStart w:id="33" w:name="_Toc443744693"/>
-      <w:r>
-        <w:t>8.0 Appendices</w:t>
-      </w:r>
-      <w:bookmarkEnd w:id="33"/>
-    </w:p>
-    <w:p>
-      <w:r>
-        <w:t>Presents information that supplements the Requirements Specification</w:t>
-      </w:r>
-    </w:p>
-    <w:p>
-      <w:pPr>
-        <w:pStyle w:val="Heading2"/>
-      </w:pPr>
-      <w:bookmarkStart w:id="34" w:name="_Toc443744694"/>
-      <w:r>
-        <w:t xml:space="preserve">8.1 System </w:t>
-      </w:r>
-      <w:r>
-        <w:t>T</w:t>
-      </w:r>
-      <w:r>
-        <w:t xml:space="preserve">raceability </w:t>
-      </w:r>
-      <w:r>
-        <w:t>M</w:t>
-      </w:r>
-      <w:r>
-        <w:t>atrix</w:t>
-      </w:r>
-      <w:bookmarkEnd w:id="34"/>
-    </w:p>
-    <w:p>
-      <w:r>
-        <w:t>A matrix that traces stated software requirements back to the system specification.</w:t>
-      </w:r>
-    </w:p>
-    <w:p>
-      <w:pPr>
-        <w:pStyle w:val="Heading2"/>
-      </w:pPr>
-      <w:bookmarkStart w:id="35" w:name="_Toc443744695"/>
-      <w:r>
-        <w:t>8.2 Product Strategies</w:t>
-      </w:r>
-      <w:bookmarkEnd w:id="35"/>
-    </w:p>
-    <w:p>
-      <w:r>
-        <w:t>If the specification is developed for a product, a description of relevant product strategy is presented here.</w:t>
-      </w:r>
-    </w:p>
-    <w:p>
-      <w:pPr>
-        <w:pStyle w:val="Heading2"/>
-      </w:pPr>
-      <w:bookmarkStart w:id="36" w:name="_Toc443744696"/>
-      <w:r>
-        <w:t>8.3 Analysis M</w:t>
-      </w:r>
-      <w:r>
-        <w:t xml:space="preserve">etrics to be </w:t>
-      </w:r>
-      <w:r>
-        <w:t>U</w:t>
-      </w:r>
-      <w:r>
-        <w:t>sed</w:t>
-      </w:r>
-      <w:bookmarkEnd w:id="36"/>
-    </w:p>
-    <w:p>
-      <w:r>
-        <w:t>The following is a description of the goal of the metrics used during this project, definitions of the various metrics used, and their applicability to the different aspects of the project.</w:t>
-      </w:r>
-    </w:p>
-    <w:p>
-      <w:pPr>
-        <w:pStyle w:val="Heading3"/>
-      </w:pPr>
-      <w:bookmarkStart w:id="37" w:name="_Toc443744697"/>
+      <w:bookmarkStart w:id="38" w:name="_Toc443744697"/>
       <w:r>
         <w:t xml:space="preserve">8.3.1 </w:t>
       </w:r>
       <w:r>
         <w:t>Goal of the Metrics</w:t>
       </w:r>
-      <w:bookmarkEnd w:id="37"/>
+      <w:bookmarkEnd w:id="38"/>
     </w:p>
     <w:p>
       <w:r>
@@ -4164,6 +6107,7 @@
         </w:numPr>
       </w:pPr>
       <w:r>
+        <w:lastRenderedPageBreak/>
         <w:t>This is the test. This is the test. This is the test. This is the test. This is the test. This is the test. This is the test.</w:t>
       </w:r>
     </w:p>
@@ -4180,14 +6124,14 @@
       <w:pPr>
         <w:pStyle w:val="Heading3"/>
       </w:pPr>
-      <w:bookmarkStart w:id="38" w:name="_Toc443744698"/>
+      <w:bookmarkStart w:id="39" w:name="_Toc443744698"/>
       <w:r>
         <w:t xml:space="preserve">8.3.2 </w:t>
       </w:r>
       <w:r>
         <w:t>Requirements Model Metrics</w:t>
       </w:r>
-      <w:bookmarkEnd w:id="38"/>
+      <w:bookmarkEnd w:id="39"/>
     </w:p>
     <w:p>
       <w:r>
@@ -4208,7 +6152,6 @@
         <w:pStyle w:val="Heading4"/>
       </w:pPr>
       <w:r>
-        <w:lastRenderedPageBreak/>
         <w:t>Specificity</w:t>
       </w:r>
     </w:p>
@@ -4388,11 +6331,19 @@
         </w:rPr>
         <w:t xml:space="preserve">functional and non-functional </w:t>
       </w:r>
+      <w:proofErr w:type="gramStart"/>
       <w:r>
         <w:rPr>
           <w:rFonts w:eastAsiaTheme="minorEastAsia"/>
         </w:rPr>
-        <w:t xml:space="preserve">requirements. When interpreting the specificity score the closer it is to </w:t>
+        <w:t>requirements.</w:t>
+      </w:r>
+      <w:proofErr w:type="gramEnd"/>
+      <w:r>
+        <w:rPr>
+          <w:rFonts w:eastAsiaTheme="minorEastAsia"/>
+        </w:rPr>
+        <w:t xml:space="preserve"> When interpreting the specificity score the closer it is to </w:t>
       </w:r>
       <m:oMath>
         <m:r>
@@ -4710,36 +6661,18 @@
       <w:pPr>
         <w:pStyle w:val="Heading3"/>
       </w:pPr>
-      <w:bookmarkStart w:id="39" w:name="_Toc443744699"/>
+      <w:bookmarkStart w:id="40" w:name="_Toc443744699"/>
       <w:r>
         <w:t xml:space="preserve">8.3.3 </w:t>
       </w:r>
       <w:r>
         <w:t>Object-Oriented Model Metrics</w:t>
       </w:r>
-      <w:bookmarkEnd w:id="39"/>
-    </w:p>
-    <w:p>
-      <w:r>
-        <w:t xml:space="preserve">The quality of the </w:t>
-      </w:r>
-      <w:r>
-        <w:t>Object-Oriented</w:t>
-      </w:r>
-      <w:r>
-        <w:t xml:space="preserve"> Model for this project will be determined using two different metrics; </w:t>
-      </w:r>
-      <w:r>
-        <w:t>responsibility</w:t>
-      </w:r>
-      <w:r>
-        <w:t xml:space="preserve"> and </w:t>
-      </w:r>
-      <w:r>
-        <w:t>linking</w:t>
-      </w:r>
-      <w:r>
-        <w:t>.</w:t>
+      <w:bookmarkEnd w:id="40"/>
+    </w:p>
+    <w:p>
+      <w:r>
+        <w:t>The quality of the Object-Oriented Model for this project will be determined using two different metrics; responsibility and linking.</w:t>
       </w:r>
     </w:p>
     <w:p>
@@ -4775,6 +6708,7 @@
             <m:rPr>
               <m:sty m:val="bi"/>
             </m:rPr>
+            <w:lastRenderedPageBreak/>
             <m:t>R=</m:t>
           </m:r>
           <m:sSub>
@@ -5052,7 +6986,6 @@
         <w:rPr>
           <w:rFonts w:eastAsiaTheme="minorEastAsia"/>
         </w:rPr>
-        <w:lastRenderedPageBreak/>
         <w:t xml:space="preserve">Where </w:t>
       </w:r>
       <m:oMath>
@@ -5457,27 +7390,15 @@
       <w:pPr>
         <w:pStyle w:val="Heading3"/>
       </w:pPr>
-      <w:bookmarkStart w:id="40" w:name="_Toc443744700"/>
+      <w:bookmarkStart w:id="41" w:name="_Toc443744700"/>
       <w:r>
         <w:t>8.3.4 Source Code Quality Metrics</w:t>
       </w:r>
-      <w:bookmarkEnd w:id="40"/>
-    </w:p>
-    <w:p>
-      <w:r>
-        <w:t xml:space="preserve">The quality of the </w:t>
-      </w:r>
-      <w:r>
-        <w:t>source code</w:t>
-      </w:r>
-      <w:r>
-        <w:t xml:space="preserve"> for this project will be determined using two different metrics; </w:t>
-      </w:r>
-      <w:r>
-        <w:t>operations and parameters</w:t>
-      </w:r>
-      <w:r>
-        <w:t>.</w:t>
+      <w:bookmarkEnd w:id="41"/>
+    </w:p>
+    <w:p>
+      <w:r>
+        <w:t>The quality of the source code for this project will be determined using two different metrics; operations and parameters.</w:t>
       </w:r>
     </w:p>
     <w:p>
@@ -5487,8 +7408,6 @@
       <w:r>
         <w:t>Operations</w:t>
       </w:r>
-      <w:bookmarkStart w:id="41" w:name="_GoBack"/>
-      <w:bookmarkEnd w:id="41"/>
     </w:p>
     <w:p/>
     <w:p>
@@ -5782,8 +7701,13 @@
           </w:tcPr>
           <w:p>
             <w:r>
-              <w:t>Jacob Vacheresse</w:t>
-            </w:r>
+              <w:t xml:space="preserve">Jacob </w:t>
+            </w:r>
+            <w:proofErr w:type="spellStart"/>
+            <w:r>
+              <w:t>Vacheresse</w:t>
+            </w:r>
+            <w:proofErr w:type="spellEnd"/>
           </w:p>
         </w:tc>
         <w:tc>
@@ -5889,7 +7813,7 @@
 </file>
 
 <file path=word/endnotes.xml><?xml version="1.0" encoding="utf-8"?>
-<w:endnotes xmlns:wpc="http://schemas.microsoft.com/office/word/2010/wordprocessingCanvas" xmlns:cx="http://schemas.microsoft.com/office/drawing/2014/chartex" xmlns:cx1="http://schemas.microsoft.com/office/drawing/2015/9/8/chartex" xmlns:mc="http://schemas.openxmlformats.org/markup-compatibility/2006" xmlns:o="urn:schemas-microsoft-com:office:office" xmlns:r="http://schemas.openxmlformats.org/officeDocument/2006/relationships" xmlns:m="http://schemas.openxmlformats.org/officeDocument/2006/math" xmlns:v="urn:schemas-microsoft-com:vml" xmlns:wp14="http://schemas.microsoft.com/office/word/2010/wordprocessingDrawing" xmlns:wp="http://schemas.openxmlformats.org/drawingml/2006/wordprocessingDrawing" xmlns:w10="urn:schemas-microsoft-com:office:word" xmlns:w="http://schemas.openxmlformats.org/wordprocessingml/2006/main" xmlns:w14="http://schemas.microsoft.com/office/word/2010/wordml" xmlns:w15="http://schemas.microsoft.com/office/word/2012/wordml" xmlns:w16se="http://schemas.microsoft.com/office/word/2015/wordml/symex" xmlns:wpg="http://schemas.microsoft.com/office/word/2010/wordprocessingGroup" xmlns:wpi="http://schemas.microsoft.com/office/word/2010/wordprocessingInk" xmlns:wne="http://schemas.microsoft.com/office/word/2006/wordml" xmlns:wps="http://schemas.microsoft.com/office/word/2010/wordprocessingShape" mc:Ignorable="w14 w15 w16se wp14">
+<w:endnotes xmlns:wpc="http://schemas.microsoft.com/office/word/2010/wordprocessingCanvas" xmlns:cx="http://schemas.microsoft.com/office/drawing/2014/chartex" xmlns:cx1="http://schemas.microsoft.com/office/drawing/2015/9/8/chartex" xmlns:cx2="http://schemas.microsoft.com/office/drawing/2015/10/21/chartex" xmlns:mc="http://schemas.openxmlformats.org/markup-compatibility/2006" xmlns:o="urn:schemas-microsoft-com:office:office" xmlns:r="http://schemas.openxmlformats.org/officeDocument/2006/relationships" xmlns:m="http://schemas.openxmlformats.org/officeDocument/2006/math" xmlns:v="urn:schemas-microsoft-com:vml" xmlns:wp14="http://schemas.microsoft.com/office/word/2010/wordprocessingDrawing" xmlns:wp="http://schemas.openxmlformats.org/drawingml/2006/wordprocessingDrawing" xmlns:w10="urn:schemas-microsoft-com:office:word" xmlns:w="http://schemas.openxmlformats.org/wordprocessingml/2006/main" xmlns:w14="http://schemas.microsoft.com/office/word/2010/wordml" xmlns:w15="http://schemas.microsoft.com/office/word/2012/wordml" xmlns:w16se="http://schemas.microsoft.com/office/word/2015/wordml/symex" xmlns:wpg="http://schemas.microsoft.com/office/word/2010/wordprocessingGroup" xmlns:wpi="http://schemas.microsoft.com/office/word/2010/wordprocessingInk" xmlns:wne="http://schemas.microsoft.com/office/word/2006/wordml" xmlns:wps="http://schemas.microsoft.com/office/word/2010/wordprocessingShape" mc:Ignorable="w14 w15 w16se wp14">
   <w:endnote w:type="separator" w:id="-1">
     <w:p>
       <w:pPr>
@@ -5914,7 +7838,7 @@
 </file>
 
 <file path=word/footer1.xml><?xml version="1.0" encoding="utf-8"?>
-<w:ftr xmlns:wpc="http://schemas.microsoft.com/office/word/2010/wordprocessingCanvas" xmlns:cx="http://schemas.microsoft.com/office/drawing/2014/chartex" xmlns:cx1="http://schemas.microsoft.com/office/drawing/2015/9/8/chartex" xmlns:mc="http://schemas.openxmlformats.org/markup-compatibility/2006" xmlns:o="urn:schemas-microsoft-com:office:office" xmlns:r="http://schemas.openxmlformats.org/officeDocument/2006/relationships" xmlns:m="http://schemas.openxmlformats.org/officeDocument/2006/math" xmlns:v="urn:schemas-microsoft-com:vml" xmlns:wp14="http://schemas.microsoft.com/office/word/2010/wordprocessingDrawing" xmlns:wp="http://schemas.openxmlformats.org/drawingml/2006/wordprocessingDrawing" xmlns:w10="urn:schemas-microsoft-com:office:word" xmlns:w="http://schemas.openxmlformats.org/wordprocessingml/2006/main" xmlns:w14="http://schemas.microsoft.com/office/word/2010/wordml" xmlns:w15="http://schemas.microsoft.com/office/word/2012/wordml" xmlns:w16se="http://schemas.microsoft.com/office/word/2015/wordml/symex" xmlns:wpg="http://schemas.microsoft.com/office/word/2010/wordprocessingGroup" xmlns:wpi="http://schemas.microsoft.com/office/word/2010/wordprocessingInk" xmlns:wne="http://schemas.microsoft.com/office/word/2006/wordml" xmlns:wps="http://schemas.microsoft.com/office/word/2010/wordprocessingShape" mc:Ignorable="w14 w15 w16se wp14">
+<w:ftr xmlns:wpc="http://schemas.microsoft.com/office/word/2010/wordprocessingCanvas" xmlns:cx="http://schemas.microsoft.com/office/drawing/2014/chartex" xmlns:cx1="http://schemas.microsoft.com/office/drawing/2015/9/8/chartex" xmlns:cx2="http://schemas.microsoft.com/office/drawing/2015/10/21/chartex" xmlns:mc="http://schemas.openxmlformats.org/markup-compatibility/2006" xmlns:o="urn:schemas-microsoft-com:office:office" xmlns:r="http://schemas.openxmlformats.org/officeDocument/2006/relationships" xmlns:m="http://schemas.openxmlformats.org/officeDocument/2006/math" xmlns:v="urn:schemas-microsoft-com:vml" xmlns:wp14="http://schemas.microsoft.com/office/word/2010/wordprocessingDrawing" xmlns:wp="http://schemas.openxmlformats.org/drawingml/2006/wordprocessingDrawing" xmlns:w10="urn:schemas-microsoft-com:office:word" xmlns:w="http://schemas.openxmlformats.org/wordprocessingml/2006/main" xmlns:w14="http://schemas.microsoft.com/office/word/2010/wordml" xmlns:w15="http://schemas.microsoft.com/office/word/2012/wordml" xmlns:w16se="http://schemas.microsoft.com/office/word/2015/wordml/symex" xmlns:wpg="http://schemas.microsoft.com/office/word/2010/wordprocessingGroup" xmlns:wpi="http://schemas.microsoft.com/office/word/2010/wordprocessingInk" xmlns:wne="http://schemas.microsoft.com/office/word/2006/wordml" xmlns:wps="http://schemas.microsoft.com/office/word/2010/wordprocessingShape" mc:Ignorable="w14 w15 w16se wp14">
   <w:p>
     <w:pPr>
       <w:pStyle w:val="NoSpacing"/>
@@ -5963,6 +7887,7 @@
               <w:dataBinding w:prefixMappings="xmlns:ns0='http://purl.org/dc/elements/1.1/' xmlns:ns1='http://schemas.openxmlformats.org/package/2006/metadata/core-properties' " w:xpath="/ns1:coreProperties[1]/ns0:creator[1]" w:storeItemID="{6C3C8BC8-F283-45AE-878A-BAB7291924A1}"/>
               <w:text/>
             </w:sdtPr>
+            <w:sdtEndPr/>
             <w:sdtContent>
               <w:r>
                 <w:rPr>
@@ -6016,7 +7941,7 @@
               <w:noProof/>
               <w:sz w:val="20"/>
             </w:rPr>
-            <w:t>9</w:t>
+            <w:t>14</w:t>
           </w:r>
           <w:r>
             <w:rPr>
@@ -6059,7 +7984,7 @@
               <w:noProof/>
               <w:sz w:val="20"/>
             </w:rPr>
-            <w:t>11</w:t>
+            <w:t>14</w:t>
           </w:r>
           <w:r>
             <w:rPr>
@@ -6145,7 +8070,7 @@
               <w:b/>
               <w:noProof/>
             </w:rPr>
-            <w:t>2016-02-20</w:t>
+            <w:t>2016-03-05</w:t>
           </w:r>
           <w:r>
             <w:rPr>
@@ -6180,6 +8105,7 @@
               <w:dataBinding w:prefixMappings="xmlns:ns0='http://purl.org/dc/elements/1.1/' xmlns:ns1='http://schemas.openxmlformats.org/package/2006/metadata/core-properties' " w:xpath="/ns1:coreProperties[1]/ns1:contentStatus[1]" w:storeItemID="{6C3C8BC8-F283-45AE-878A-BAB7291924A1}"/>
               <w:text/>
             </w:sdtPr>
+            <w:sdtEndPr/>
             <w:sdtContent>
               <w:r>
                 <w:rPr>
@@ -6202,7 +8128,7 @@
 </file>
 
 <file path=word/footer2.xml><?xml version="1.0" encoding="utf-8"?>
-<w:ftr xmlns:wpc="http://schemas.microsoft.com/office/word/2010/wordprocessingCanvas" xmlns:cx="http://schemas.microsoft.com/office/drawing/2014/chartex" xmlns:cx1="http://schemas.microsoft.com/office/drawing/2015/9/8/chartex" xmlns:mc="http://schemas.openxmlformats.org/markup-compatibility/2006" xmlns:o="urn:schemas-microsoft-com:office:office" xmlns:r="http://schemas.openxmlformats.org/officeDocument/2006/relationships" xmlns:m="http://schemas.openxmlformats.org/officeDocument/2006/math" xmlns:v="urn:schemas-microsoft-com:vml" xmlns:wp14="http://schemas.microsoft.com/office/word/2010/wordprocessingDrawing" xmlns:wp="http://schemas.openxmlformats.org/drawingml/2006/wordprocessingDrawing" xmlns:w10="urn:schemas-microsoft-com:office:word" xmlns:w="http://schemas.openxmlformats.org/wordprocessingml/2006/main" xmlns:w14="http://schemas.microsoft.com/office/word/2010/wordml" xmlns:w15="http://schemas.microsoft.com/office/word/2012/wordml" xmlns:w16se="http://schemas.microsoft.com/office/word/2015/wordml/symex" xmlns:wpg="http://schemas.microsoft.com/office/word/2010/wordprocessingGroup" xmlns:wpi="http://schemas.microsoft.com/office/word/2010/wordprocessingInk" xmlns:wne="http://schemas.microsoft.com/office/word/2006/wordml" xmlns:wps="http://schemas.microsoft.com/office/word/2010/wordprocessingShape" mc:Ignorable="w14 w15 w16se wp14">
+<w:ftr xmlns:wpc="http://schemas.microsoft.com/office/word/2010/wordprocessingCanvas" xmlns:cx="http://schemas.microsoft.com/office/drawing/2014/chartex" xmlns:cx1="http://schemas.microsoft.com/office/drawing/2015/9/8/chartex" xmlns:cx2="http://schemas.microsoft.com/office/drawing/2015/10/21/chartex" xmlns:mc="http://schemas.openxmlformats.org/markup-compatibility/2006" xmlns:o="urn:schemas-microsoft-com:office:office" xmlns:r="http://schemas.openxmlformats.org/officeDocument/2006/relationships" xmlns:m="http://schemas.openxmlformats.org/officeDocument/2006/math" xmlns:v="urn:schemas-microsoft-com:vml" xmlns:wp14="http://schemas.microsoft.com/office/word/2010/wordprocessingDrawing" xmlns:wp="http://schemas.openxmlformats.org/drawingml/2006/wordprocessingDrawing" xmlns:w10="urn:schemas-microsoft-com:office:word" xmlns:w="http://schemas.openxmlformats.org/wordprocessingml/2006/main" xmlns:w14="http://schemas.microsoft.com/office/word/2010/wordml" xmlns:w15="http://schemas.microsoft.com/office/word/2012/wordml" xmlns:w16se="http://schemas.microsoft.com/office/word/2015/wordml/symex" xmlns:wpg="http://schemas.microsoft.com/office/word/2010/wordprocessingGroup" xmlns:wpi="http://schemas.microsoft.com/office/word/2010/wordprocessingInk" xmlns:wne="http://schemas.microsoft.com/office/word/2006/wordml" xmlns:wps="http://schemas.microsoft.com/office/word/2010/wordprocessingShape" mc:Ignorable="w14 w15 w16se wp14">
   <w:tbl>
     <w:tblPr>
       <w:tblStyle w:val="TableGrid"/>
@@ -6218,9 +8144,9 @@
       <w:tblLook w:val="04A0" w:firstRow="1" w:lastRow="0" w:firstColumn="1" w:lastColumn="0" w:noHBand="0" w:noVBand="1"/>
     </w:tblPr>
     <w:tblGrid>
-      <w:gridCol w:w="4384"/>
-      <w:gridCol w:w="1312"/>
-      <w:gridCol w:w="4384"/>
+      <w:gridCol w:w="4368"/>
+      <w:gridCol w:w="1344"/>
+      <w:gridCol w:w="4368"/>
     </w:tblGrid>
     <w:tr>
       <w:tc>
@@ -6246,6 +8172,7 @@
               <w:dataBinding w:prefixMappings="xmlns:ns0='http://purl.org/dc/elements/1.1/' xmlns:ns1='http://schemas.openxmlformats.org/package/2006/metadata/core-properties' " w:xpath="/ns1:coreProperties[1]/ns0:creator[1]" w:storeItemID="{6C3C8BC8-F283-45AE-878A-BAB7291924A1}"/>
               <w:text/>
             </w:sdtPr>
+            <w:sdtEndPr/>
             <w:sdtContent>
               <w:r>
                 <w:rPr>
@@ -6345,7 +8272,7 @@
               <w:noProof/>
               <w:sz w:val="20"/>
             </w:rPr>
-            <w:t>11</w:t>
+            <w:t>14</w:t>
           </w:r>
           <w:r>
             <w:rPr>
@@ -6431,7 +8358,7 @@
               <w:b/>
               <w:noProof/>
             </w:rPr>
-            <w:t>2016-02-20</w:t>
+            <w:t>2016-03-05</w:t>
           </w:r>
           <w:r>
             <w:rPr>
@@ -6466,6 +8393,7 @@
               <w:dataBinding w:prefixMappings="xmlns:ns0='http://purl.org/dc/elements/1.1/' xmlns:ns1='http://schemas.openxmlformats.org/package/2006/metadata/core-properties' " w:xpath="/ns1:coreProperties[1]/ns1:contentStatus[1]" w:storeItemID="{6C3C8BC8-F283-45AE-878A-BAB7291924A1}"/>
               <w:text/>
             </w:sdtPr>
+            <w:sdtEndPr/>
             <w:sdtContent>
               <w:r>
                 <w:rPr>
@@ -6488,7 +8416,7 @@
 </file>
 
 <file path=word/footnotes.xml><?xml version="1.0" encoding="utf-8"?>
-<w:footnotes xmlns:wpc="http://schemas.microsoft.com/office/word/2010/wordprocessingCanvas" xmlns:cx="http://schemas.microsoft.com/office/drawing/2014/chartex" xmlns:cx1="http://schemas.microsoft.com/office/drawing/2015/9/8/chartex" xmlns:mc="http://schemas.openxmlformats.org/markup-compatibility/2006" xmlns:o="urn:schemas-microsoft-com:office:office" xmlns:r="http://schemas.openxmlformats.org/officeDocument/2006/relationships" xmlns:m="http://schemas.openxmlformats.org/officeDocument/2006/math" xmlns:v="urn:schemas-microsoft-com:vml" xmlns:wp14="http://schemas.microsoft.com/office/word/2010/wordprocessingDrawing" xmlns:wp="http://schemas.openxmlformats.org/drawingml/2006/wordprocessingDrawing" xmlns:w10="urn:schemas-microsoft-com:office:word" xmlns:w="http://schemas.openxmlformats.org/wordprocessingml/2006/main" xmlns:w14="http://schemas.microsoft.com/office/word/2010/wordml" xmlns:w15="http://schemas.microsoft.com/office/word/2012/wordml" xmlns:w16se="http://schemas.microsoft.com/office/word/2015/wordml/symex" xmlns:wpg="http://schemas.microsoft.com/office/word/2010/wordprocessingGroup" xmlns:wpi="http://schemas.microsoft.com/office/word/2010/wordprocessingInk" xmlns:wne="http://schemas.microsoft.com/office/word/2006/wordml" xmlns:wps="http://schemas.microsoft.com/office/word/2010/wordprocessingShape" mc:Ignorable="w14 w15 w16se wp14">
+<w:footnotes xmlns:wpc="http://schemas.microsoft.com/office/word/2010/wordprocessingCanvas" xmlns:cx="http://schemas.microsoft.com/office/drawing/2014/chartex" xmlns:cx1="http://schemas.microsoft.com/office/drawing/2015/9/8/chartex" xmlns:cx2="http://schemas.microsoft.com/office/drawing/2015/10/21/chartex" xmlns:mc="http://schemas.openxmlformats.org/markup-compatibility/2006" xmlns:o="urn:schemas-microsoft-com:office:office" xmlns:r="http://schemas.openxmlformats.org/officeDocument/2006/relationships" xmlns:m="http://schemas.openxmlformats.org/officeDocument/2006/math" xmlns:v="urn:schemas-microsoft-com:vml" xmlns:wp14="http://schemas.microsoft.com/office/word/2010/wordprocessingDrawing" xmlns:wp="http://schemas.openxmlformats.org/drawingml/2006/wordprocessingDrawing" xmlns:w10="urn:schemas-microsoft-com:office:word" xmlns:w="http://schemas.openxmlformats.org/wordprocessingml/2006/main" xmlns:w14="http://schemas.microsoft.com/office/word/2010/wordml" xmlns:w15="http://schemas.microsoft.com/office/word/2012/wordml" xmlns:w16se="http://schemas.microsoft.com/office/word/2015/wordml/symex" xmlns:wpg="http://schemas.microsoft.com/office/word/2010/wordprocessingGroup" xmlns:wpi="http://schemas.microsoft.com/office/word/2010/wordprocessingInk" xmlns:wne="http://schemas.microsoft.com/office/word/2006/wordml" xmlns:wps="http://schemas.microsoft.com/office/word/2010/wordprocessingShape" mc:Ignorable="w14 w15 w16se wp14">
   <w:footnote w:type="separator" w:id="-1">
     <w:p>
       <w:pPr>
@@ -6513,7 +8441,7 @@
 </file>
 
 <file path=word/header1.xml><?xml version="1.0" encoding="utf-8"?>
-<w:hdr xmlns:wpc="http://schemas.microsoft.com/office/word/2010/wordprocessingCanvas" xmlns:cx="http://schemas.microsoft.com/office/drawing/2014/chartex" xmlns:cx1="http://schemas.microsoft.com/office/drawing/2015/9/8/chartex" xmlns:mc="http://schemas.openxmlformats.org/markup-compatibility/2006" xmlns:o="urn:schemas-microsoft-com:office:office" xmlns:r="http://schemas.openxmlformats.org/officeDocument/2006/relationships" xmlns:m="http://schemas.openxmlformats.org/officeDocument/2006/math" xmlns:v="urn:schemas-microsoft-com:vml" xmlns:wp14="http://schemas.microsoft.com/office/word/2010/wordprocessingDrawing" xmlns:wp="http://schemas.openxmlformats.org/drawingml/2006/wordprocessingDrawing" xmlns:w10="urn:schemas-microsoft-com:office:word" xmlns:w="http://schemas.openxmlformats.org/wordprocessingml/2006/main" xmlns:w14="http://schemas.microsoft.com/office/word/2010/wordml" xmlns:w15="http://schemas.microsoft.com/office/word/2012/wordml" xmlns:w16se="http://schemas.microsoft.com/office/word/2015/wordml/symex" xmlns:wpg="http://schemas.microsoft.com/office/word/2010/wordprocessingGroup" xmlns:wpi="http://schemas.microsoft.com/office/word/2010/wordprocessingInk" xmlns:wne="http://schemas.microsoft.com/office/word/2006/wordml" xmlns:wps="http://schemas.microsoft.com/office/word/2010/wordprocessingShape" mc:Ignorable="w14 w15 w16se wp14">
+<w:hdr xmlns:wpc="http://schemas.microsoft.com/office/word/2010/wordprocessingCanvas" xmlns:cx="http://schemas.microsoft.com/office/drawing/2014/chartex" xmlns:cx1="http://schemas.microsoft.com/office/drawing/2015/9/8/chartex" xmlns:cx2="http://schemas.microsoft.com/office/drawing/2015/10/21/chartex" xmlns:mc="http://schemas.openxmlformats.org/markup-compatibility/2006" xmlns:o="urn:schemas-microsoft-com:office:office" xmlns:r="http://schemas.openxmlformats.org/officeDocument/2006/relationships" xmlns:m="http://schemas.openxmlformats.org/officeDocument/2006/math" xmlns:v="urn:schemas-microsoft-com:vml" xmlns:wp14="http://schemas.microsoft.com/office/word/2010/wordprocessingDrawing" xmlns:wp="http://schemas.openxmlformats.org/drawingml/2006/wordprocessingDrawing" xmlns:w10="urn:schemas-microsoft-com:office:word" xmlns:w="http://schemas.openxmlformats.org/wordprocessingml/2006/main" xmlns:w14="http://schemas.microsoft.com/office/word/2010/wordml" xmlns:w15="http://schemas.microsoft.com/office/word/2012/wordml" xmlns:w16se="http://schemas.microsoft.com/office/word/2015/wordml/symex" xmlns:wpg="http://schemas.microsoft.com/office/word/2010/wordprocessingGroup" xmlns:wpi="http://schemas.microsoft.com/office/word/2010/wordprocessingInk" xmlns:wne="http://schemas.microsoft.com/office/word/2006/wordml" xmlns:wps="http://schemas.microsoft.com/office/word/2010/wordprocessingShape" mc:Ignorable="w14 w15 w16se wp14">
   <w:tbl>
     <w:tblPr>
       <w:tblStyle w:val="TableGrid"/>
@@ -6680,6 +8608,7 @@
               <w:dataBinding w:prefixMappings="xmlns:ns0='http://purl.org/dc/elements/1.1/' xmlns:ns1='http://schemas.openxmlformats.org/package/2006/metadata/core-properties' " w:xpath="/ns1:coreProperties[1]/ns1:category[1]" w:storeItemID="{6C3C8BC8-F283-45AE-878A-BAB7291924A1}"/>
               <w:text/>
             </w:sdtPr>
+            <w:sdtEndPr/>
             <w:sdtContent>
               <w:r>
                 <w:rPr>
@@ -6718,7 +8647,7 @@
 </file>
 
 <file path=word/header2.xml><?xml version="1.0" encoding="utf-8"?>
-<w:hdr xmlns:wpc="http://schemas.microsoft.com/office/word/2010/wordprocessingCanvas" xmlns:cx="http://schemas.microsoft.com/office/drawing/2014/chartex" xmlns:cx1="http://schemas.microsoft.com/office/drawing/2015/9/8/chartex" xmlns:mc="http://schemas.openxmlformats.org/markup-compatibility/2006" xmlns:o="urn:schemas-microsoft-com:office:office" xmlns:r="http://schemas.openxmlformats.org/officeDocument/2006/relationships" xmlns:m="http://schemas.openxmlformats.org/officeDocument/2006/math" xmlns:v="urn:schemas-microsoft-com:vml" xmlns:wp14="http://schemas.microsoft.com/office/word/2010/wordprocessingDrawing" xmlns:wp="http://schemas.openxmlformats.org/drawingml/2006/wordprocessingDrawing" xmlns:w10="urn:schemas-microsoft-com:office:word" xmlns:w="http://schemas.openxmlformats.org/wordprocessingml/2006/main" xmlns:w14="http://schemas.microsoft.com/office/word/2010/wordml" xmlns:w15="http://schemas.microsoft.com/office/word/2012/wordml" xmlns:w16se="http://schemas.microsoft.com/office/word/2015/wordml/symex" xmlns:wpg="http://schemas.microsoft.com/office/word/2010/wordprocessingGroup" xmlns:wpi="http://schemas.microsoft.com/office/word/2010/wordprocessingInk" xmlns:wne="http://schemas.microsoft.com/office/word/2006/wordml" xmlns:wps="http://schemas.microsoft.com/office/word/2010/wordprocessingShape" mc:Ignorable="w14 w15 w16se wp14">
+<w:hdr xmlns:wpc="http://schemas.microsoft.com/office/word/2010/wordprocessingCanvas" xmlns:cx="http://schemas.microsoft.com/office/drawing/2014/chartex" xmlns:cx1="http://schemas.microsoft.com/office/drawing/2015/9/8/chartex" xmlns:cx2="http://schemas.microsoft.com/office/drawing/2015/10/21/chartex" xmlns:mc="http://schemas.openxmlformats.org/markup-compatibility/2006" xmlns:o="urn:schemas-microsoft-com:office:office" xmlns:r="http://schemas.openxmlformats.org/officeDocument/2006/relationships" xmlns:m="http://schemas.openxmlformats.org/officeDocument/2006/math" xmlns:v="urn:schemas-microsoft-com:vml" xmlns:wp14="http://schemas.microsoft.com/office/word/2010/wordprocessingDrawing" xmlns:wp="http://schemas.openxmlformats.org/drawingml/2006/wordprocessingDrawing" xmlns:w10="urn:schemas-microsoft-com:office:word" xmlns:w="http://schemas.openxmlformats.org/wordprocessingml/2006/main" xmlns:w14="http://schemas.microsoft.com/office/word/2010/wordml" xmlns:w15="http://schemas.microsoft.com/office/word/2012/wordml" xmlns:w16se="http://schemas.microsoft.com/office/word/2015/wordml/symex" xmlns:wpg="http://schemas.microsoft.com/office/word/2010/wordprocessingGroup" xmlns:wpi="http://schemas.microsoft.com/office/word/2010/wordprocessingInk" xmlns:wne="http://schemas.microsoft.com/office/word/2006/wordml" xmlns:wps="http://schemas.microsoft.com/office/word/2010/wordprocessingShape" mc:Ignorable="w14 w15 w16se wp14">
   <w:p>
     <w:pPr>
       <w:pStyle w:val="Header"/>
@@ -6774,8 +8703,121 @@
 </file>
 
 <file path=word/numbering.xml><?xml version="1.0" encoding="utf-8"?>
-<w:numbering xmlns:wpc="http://schemas.microsoft.com/office/word/2010/wordprocessingCanvas" xmlns:cx="http://schemas.microsoft.com/office/drawing/2014/chartex" xmlns:cx1="http://schemas.microsoft.com/office/drawing/2015/9/8/chartex" xmlns:mc="http://schemas.openxmlformats.org/markup-compatibility/2006" xmlns:o="urn:schemas-microsoft-com:office:office" xmlns:r="http://schemas.openxmlformats.org/officeDocument/2006/relationships" xmlns:m="http://schemas.openxmlformats.org/officeDocument/2006/math" xmlns:v="urn:schemas-microsoft-com:vml" xmlns:wp14="http://schemas.microsoft.com/office/word/2010/wordprocessingDrawing" xmlns:wp="http://schemas.openxmlformats.org/drawingml/2006/wordprocessingDrawing" xmlns:w10="urn:schemas-microsoft-com:office:word" xmlns:w="http://schemas.openxmlformats.org/wordprocessingml/2006/main" xmlns:w14="http://schemas.microsoft.com/office/word/2010/wordml" xmlns:w15="http://schemas.microsoft.com/office/word/2012/wordml" xmlns:w16se="http://schemas.microsoft.com/office/word/2015/wordml/symex" xmlns:wpg="http://schemas.microsoft.com/office/word/2010/wordprocessingGroup" xmlns:wpi="http://schemas.microsoft.com/office/word/2010/wordprocessingInk" xmlns:wne="http://schemas.microsoft.com/office/word/2006/wordml" xmlns:wps="http://schemas.microsoft.com/office/word/2010/wordprocessingShape" mc:Ignorable="w14 w15 w16se wp14">
+<w:numbering xmlns:wpc="http://schemas.microsoft.com/office/word/2010/wordprocessingCanvas" xmlns:cx="http://schemas.microsoft.com/office/drawing/2014/chartex" xmlns:cx1="http://schemas.microsoft.com/office/drawing/2015/9/8/chartex" xmlns:cx2="http://schemas.microsoft.com/office/drawing/2015/10/21/chartex" xmlns:mc="http://schemas.openxmlformats.org/markup-compatibility/2006" xmlns:o="urn:schemas-microsoft-com:office:office" xmlns:r="http://schemas.openxmlformats.org/officeDocument/2006/relationships" xmlns:m="http://schemas.openxmlformats.org/officeDocument/2006/math" xmlns:v="urn:schemas-microsoft-com:vml" xmlns:wp14="http://schemas.microsoft.com/office/word/2010/wordprocessingDrawing" xmlns:wp="http://schemas.openxmlformats.org/drawingml/2006/wordprocessingDrawing" xmlns:w10="urn:schemas-microsoft-com:office:word" xmlns:w="http://schemas.openxmlformats.org/wordprocessingml/2006/main" xmlns:w14="http://schemas.microsoft.com/office/word/2010/wordml" xmlns:w15="http://schemas.microsoft.com/office/word/2012/wordml" xmlns:w16se="http://schemas.microsoft.com/office/word/2015/wordml/symex" xmlns:wpg="http://schemas.microsoft.com/office/word/2010/wordprocessingGroup" xmlns:wpi="http://schemas.microsoft.com/office/word/2010/wordprocessingInk" xmlns:wne="http://schemas.microsoft.com/office/word/2006/wordml" xmlns:wps="http://schemas.microsoft.com/office/word/2010/wordprocessingShape" mc:Ignorable="w14 w15 w16se wp14">
   <w:abstractNum w:abstractNumId="0" w15:restartNumberingAfterBreak="0">
+    <w:nsid w:val="489821C3"/>
+    <w:multiLevelType w:val="hybridMultilevel"/>
+    <w:tmpl w:val="DF766B7E"/>
+    <w:lvl w:ilvl="0" w:tplc="04090001">
+      <w:start w:val="1"/>
+      <w:numFmt w:val="bullet"/>
+      <w:lvlText w:val=""/>
+      <w:lvlJc w:val="left"/>
+      <w:pPr>
+        <w:ind w:left="720" w:hanging="360"/>
+      </w:pPr>
+      <w:rPr>
+        <w:rFonts w:ascii="Symbol" w:hAnsi="Symbol" w:hint="default"/>
+      </w:rPr>
+    </w:lvl>
+    <w:lvl w:ilvl="1" w:tplc="04090003">
+      <w:start w:val="1"/>
+      <w:numFmt w:val="bullet"/>
+      <w:lvlText w:val="o"/>
+      <w:lvlJc w:val="left"/>
+      <w:pPr>
+        <w:ind w:left="1440" w:hanging="360"/>
+      </w:pPr>
+      <w:rPr>
+        <w:rFonts w:ascii="Courier New" w:hAnsi="Courier New" w:cs="Courier New" w:hint="default"/>
+      </w:rPr>
+    </w:lvl>
+    <w:lvl w:ilvl="2" w:tplc="04090005">
+      <w:start w:val="1"/>
+      <w:numFmt w:val="bullet"/>
+      <w:lvlText w:val=""/>
+      <w:lvlJc w:val="left"/>
+      <w:pPr>
+        <w:ind w:left="2160" w:hanging="360"/>
+      </w:pPr>
+      <w:rPr>
+        <w:rFonts w:ascii="Wingdings" w:hAnsi="Wingdings" w:hint="default"/>
+      </w:rPr>
+    </w:lvl>
+    <w:lvl w:ilvl="3" w:tplc="04090001" w:tentative="1">
+      <w:start w:val="1"/>
+      <w:numFmt w:val="bullet"/>
+      <w:lvlText w:val=""/>
+      <w:lvlJc w:val="left"/>
+      <w:pPr>
+        <w:ind w:left="2880" w:hanging="360"/>
+      </w:pPr>
+      <w:rPr>
+        <w:rFonts w:ascii="Symbol" w:hAnsi="Symbol" w:hint="default"/>
+      </w:rPr>
+    </w:lvl>
+    <w:lvl w:ilvl="4" w:tplc="04090003" w:tentative="1">
+      <w:start w:val="1"/>
+      <w:numFmt w:val="bullet"/>
+      <w:lvlText w:val="o"/>
+      <w:lvlJc w:val="left"/>
+      <w:pPr>
+        <w:ind w:left="3600" w:hanging="360"/>
+      </w:pPr>
+      <w:rPr>
+        <w:rFonts w:ascii="Courier New" w:hAnsi="Courier New" w:cs="Courier New" w:hint="default"/>
+      </w:rPr>
+    </w:lvl>
+    <w:lvl w:ilvl="5" w:tplc="04090005" w:tentative="1">
+      <w:start w:val="1"/>
+      <w:numFmt w:val="bullet"/>
+      <w:lvlText w:val=""/>
+      <w:lvlJc w:val="left"/>
+      <w:pPr>
+        <w:ind w:left="4320" w:hanging="360"/>
+      </w:pPr>
+      <w:rPr>
+        <w:rFonts w:ascii="Wingdings" w:hAnsi="Wingdings" w:hint="default"/>
+      </w:rPr>
+    </w:lvl>
+    <w:lvl w:ilvl="6" w:tplc="04090001" w:tentative="1">
+      <w:start w:val="1"/>
+      <w:numFmt w:val="bullet"/>
+      <w:lvlText w:val=""/>
+      <w:lvlJc w:val="left"/>
+      <w:pPr>
+        <w:ind w:left="5040" w:hanging="360"/>
+      </w:pPr>
+      <w:rPr>
+        <w:rFonts w:ascii="Symbol" w:hAnsi="Symbol" w:hint="default"/>
+      </w:rPr>
+    </w:lvl>
+    <w:lvl w:ilvl="7" w:tplc="04090003" w:tentative="1">
+      <w:start w:val="1"/>
+      <w:numFmt w:val="bullet"/>
+      <w:lvlText w:val="o"/>
+      <w:lvlJc w:val="left"/>
+      <w:pPr>
+        <w:ind w:left="5760" w:hanging="360"/>
+      </w:pPr>
+      <w:rPr>
+        <w:rFonts w:ascii="Courier New" w:hAnsi="Courier New" w:cs="Courier New" w:hint="default"/>
+      </w:rPr>
+    </w:lvl>
+    <w:lvl w:ilvl="8" w:tplc="04090005" w:tentative="1">
+      <w:start w:val="1"/>
+      <w:numFmt w:val="bullet"/>
+      <w:lvlText w:val=""/>
+      <w:lvlJc w:val="left"/>
+      <w:pPr>
+        <w:ind w:left="6480" w:hanging="360"/>
+      </w:pPr>
+      <w:rPr>
+        <w:rFonts w:ascii="Wingdings" w:hAnsi="Wingdings" w:hint="default"/>
+      </w:rPr>
+    </w:lvl>
+  </w:abstractNum>
+  <w:abstractNum w:abstractNumId="1" w15:restartNumberingAfterBreak="0">
     <w:nsid w:val="6E406041"/>
     <w:multiLevelType w:val="hybridMultilevel"/>
     <w:tmpl w:val="B3706CDE"/>
@@ -6865,6 +8907,9 @@
     </w:lvl>
   </w:abstractNum>
   <w:num w:numId="1">
+    <w:abstractNumId w:val="1"/>
+  </w:num>
+  <w:num w:numId="2">
     <w:abstractNumId w:val="0"/>
   </w:num>
 </w:numbering>
@@ -6887,7 +8932,7 @@
       </w:pPr>
     </w:pPrDefault>
   </w:docDefaults>
-  <w:latentStyles w:defLockedState="0" w:defUIPriority="99" w:defSemiHidden="0" w:defUnhideWhenUsed="0" w:defQFormat="0" w:count="371">
+  <w:latentStyles w:defLockedState="0" w:defUIPriority="99" w:defSemiHidden="0" w:defUnhideWhenUsed="0" w:defQFormat="0" w:count="372">
     <w:lsdException w:name="Normal" w:uiPriority="0" w:qFormat="1"/>
     <w:lsdException w:name="heading 1" w:uiPriority="9" w:qFormat="1"/>
     <w:lsdException w:name="heading 2" w:semiHidden="1" w:uiPriority="9" w:unhideWhenUsed="1" w:qFormat="1"/>
@@ -7259,6 +9304,7 @@
     <w:lsdException w:name="List Table 5 Dark Accent 6" w:uiPriority="50"/>
     <w:lsdException w:name="List Table 6 Colorful Accent 6" w:uiPriority="51"/>
     <w:lsdException w:name="List Table 7 Colorful Accent 6" w:uiPriority="52"/>
+    <w:lsdException w:name="Mention" w:semiHidden="1" w:unhideWhenUsed="1"/>
   </w:latentStyles>
   <w:style w:type="paragraph" w:default="1" w:styleId="Normal">
     <w:name w:val="Normal"/>
@@ -8051,7 +10097,7 @@
 </file>
 
 <file path=word/glossary/document.xml><?xml version="1.0" encoding="utf-8"?>
-<w:glossaryDocument xmlns:wpc="http://schemas.microsoft.com/office/word/2010/wordprocessingCanvas" xmlns:cx="http://schemas.microsoft.com/office/drawing/2014/chartex" xmlns:cx1="http://schemas.microsoft.com/office/drawing/2015/9/8/chartex" xmlns:mc="http://schemas.openxmlformats.org/markup-compatibility/2006" xmlns:o="urn:schemas-microsoft-com:office:office" xmlns:r="http://schemas.openxmlformats.org/officeDocument/2006/relationships" xmlns:m="http://schemas.openxmlformats.org/officeDocument/2006/math" xmlns:v="urn:schemas-microsoft-com:vml" xmlns:wp14="http://schemas.microsoft.com/office/word/2010/wordprocessingDrawing" xmlns:wp="http://schemas.openxmlformats.org/drawingml/2006/wordprocessingDrawing" xmlns:w10="urn:schemas-microsoft-com:office:word" xmlns:w="http://schemas.openxmlformats.org/wordprocessingml/2006/main" xmlns:w14="http://schemas.microsoft.com/office/word/2010/wordml" xmlns:w15="http://schemas.microsoft.com/office/word/2012/wordml" xmlns:w16se="http://schemas.microsoft.com/office/word/2015/wordml/symex" xmlns:wpg="http://schemas.microsoft.com/office/word/2010/wordprocessingGroup" xmlns:wpi="http://schemas.microsoft.com/office/word/2010/wordprocessingInk" xmlns:wne="http://schemas.microsoft.com/office/word/2006/wordml" xmlns:wps="http://schemas.microsoft.com/office/word/2010/wordprocessingShape" mc:Ignorable="w14 w15 w16se wp14">
+<w:glossaryDocument xmlns:wpc="http://schemas.microsoft.com/office/word/2010/wordprocessingCanvas" xmlns:cx="http://schemas.microsoft.com/office/drawing/2014/chartex" xmlns:cx1="http://schemas.microsoft.com/office/drawing/2015/9/8/chartex" xmlns:cx2="http://schemas.microsoft.com/office/drawing/2015/10/21/chartex" xmlns:mc="http://schemas.openxmlformats.org/markup-compatibility/2006" xmlns:o="urn:schemas-microsoft-com:office:office" xmlns:r="http://schemas.openxmlformats.org/officeDocument/2006/relationships" xmlns:m="http://schemas.openxmlformats.org/officeDocument/2006/math" xmlns:v="urn:schemas-microsoft-com:vml" xmlns:wp14="http://schemas.microsoft.com/office/word/2010/wordprocessingDrawing" xmlns:wp="http://schemas.openxmlformats.org/drawingml/2006/wordprocessingDrawing" xmlns:w10="urn:schemas-microsoft-com:office:word" xmlns:w="http://schemas.openxmlformats.org/wordprocessingml/2006/main" xmlns:w14="http://schemas.microsoft.com/office/word/2010/wordml" xmlns:w15="http://schemas.microsoft.com/office/word/2012/wordml" xmlns:w16se="http://schemas.microsoft.com/office/word/2015/wordml/symex" xmlns:wpg="http://schemas.microsoft.com/office/word/2010/wordprocessingGroup" xmlns:wpi="http://schemas.microsoft.com/office/word/2010/wordprocessingInk" xmlns:wne="http://schemas.microsoft.com/office/word/2006/wordml" xmlns:wps="http://schemas.microsoft.com/office/word/2010/wordprocessingShape" mc:Ignorable="w14 w15 w16se wp14">
   <w:docParts>
     <w:docPart>
       <w:docPartPr>
@@ -8146,12 +10192,33 @@
 
 <file path=word/glossary/fontTable.xml><?xml version="1.0" encoding="utf-8"?>
 <w:fonts xmlns:mc="http://schemas.openxmlformats.org/markup-compatibility/2006" xmlns:r="http://schemas.openxmlformats.org/officeDocument/2006/relationships" xmlns:w="http://schemas.openxmlformats.org/wordprocessingml/2006/main" xmlns:w14="http://schemas.microsoft.com/office/word/2010/wordml" xmlns:w15="http://schemas.microsoft.com/office/word/2012/wordml" xmlns:w16se="http://schemas.microsoft.com/office/word/2015/wordml/symex" mc:Ignorable="w14 w15 w16se">
+  <w:font w:name="Symbol">
+    <w:panose1 w:val="05050102010706020507"/>
+    <w:charset w:val="02"/>
+    <w:family w:val="roman"/>
+    <w:pitch w:val="variable"/>
+    <w:sig w:usb0="00000000" w:usb1="10000000" w:usb2="00000000" w:usb3="00000000" w:csb0="80000000" w:csb1="00000000"/>
+  </w:font>
   <w:font w:name="Times New Roman">
     <w:panose1 w:val="02020603050405020304"/>
     <w:charset w:val="00"/>
     <w:family w:val="roman"/>
     <w:pitch w:val="variable"/>
     <w:sig w:usb0="E0002EFF" w:usb1="C0007843" w:usb2="00000009" w:usb3="00000000" w:csb0="000001FF" w:csb1="00000000"/>
+  </w:font>
+  <w:font w:name="Courier New">
+    <w:panose1 w:val="02070309020205020404"/>
+    <w:charset w:val="00"/>
+    <w:family w:val="modern"/>
+    <w:pitch w:val="fixed"/>
+    <w:sig w:usb0="E0002EFF" w:usb1="C0007843" w:usb2="00000009" w:usb3="00000000" w:csb0="000001FF" w:csb1="00000000"/>
+  </w:font>
+  <w:font w:name="Wingdings">
+    <w:panose1 w:val="05000000000000000000"/>
+    <w:charset w:val="02"/>
+    <w:family w:val="auto"/>
+    <w:pitch w:val="variable"/>
+    <w:sig w:usb0="00000000" w:usb1="10000000" w:usb2="00000000" w:usb3="00000000" w:csb0="80000000" w:csb1="00000000"/>
   </w:font>
   <w:font w:name="Calibri">
     <w:panose1 w:val="020F0502020204030204"/>
@@ -8161,18 +10228,18 @@
     <w:sig w:usb0="E00002FF" w:usb1="4000ACFF" w:usb2="00000001" w:usb3="00000000" w:csb0="0000019F" w:csb1="00000000"/>
   </w:font>
   <w:font w:name="Roboto">
-    <w:panose1 w:val="02000000000000000000"/>
+    <w:altName w:val="Times New Roman"/>
     <w:charset w:val="00"/>
     <w:family w:val="auto"/>
     <w:pitch w:val="variable"/>
-    <w:sig w:usb0="E0000AFF" w:usb1="5000217F" w:usb2="00000021" w:usb3="00000000" w:csb0="0000019F" w:csb1="00000000"/>
+    <w:sig w:usb0="00000001" w:usb1="5000217F" w:usb2="00000021" w:usb3="00000000" w:csb0="0000019F" w:csb1="00000000"/>
   </w:font>
   <w:font w:name="Roboto Condensed">
-    <w:panose1 w:val="02000000000000000000"/>
+    <w:altName w:val="Times New Roman"/>
     <w:charset w:val="00"/>
     <w:family w:val="auto"/>
     <w:pitch w:val="variable"/>
-    <w:sig w:usb0="E0000AFF" w:usb1="5000217F" w:usb2="00000021" w:usb3="00000000" w:csb0="0000019F" w:csb1="00000000"/>
+    <w:sig w:usb0="00000001" w:usb1="5000217F" w:usb2="00000021" w:usb3="00000000" w:csb0="0000019F" w:csb1="00000000"/>
   </w:font>
   <w:font w:name="Cambria Math">
     <w:panose1 w:val="02040503050406030204"/>
@@ -8206,8 +10273,11 @@
   </w:compat>
   <w:rsids>
     <w:rsidRoot w:val="00516592"/>
+    <w:rsid w:val="0047767A"/>
     <w:rsid w:val="00516592"/>
     <w:rsid w:val="007E7EE9"/>
+    <w:rsid w:val="00B52EFD"/>
+    <w:rsid w:val="00BB59B9"/>
   </w:rsids>
   <m:mathPr>
     <m:mathFont m:val="Cambria Math"/>
@@ -8247,7 +10317,7 @@
       </w:pPr>
     </w:pPrDefault>
   </w:docDefaults>
-  <w:latentStyles w:defLockedState="0" w:defUIPriority="99" w:defSemiHidden="0" w:defUnhideWhenUsed="0" w:defQFormat="0" w:count="371">
+  <w:latentStyles w:defLockedState="0" w:defUIPriority="99" w:defSemiHidden="0" w:defUnhideWhenUsed="0" w:defQFormat="0" w:count="372">
     <w:lsdException w:name="Normal" w:uiPriority="0" w:qFormat="1"/>
     <w:lsdException w:name="heading 1" w:uiPriority="9" w:qFormat="1"/>
     <w:lsdException w:name="heading 2" w:semiHidden="1" w:uiPriority="9" w:unhideWhenUsed="1" w:qFormat="1"/>
@@ -8619,6 +10689,7 @@
     <w:lsdException w:name="List Table 5 Dark Accent 6" w:uiPriority="50"/>
     <w:lsdException w:name="List Table 6 Colorful Accent 6" w:uiPriority="51"/>
     <w:lsdException w:name="List Table 7 Colorful Accent 6" w:uiPriority="52"/>
+    <w:lsdException w:name="Mention" w:semiHidden="1" w:unhideWhenUsed="1"/>
   </w:latentStyles>
   <w:style w:type="paragraph" w:default="1" w:styleId="Normal">
     <w:name w:val="Normal"/>
@@ -8946,7 +11017,7 @@
 </file>
 
 <file path=customXml/itemProps1.xml><?xml version="1.0" encoding="utf-8"?>
-<ds:datastoreItem xmlns:ds="http://schemas.openxmlformats.org/officeDocument/2006/customXml" ds:itemID="{06F78897-7226-4C92-B1F3-AD756978C07B}">
+<ds:datastoreItem xmlns:ds="http://schemas.openxmlformats.org/officeDocument/2006/customXml" ds:itemID="{DCB72E23-F264-482C-919B-136E142855FC}">
   <ds:schemaRefs>
     <ds:schemaRef ds:uri="http://schemas.openxmlformats.org/officeDocument/2006/bibliography"/>
   </ds:schemaRefs>

</xml_diff>

<commit_message>
Added section seven except expected test results and fixed my use case names
</commit_message>
<xml_diff>
--- a/Ice Cream Manager/Documentation/Working Documents/Software Requirements Specification Document.docx
+++ b/Ice Cream Manager/Documentation/Working Documents/Software Requirements Specification Document.docx
@@ -232,13 +232,8 @@
                 <w:pPr>
                   <w:jc w:val="left"/>
                 </w:pPr>
-                <w:proofErr w:type="spellStart"/>
                 <w:r>
-                  <w:t>Cosmosys</w:t>
-                </w:r>
-                <w:proofErr w:type="spellEnd"/>
-                <w:r>
-                  <w:t xml:space="preserve"> Team</w:t>
+                  <w:t>Cosmosys Team</w:t>
                 </w:r>
               </w:p>
             </w:sdtContent>
@@ -367,13 +362,10 @@
           </w:tcPr>
           <w:p>
             <w:r>
-              <w:t>Added draft of sections 3.1, 3.1.2, 3.1.</w:t>
+              <w:t>Added draft of sections 3.1, 3.1.2, 3.1.3</w:t>
             </w:r>
             <w:bookmarkStart w:id="0" w:name="_GoBack"/>
             <w:bookmarkEnd w:id="0"/>
-            <w:r>
-              <w:t>3</w:t>
-            </w:r>
           </w:p>
         </w:tc>
       </w:tr>
@@ -5902,142 +5894,545 @@
       <w:pPr>
         <w:pStyle w:val="Heading1"/>
       </w:pPr>
-      <w:bookmarkStart w:id="30" w:name="_Toc443744689"/>
+      <w:bookmarkStart w:id="30" w:name="_Toc443681894"/>
+      <w:bookmarkStart w:id="31" w:name="_Toc443744693"/>
       <w:r>
         <w:t>7.0 Validation Criteria</w:t>
       </w:r>
       <w:bookmarkEnd w:id="30"/>
     </w:p>
     <w:p>
-      <w:r>
-        <w:t>The approach to software validation is described.</w:t>
+      <w:pPr>
+        <w:jc w:val="left"/>
+      </w:pPr>
+      <w:r>
+        <w:t>Our validation process has been planned to ensure nothing is added to our software that doesn’t work. Before we begin development for a requirement the first thing we will do is plan unit tests that the addition must pass before integration. After the developer completes a software addition that passes all the unit tests the team lead will give the addition a technical review to suggest changes and ensure that the addition is readable, understandable and that it can be easily edited. Before each integration developers who were not involved with the addition will plan and perform black box integration tests to make sure additions work with the completed parts of the project. After the project is considered complete we will conduct validation tests within the team but also have people outside Cosmosys use our software to make sure the software meets the requirements and solves our customer’s problems.</w:t>
       </w:r>
     </w:p>
     <w:p>
       <w:pPr>
         <w:pStyle w:val="Heading2"/>
-      </w:pPr>
-      <w:bookmarkStart w:id="31" w:name="_Toc443744690"/>
-      <w:r>
-        <w:t>7.1 Classes of T</w:t>
-      </w:r>
-      <w:r>
-        <w:t>ests</w:t>
+        <w:jc w:val="left"/>
+      </w:pPr>
+      <w:bookmarkStart w:id="32" w:name="_Toc443681895"/>
+      <w:r>
+        <w:t>7.1 Classes of Tests</w:t>
+      </w:r>
+      <w:bookmarkEnd w:id="32"/>
+    </w:p>
+    <w:p>
+      <w:pPr>
+        <w:pStyle w:val="ListParagraph"/>
+        <w:numPr>
+          <w:ilvl w:val="0"/>
+          <w:numId w:val="3"/>
+        </w:numPr>
+        <w:jc w:val="left"/>
+        <w:rPr>
+          <w:b/>
+        </w:rPr>
+      </w:pPr>
+      <w:r>
+        <w:rPr>
+          <w:b/>
+        </w:rPr>
+        <w:t>Unit Testing</w:t>
+      </w:r>
+      <w:r>
+        <w:rPr>
+          <w:b/>
+        </w:rPr>
+        <w:br/>
+      </w:r>
+      <w:r>
+        <w:t>Before each addition we will plan unit tests that must be passed before an addition is considered for integration. During development developers will also unit test as they go to be more time efficient.</w:t>
+      </w:r>
+    </w:p>
+    <w:p>
+      <w:pPr>
+        <w:pStyle w:val="ListParagraph"/>
+        <w:numPr>
+          <w:ilvl w:val="0"/>
+          <w:numId w:val="3"/>
+        </w:numPr>
+        <w:jc w:val="left"/>
+      </w:pPr>
+      <w:r>
+        <w:rPr>
+          <w:b/>
+        </w:rPr>
+        <w:t>Integration Testing</w:t>
+      </w:r>
+      <w:r>
+        <w:rPr>
+          <w:b/>
+        </w:rPr>
+        <w:br/>
+      </w:r>
+      <w:r>
+        <w:t>Before integration we will review additions for readability, and make sure additions are factorable. After review we will</w:t>
+      </w:r>
+      <w:r>
+        <w:t xml:space="preserve"> do</w:t>
+      </w:r>
+      <w:r>
+        <w:t xml:space="preserve"> integration test</w:t>
+      </w:r>
+      <w:r>
+        <w:t>s on</w:t>
+      </w:r>
+      <w:r>
+        <w:t xml:space="preserve"> additions </w:t>
+      </w:r>
+      <w:r>
+        <w:t>before merging them with the software</w:t>
+      </w:r>
+      <w:r>
+        <w:t>.</w:t>
+      </w:r>
+    </w:p>
+    <w:p>
+      <w:pPr>
+        <w:pStyle w:val="ListParagraph"/>
+        <w:numPr>
+          <w:ilvl w:val="1"/>
+          <w:numId w:val="3"/>
+        </w:numPr>
+        <w:jc w:val="left"/>
+      </w:pPr>
+      <w:r>
+        <w:rPr>
+          <w:b/>
+        </w:rPr>
+        <w:t>Top-Down Approach</w:t>
+      </w:r>
+      <w:r>
+        <w:rPr>
+          <w:b/>
+        </w:rPr>
+        <w:br/>
+      </w:r>
+      <w:r>
+        <w:t>We plan to use a top-down approach in development. We will develop the base parts of the software first and each developer will work on a branch of the project</w:t>
+      </w:r>
+      <w:r>
+        <w:t xml:space="preserve"> with each addition going through integration testing</w:t>
+      </w:r>
+      <w:r>
+        <w:t>.</w:t>
+      </w:r>
+    </w:p>
+    <w:p>
+      <w:pPr>
+        <w:pStyle w:val="ListParagraph"/>
+        <w:numPr>
+          <w:ilvl w:val="1"/>
+          <w:numId w:val="3"/>
+        </w:numPr>
+        <w:jc w:val="left"/>
+      </w:pPr>
+      <w:r>
+        <w:rPr>
+          <w:b/>
+        </w:rPr>
+        <w:t>Regression</w:t>
+      </w:r>
+      <w:r>
+        <w:rPr>
+          <w:b/>
+        </w:rPr>
+        <w:br/>
+      </w:r>
+      <w:r>
+        <w:t>With each new addition we will retest the entire project at key points to make sure new additions do not cause problems higher up in the project.</w:t>
+      </w:r>
+    </w:p>
+    <w:p>
+      <w:pPr>
+        <w:pStyle w:val="ListParagraph"/>
+        <w:numPr>
+          <w:ilvl w:val="1"/>
+          <w:numId w:val="3"/>
+        </w:numPr>
+        <w:jc w:val="left"/>
+        <w:rPr>
+          <w:b/>
+        </w:rPr>
+      </w:pPr>
+      <w:r>
+        <w:rPr>
+          <w:b/>
+        </w:rPr>
+        <w:t>White-Box</w:t>
+      </w:r>
+      <w:r>
+        <w:rPr>
+          <w:b/>
+        </w:rPr>
+        <w:br/>
+      </w:r>
+      <w:r>
+        <w:t>During white box testing we will make sure every part of our program is tested based on its logical structure. These tests will be planned after development because they are based on the internal structure of the software and will be done before validation testing</w:t>
+      </w:r>
+      <w:r>
+        <w:rPr>
+          <w:b/>
+          <w:i/>
+        </w:rPr>
+        <w:t>.</w:t>
+      </w:r>
+    </w:p>
+    <w:p>
+      <w:pPr>
+        <w:pStyle w:val="ListParagraph"/>
+        <w:numPr>
+          <w:ilvl w:val="0"/>
+          <w:numId w:val="3"/>
+        </w:numPr>
+        <w:jc w:val="left"/>
+        <w:rPr>
+          <w:b/>
+        </w:rPr>
+      </w:pPr>
+      <w:r>
+        <w:rPr>
+          <w:b/>
+        </w:rPr>
+        <w:t>Validation</w:t>
+      </w:r>
+      <w:r>
+        <w:rPr>
+          <w:b/>
+        </w:rPr>
+        <w:t xml:space="preserve"> Testing</w:t>
+      </w:r>
+      <w:r>
+        <w:rPr>
+          <w:b/>
+        </w:rPr>
+        <w:br/>
+      </w:r>
+      <w:r>
+        <w:t>After the project is functionally complete we will test it to validate that it meets our business requirements.</w:t>
+      </w:r>
+    </w:p>
+    <w:p>
+      <w:pPr>
+        <w:pStyle w:val="ListParagraph"/>
+        <w:numPr>
+          <w:ilvl w:val="1"/>
+          <w:numId w:val="3"/>
+        </w:numPr>
+        <w:jc w:val="left"/>
+        <w:rPr>
+          <w:b/>
+        </w:rPr>
+      </w:pPr>
+      <w:r>
+        <w:rPr>
+          <w:b/>
+        </w:rPr>
+        <w:t>Configuration R</w:t>
+      </w:r>
+      <w:r>
+        <w:rPr>
+          <w:b/>
+        </w:rPr>
+        <w:t>eview</w:t>
+      </w:r>
+      <w:r>
+        <w:rPr>
+          <w:b/>
+        </w:rPr>
+        <w:br/>
+      </w:r>
+      <w:r>
+        <w:t>In this step we will review the software and all associated design documentation for consistency and completion. We will also review to see if all requirements have been met.</w:t>
+      </w:r>
+    </w:p>
+    <w:p>
+      <w:pPr>
+        <w:pStyle w:val="ListParagraph"/>
+        <w:numPr>
+          <w:ilvl w:val="1"/>
+          <w:numId w:val="3"/>
+        </w:numPr>
+        <w:jc w:val="left"/>
+        <w:rPr>
+          <w:b/>
+        </w:rPr>
+      </w:pPr>
+      <w:r>
+        <w:rPr>
+          <w:b/>
+        </w:rPr>
+        <w:t xml:space="preserve">Customer </w:t>
+      </w:r>
+      <w:r>
+        <w:rPr>
+          <w:b/>
+        </w:rPr>
+        <w:t>Acceptance Testing</w:t>
+      </w:r>
+      <w:r>
+        <w:rPr>
+          <w:b/>
+        </w:rPr>
+        <w:br/>
+      </w:r>
+      <w:r>
+        <w:t>Before project completion, if time permits, we will informally present the software to the customer to get a confirmation that our software meets the requirements.</w:t>
+      </w:r>
+    </w:p>
+    <w:p>
+      <w:pPr>
+        <w:pStyle w:val="ListParagraph"/>
+        <w:numPr>
+          <w:ilvl w:val="1"/>
+          <w:numId w:val="3"/>
+        </w:numPr>
+        <w:jc w:val="left"/>
+        <w:rPr>
+          <w:b/>
+        </w:rPr>
+      </w:pPr>
+      <w:r>
+        <w:rPr>
+          <w:b/>
+        </w:rPr>
+        <w:t>Black-Box Testing</w:t>
+      </w:r>
+      <w:r>
+        <w:rPr>
+          <w:b/>
+        </w:rPr>
+        <w:br/>
+      </w:r>
+      <w:r>
+        <w:t xml:space="preserve">After completion we will do internal black box testing within our team with members testing </w:t>
+      </w:r>
+      <w:r>
+        <w:lastRenderedPageBreak/>
+        <w:t>parts they haven’t worked on</w:t>
+      </w:r>
+      <w:r>
+        <w:t xml:space="preserve"> without looking at the code</w:t>
+      </w:r>
+      <w:r>
+        <w:t>. After that we will have people outside the team use our software to make sure functional requirements are met.</w:t>
+      </w:r>
+      <w:r>
+        <w:rPr>
+          <w:b/>
+        </w:rPr>
+        <w:t xml:space="preserve"> </w:t>
+      </w:r>
+    </w:p>
+    <w:p>
+      <w:pPr>
+        <w:pStyle w:val="ListParagraph"/>
+        <w:numPr>
+          <w:ilvl w:val="0"/>
+          <w:numId w:val="3"/>
+        </w:numPr>
+        <w:jc w:val="left"/>
+      </w:pPr>
+      <w:r>
+        <w:rPr>
+          <w:b/>
+        </w:rPr>
+        <w:t>P</w:t>
+      </w:r>
+      <w:r>
+        <w:rPr>
+          <w:b/>
+        </w:rPr>
+        <w:t>erformance T</w:t>
+      </w:r>
+      <w:r>
+        <w:rPr>
+          <w:b/>
+        </w:rPr>
+        <w:t>esting</w:t>
+      </w:r>
+      <w:r>
+        <w:br/>
+        <w:t>We have set performance bounds (described in section 7.3) for speed of execution that we will test for after the project is complete.</w:t>
+      </w:r>
+    </w:p>
+    <w:p>
+      <w:pPr>
+        <w:pStyle w:val="ListParagraph"/>
+        <w:numPr>
+          <w:ilvl w:val="1"/>
+          <w:numId w:val="3"/>
+        </w:numPr>
+        <w:jc w:val="left"/>
+        <w:rPr>
+          <w:b/>
+        </w:rPr>
+      </w:pPr>
+      <w:r>
+        <w:rPr>
+          <w:b/>
+        </w:rPr>
+        <w:t>Refactoring</w:t>
+      </w:r>
+      <w:r>
+        <w:rPr>
+          <w:b/>
+        </w:rPr>
+        <w:br/>
+      </w:r>
+      <w:r>
+        <w:t>If our software fails performance tests we will refactor it to minimize time issues before deployment.</w:t>
+      </w:r>
+    </w:p>
+    <w:p>
+      <w:pPr>
+        <w:pStyle w:val="ListParagraph"/>
+        <w:numPr>
+          <w:ilvl w:val="0"/>
+          <w:numId w:val="3"/>
+        </w:numPr>
+        <w:jc w:val="left"/>
+      </w:pPr>
+      <w:r>
+        <w:rPr>
+          <w:b/>
+        </w:rPr>
+        <w:t>D</w:t>
+      </w:r>
+      <w:r>
+        <w:rPr>
+          <w:b/>
+        </w:rPr>
+        <w:t>eployment T</w:t>
+      </w:r>
+      <w:r>
+        <w:rPr>
+          <w:b/>
+        </w:rPr>
+        <w:t>esting</w:t>
+      </w:r>
+      <w:r>
+        <w:t xml:space="preserve"> </w:t>
+      </w:r>
+      <w:r>
+        <w:br/>
+        <w:t>Our software needs to work for our customer so we will test it on computers at University of Michigan -Dearborn to make sure it can work during our presentation and grading.</w:t>
+      </w:r>
+    </w:p>
+    <w:p>
+      <w:pPr>
+        <w:pStyle w:val="Heading2"/>
+        <w:jc w:val="left"/>
+      </w:pPr>
+      <w:bookmarkStart w:id="33" w:name="_Toc443681896"/>
+      <w:r>
+        <w:t>7.2 Expected Software Response</w:t>
+      </w:r>
+      <w:bookmarkEnd w:id="33"/>
+    </w:p>
+    <w:p>
+      <w:pPr>
+        <w:jc w:val="left"/>
+      </w:pPr>
+      <w:r>
+        <w:t>The expected results from testing are specified.</w:t>
+      </w:r>
+    </w:p>
+    <w:p>
+      <w:pPr>
+        <w:pStyle w:val="Heading2"/>
+        <w:jc w:val="left"/>
+      </w:pPr>
+      <w:bookmarkStart w:id="34" w:name="_Toc443681897"/>
+      <w:r>
+        <w:t>7.3 Performance Bounds</w:t>
+      </w:r>
+      <w:bookmarkEnd w:id="34"/>
+    </w:p>
+    <w:p>
+      <w:pPr>
+        <w:jc w:val="left"/>
+      </w:pPr>
+      <w:r>
+        <w:t xml:space="preserve">To set performance standards we’ve come up with two speed limitations for the types of user actions in the software. Every user action that doesn’t display sales or fuel history or data for multiple entities must be complete within 5 seconds. Every user input that involves displaying sales or fuel data over a day or week or displaying information about multiple entities must complete </w:t>
+      </w:r>
+      <w:commentRangeStart w:id="35"/>
+      <w:r>
+        <w:t>in 10 seconds.</w:t>
+      </w:r>
+      <w:commentRangeEnd w:id="35"/>
+      <w:r>
+        <w:rPr>
+          <w:rStyle w:val="CommentReference"/>
+        </w:rPr>
+        <w:commentReference w:id="35"/>
+      </w:r>
+    </w:p>
+    <w:p>
+      <w:pPr>
+        <w:pStyle w:val="Heading1"/>
+      </w:pPr>
+      <w:r>
+        <w:t>8.0 Appendices</w:t>
       </w:r>
       <w:bookmarkEnd w:id="31"/>
     </w:p>
     <w:p>
       <w:r>
-        <w:t>The types of tests to be conducted are specified, including as much detail as is possible at this stage. Emphasis here is on black- box testing.</w:t>
+        <w:t>Presents information that supplements the Requirements Specification</w:t>
       </w:r>
     </w:p>
     <w:p>
       <w:pPr>
         <w:pStyle w:val="Heading2"/>
       </w:pPr>
-      <w:bookmarkStart w:id="32" w:name="_Toc443744691"/>
-      <w:r>
-        <w:t xml:space="preserve">7.2 Expected </w:t>
-      </w:r>
-      <w:r>
-        <w:t>S</w:t>
-      </w:r>
-      <w:r>
-        <w:t xml:space="preserve">oftware </w:t>
-      </w:r>
-      <w:r>
-        <w:t>R</w:t>
-      </w:r>
-      <w:r>
-        <w:t>esponse</w:t>
-      </w:r>
-      <w:bookmarkEnd w:id="32"/>
-    </w:p>
-    <w:p>
-      <w:r>
-        <w:t>The expected results from testing are specified.</w:t>
+      <w:bookmarkStart w:id="36" w:name="_Toc443744694"/>
+      <w:r>
+        <w:t xml:space="preserve">8.1 System </w:t>
+      </w:r>
+      <w:r>
+        <w:t>T</w:t>
+      </w:r>
+      <w:r>
+        <w:t xml:space="preserve">raceability </w:t>
+      </w:r>
+      <w:r>
+        <w:t>M</w:t>
+      </w:r>
+      <w:r>
+        <w:t>atrix</w:t>
+      </w:r>
+      <w:bookmarkEnd w:id="36"/>
+    </w:p>
+    <w:p>
+      <w:r>
+        <w:t>A matrix that traces stated software requirements back to the system specification.</w:t>
       </w:r>
     </w:p>
     <w:p>
       <w:pPr>
         <w:pStyle w:val="Heading2"/>
       </w:pPr>
-      <w:bookmarkStart w:id="33" w:name="_Toc443744692"/>
-      <w:r>
-        <w:t>7.3 Performance B</w:t>
-      </w:r>
-      <w:r>
-        <w:t>ounds</w:t>
-      </w:r>
-      <w:bookmarkEnd w:id="33"/>
-    </w:p>
-    <w:p>
-      <w:r>
-        <w:t>Special performance requirements are specified.</w:t>
-      </w:r>
-    </w:p>
-    <w:p>
-      <w:pPr>
-        <w:pStyle w:val="Heading1"/>
-      </w:pPr>
-      <w:bookmarkStart w:id="34" w:name="_Toc443744693"/>
-      <w:r>
-        <w:t>8.0 Appendices</w:t>
-      </w:r>
-      <w:bookmarkEnd w:id="34"/>
-    </w:p>
-    <w:p>
-      <w:r>
-        <w:t>Presents information that supplements the Requirements Specification</w:t>
+      <w:bookmarkStart w:id="37" w:name="_Toc443744695"/>
+      <w:r>
+        <w:t>8.2 Product Strategies</w:t>
+      </w:r>
+      <w:bookmarkEnd w:id="37"/>
+    </w:p>
+    <w:p>
+      <w:r>
+        <w:t>If the specification is developed for a product, a description of relevant product strategy is presented here.</w:t>
       </w:r>
     </w:p>
     <w:p>
       <w:pPr>
         <w:pStyle w:val="Heading2"/>
       </w:pPr>
-      <w:bookmarkStart w:id="35" w:name="_Toc443744694"/>
-      <w:r>
-        <w:t xml:space="preserve">8.1 System </w:t>
-      </w:r>
-      <w:r>
-        <w:t>T</w:t>
-      </w:r>
-      <w:r>
-        <w:t xml:space="preserve">raceability </w:t>
-      </w:r>
-      <w:r>
-        <w:t>M</w:t>
-      </w:r>
-      <w:r>
-        <w:t>atrix</w:t>
-      </w:r>
-      <w:bookmarkEnd w:id="35"/>
-    </w:p>
-    <w:p>
-      <w:r>
-        <w:t>A matrix that traces stated software requirements back to the system specification.</w:t>
-      </w:r>
-    </w:p>
-    <w:p>
-      <w:pPr>
-        <w:pStyle w:val="Heading2"/>
-      </w:pPr>
-      <w:bookmarkStart w:id="36" w:name="_Toc443744695"/>
-      <w:r>
-        <w:t>8.2 Product Strategies</w:t>
-      </w:r>
-      <w:bookmarkEnd w:id="36"/>
-    </w:p>
-    <w:p>
-      <w:r>
-        <w:t>If the specification is developed for a product, a description of relevant product strategy is presented here.</w:t>
-      </w:r>
-    </w:p>
-    <w:p>
-      <w:pPr>
-        <w:pStyle w:val="Heading2"/>
-      </w:pPr>
-      <w:bookmarkStart w:id="37" w:name="_Toc443744696"/>
+      <w:bookmarkStart w:id="38" w:name="_Toc443744696"/>
       <w:r>
         <w:t>8.3 Analysis M</w:t>
       </w:r>
@@ -6050,7 +6445,7 @@
       <w:r>
         <w:t>sed</w:t>
       </w:r>
-      <w:bookmarkEnd w:id="37"/>
+      <w:bookmarkEnd w:id="38"/>
     </w:p>
     <w:p>
       <w:r>
@@ -6061,14 +6456,14 @@
       <w:pPr>
         <w:pStyle w:val="Heading3"/>
       </w:pPr>
-      <w:bookmarkStart w:id="38" w:name="_Toc443744697"/>
+      <w:bookmarkStart w:id="39" w:name="_Toc443744697"/>
       <w:r>
         <w:t xml:space="preserve">8.3.1 </w:t>
       </w:r>
       <w:r>
         <w:t>Goal of the Metrics</w:t>
       </w:r>
-      <w:bookmarkEnd w:id="38"/>
+      <w:bookmarkEnd w:id="39"/>
     </w:p>
     <w:p>
       <w:r>
@@ -6124,14 +6519,14 @@
       <w:pPr>
         <w:pStyle w:val="Heading3"/>
       </w:pPr>
-      <w:bookmarkStart w:id="39" w:name="_Toc443744698"/>
+      <w:bookmarkStart w:id="40" w:name="_Toc443744698"/>
       <w:r>
         <w:t xml:space="preserve">8.3.2 </w:t>
       </w:r>
       <w:r>
         <w:t>Requirements Model Metrics</w:t>
       </w:r>
-      <w:bookmarkEnd w:id="39"/>
+      <w:bookmarkEnd w:id="40"/>
     </w:p>
     <w:p>
       <w:r>
@@ -6661,14 +7056,14 @@
       <w:pPr>
         <w:pStyle w:val="Heading3"/>
       </w:pPr>
-      <w:bookmarkStart w:id="40" w:name="_Toc443744699"/>
+      <w:bookmarkStart w:id="41" w:name="_Toc443744699"/>
       <w:r>
         <w:t xml:space="preserve">8.3.3 </w:t>
       </w:r>
       <w:r>
         <w:t>Object-Oriented Model Metrics</w:t>
       </w:r>
-      <w:bookmarkEnd w:id="40"/>
+      <w:bookmarkEnd w:id="41"/>
     </w:p>
     <w:p>
       <w:r>
@@ -7390,11 +7785,11 @@
       <w:pPr>
         <w:pStyle w:val="Heading3"/>
       </w:pPr>
-      <w:bookmarkStart w:id="41" w:name="_Toc443744700"/>
+      <w:bookmarkStart w:id="42" w:name="_Toc443744700"/>
       <w:r>
         <w:t>8.3.4 Source Code Quality Metrics</w:t>
       </w:r>
-      <w:bookmarkEnd w:id="41"/>
+      <w:bookmarkEnd w:id="42"/>
     </w:p>
     <w:p>
       <w:r>
@@ -7423,14 +7818,14 @@
       <w:pPr>
         <w:pStyle w:val="Heading2"/>
       </w:pPr>
-      <w:bookmarkStart w:id="42" w:name="_Toc443744701"/>
+      <w:bookmarkStart w:id="43" w:name="_Toc443744701"/>
       <w:r>
         <w:t>8.4 Supplementary I</w:t>
       </w:r>
       <w:r>
         <w:t>nformation (as required)</w:t>
       </w:r>
-      <w:bookmarkEnd w:id="42"/>
+      <w:bookmarkEnd w:id="43"/>
     </w:p>
     <w:p>
       <w:pPr>
@@ -7453,7 +7848,7 @@
       <w:pPr>
         <w:pStyle w:val="Heading1"/>
       </w:pPr>
-      <w:bookmarkStart w:id="43" w:name="_Toc443744702"/>
+      <w:bookmarkStart w:id="44" w:name="_Toc443744702"/>
       <w:r>
         <w:lastRenderedPageBreak/>
         <w:t>9.0</w:t>
@@ -7467,7 +7862,7 @@
       <w:r>
         <w:t xml:space="preserve"> Review and Signoff</w:t>
       </w:r>
-      <w:bookmarkEnd w:id="43"/>
+      <w:bookmarkEnd w:id="44"/>
     </w:p>
     <w:p>
       <w:r>
@@ -7798,10 +8193,10 @@
     <w:p/>
     <w:p/>
     <w:sectPr>
-      <w:headerReference w:type="default" r:id="rId8"/>
-      <w:footerReference w:type="default" r:id="rId9"/>
-      <w:headerReference w:type="first" r:id="rId10"/>
-      <w:footerReference w:type="first" r:id="rId11"/>
+      <w:headerReference w:type="default" r:id="rId10"/>
+      <w:footerReference w:type="default" r:id="rId11"/>
+      <w:headerReference w:type="first" r:id="rId12"/>
+      <w:footerReference w:type="first" r:id="rId13"/>
       <w:pgSz w:w="12240" w:h="15840"/>
       <w:pgMar w:top="1080" w:right="1080" w:bottom="1080" w:left="1080" w:header="1008" w:footer="432" w:gutter="0"/>
       <w:cols w:space="720"/>
@@ -7810,6 +8205,33 @@
     </w:sectPr>
   </w:body>
 </w:document>
+</file>
+
+<file path=word/comments.xml><?xml version="1.0" encoding="utf-8"?>
+<w:comments xmlns:wpc="http://schemas.microsoft.com/office/word/2010/wordprocessingCanvas" xmlns:cx="http://schemas.microsoft.com/office/drawing/2014/chartex" xmlns:cx1="http://schemas.microsoft.com/office/drawing/2015/9/8/chartex" xmlns:cx2="http://schemas.microsoft.com/office/drawing/2015/10/21/chartex" xmlns:mc="http://schemas.openxmlformats.org/markup-compatibility/2006" xmlns:o="urn:schemas-microsoft-com:office:office" xmlns:r="http://schemas.openxmlformats.org/officeDocument/2006/relationships" xmlns:m="http://schemas.openxmlformats.org/officeDocument/2006/math" xmlns:v="urn:schemas-microsoft-com:vml" xmlns:wp14="http://schemas.microsoft.com/office/word/2010/wordprocessingDrawing" xmlns:wp="http://schemas.openxmlformats.org/drawingml/2006/wordprocessingDrawing" xmlns:w10="urn:schemas-microsoft-com:office:word" xmlns:w="http://schemas.openxmlformats.org/wordprocessingml/2006/main" xmlns:w14="http://schemas.microsoft.com/office/word/2010/wordml" xmlns:w15="http://schemas.microsoft.com/office/word/2012/wordml" xmlns:w16se="http://schemas.microsoft.com/office/word/2015/wordml/symex" xmlns:wpg="http://schemas.microsoft.com/office/word/2010/wordprocessingGroup" xmlns:wpi="http://schemas.microsoft.com/office/word/2010/wordprocessingInk" xmlns:wne="http://schemas.microsoft.com/office/word/2006/wordml" xmlns:wps="http://schemas.microsoft.com/office/word/2010/wordprocessingShape" mc:Ignorable="w14 w15 w16se wp14">
+  <w:comment w:id="35" w:author="Jacob" w:date="2016-03-06T21:43:00Z" w:initials="J">
+    <w:p>
+      <w:pPr>
+        <w:pStyle w:val="CommentText"/>
+      </w:pPr>
+      <w:r>
+        <w:rPr>
+          <w:rStyle w:val="CommentReference"/>
+        </w:rPr>
+        <w:annotationRef/>
+      </w:r>
+      <w:r>
+        <w:t>I made these so big because I’m not sure what performance issues a database might bring and we can always lower them but I would expect any unit tests not using the database would execute within a second.</w:t>
+      </w:r>
+    </w:p>
+  </w:comment>
+</w:comments>
+</file>
+
+<file path=word/commentsExtended.xml><?xml version="1.0" encoding="utf-8"?>
+<w15:commentsEx xmlns:wpc="http://schemas.microsoft.com/office/word/2010/wordprocessingCanvas" xmlns:cx="http://schemas.microsoft.com/office/drawing/2014/chartex" xmlns:cx1="http://schemas.microsoft.com/office/drawing/2015/9/8/chartex" xmlns:cx2="http://schemas.microsoft.com/office/drawing/2015/10/21/chartex" xmlns:mc="http://schemas.openxmlformats.org/markup-compatibility/2006" xmlns:o="urn:schemas-microsoft-com:office:office" xmlns:r="http://schemas.openxmlformats.org/officeDocument/2006/relationships" xmlns:m="http://schemas.openxmlformats.org/officeDocument/2006/math" xmlns:v="urn:schemas-microsoft-com:vml" xmlns:wp14="http://schemas.microsoft.com/office/word/2010/wordprocessingDrawing" xmlns:wp="http://schemas.openxmlformats.org/drawingml/2006/wordprocessingDrawing" xmlns:w10="urn:schemas-microsoft-com:office:word" xmlns:w="http://schemas.openxmlformats.org/wordprocessingml/2006/main" xmlns:w14="http://schemas.microsoft.com/office/word/2010/wordml" xmlns:w15="http://schemas.microsoft.com/office/word/2012/wordml" xmlns:w16se="http://schemas.microsoft.com/office/word/2015/wordml/symex" xmlns:wpg="http://schemas.microsoft.com/office/word/2010/wordprocessingGroup" xmlns:wpi="http://schemas.microsoft.com/office/word/2010/wordprocessingInk" xmlns:wne="http://schemas.microsoft.com/office/word/2006/wordml" xmlns:wps="http://schemas.microsoft.com/office/word/2010/wordprocessingShape" mc:Ignorable="w14 w15 w16se wp14">
+  <w15:commentEx w15:paraId="03277556" w15:done="0"/>
+</w15:commentsEx>
 </file>
 
 <file path=word/endnotes.xml><?xml version="1.0" encoding="utf-8"?>
@@ -7941,7 +8363,7 @@
               <w:noProof/>
               <w:sz w:val="20"/>
             </w:rPr>
-            <w:t>14</w:t>
+            <w:t>15</w:t>
           </w:r>
           <w:r>
             <w:rPr>
@@ -7984,7 +8406,7 @@
               <w:noProof/>
               <w:sz w:val="20"/>
             </w:rPr>
-            <w:t>14</w:t>
+            <w:t>15</w:t>
           </w:r>
           <w:r>
             <w:rPr>
@@ -8070,7 +8492,7 @@
               <w:b/>
               <w:noProof/>
             </w:rPr>
-            <w:t>2016-03-05</w:t>
+            <w:t>2016-03-06</w:t>
           </w:r>
           <w:r>
             <w:rPr>
@@ -8272,7 +8694,7 @@
               <w:noProof/>
               <w:sz w:val="20"/>
             </w:rPr>
-            <w:t>14</w:t>
+            <w:t>15</w:t>
           </w:r>
           <w:r>
             <w:rPr>
@@ -8358,7 +8780,7 @@
               <w:b/>
               <w:noProof/>
             </w:rPr>
-            <w:t>2016-03-05</w:t>
+            <w:t>2016-03-06</w:t>
           </w:r>
           <w:r>
             <w:rPr>
@@ -8482,7 +8904,7 @@
               <w:noProof/>
             </w:rPr>
             <w:drawing>
-              <wp:inline distT="0" distB="0" distL="0" distR="0" wp14:anchorId="08BF900E" wp14:editId="38062900">
+              <wp:inline distT="0" distB="0" distL="0" distR="0" wp14:anchorId="78DF539B" wp14:editId="2A974B1C">
                 <wp:extent cx="2173184" cy="401004"/>
                 <wp:effectExtent l="0" t="0" r="0" b="0"/>
                 <wp:docPr id="1" name="Picture 1"/>
@@ -8657,7 +9079,7 @@
         <w:noProof/>
       </w:rPr>
       <w:drawing>
-        <wp:inline distT="0" distB="0" distL="0" distR="0" wp14:anchorId="3AC71D6C" wp14:editId="03C08078">
+        <wp:inline distT="0" distB="0" distL="0" distR="0" wp14:anchorId="092936EF" wp14:editId="0D2D266D">
           <wp:extent cx="4311888" cy="795646"/>
           <wp:effectExtent l="0" t="0" r="0" b="5080"/>
           <wp:docPr id="2" name="Picture 2"/>
@@ -8705,9 +9127,9 @@
 <file path=word/numbering.xml><?xml version="1.0" encoding="utf-8"?>
 <w:numbering xmlns:wpc="http://schemas.microsoft.com/office/word/2010/wordprocessingCanvas" xmlns:cx="http://schemas.microsoft.com/office/drawing/2014/chartex" xmlns:cx1="http://schemas.microsoft.com/office/drawing/2015/9/8/chartex" xmlns:cx2="http://schemas.microsoft.com/office/drawing/2015/10/21/chartex" xmlns:mc="http://schemas.openxmlformats.org/markup-compatibility/2006" xmlns:o="urn:schemas-microsoft-com:office:office" xmlns:r="http://schemas.openxmlformats.org/officeDocument/2006/relationships" xmlns:m="http://schemas.openxmlformats.org/officeDocument/2006/math" xmlns:v="urn:schemas-microsoft-com:vml" xmlns:wp14="http://schemas.microsoft.com/office/word/2010/wordprocessingDrawing" xmlns:wp="http://schemas.openxmlformats.org/drawingml/2006/wordprocessingDrawing" xmlns:w10="urn:schemas-microsoft-com:office:word" xmlns:w="http://schemas.openxmlformats.org/wordprocessingml/2006/main" xmlns:w14="http://schemas.microsoft.com/office/word/2010/wordml" xmlns:w15="http://schemas.microsoft.com/office/word/2012/wordml" xmlns:w16se="http://schemas.microsoft.com/office/word/2015/wordml/symex" xmlns:wpg="http://schemas.microsoft.com/office/word/2010/wordprocessingGroup" xmlns:wpi="http://schemas.microsoft.com/office/word/2010/wordprocessingInk" xmlns:wne="http://schemas.microsoft.com/office/word/2006/wordml" xmlns:wps="http://schemas.microsoft.com/office/word/2010/wordprocessingShape" mc:Ignorable="w14 w15 w16se wp14">
   <w:abstractNum w:abstractNumId="0" w15:restartNumberingAfterBreak="0">
-    <w:nsid w:val="489821C3"/>
+    <w:nsid w:val="47927071"/>
     <w:multiLevelType w:val="hybridMultilevel"/>
-    <w:tmpl w:val="DF766B7E"/>
+    <w:tmpl w:val="E8EEACF0"/>
     <w:lvl w:ilvl="0" w:tplc="04090001">
       <w:start w:val="1"/>
       <w:numFmt w:val="bullet"/>
@@ -8818,6 +9240,119 @@
     </w:lvl>
   </w:abstractNum>
   <w:abstractNum w:abstractNumId="1" w15:restartNumberingAfterBreak="0">
+    <w:nsid w:val="489821C3"/>
+    <w:multiLevelType w:val="hybridMultilevel"/>
+    <w:tmpl w:val="DF766B7E"/>
+    <w:lvl w:ilvl="0" w:tplc="04090001">
+      <w:start w:val="1"/>
+      <w:numFmt w:val="bullet"/>
+      <w:lvlText w:val=""/>
+      <w:lvlJc w:val="left"/>
+      <w:pPr>
+        <w:ind w:left="720" w:hanging="360"/>
+      </w:pPr>
+      <w:rPr>
+        <w:rFonts w:ascii="Symbol" w:hAnsi="Symbol" w:hint="default"/>
+      </w:rPr>
+    </w:lvl>
+    <w:lvl w:ilvl="1" w:tplc="04090003">
+      <w:start w:val="1"/>
+      <w:numFmt w:val="bullet"/>
+      <w:lvlText w:val="o"/>
+      <w:lvlJc w:val="left"/>
+      <w:pPr>
+        <w:ind w:left="1440" w:hanging="360"/>
+      </w:pPr>
+      <w:rPr>
+        <w:rFonts w:ascii="Courier New" w:hAnsi="Courier New" w:cs="Courier New" w:hint="default"/>
+      </w:rPr>
+    </w:lvl>
+    <w:lvl w:ilvl="2" w:tplc="04090005">
+      <w:start w:val="1"/>
+      <w:numFmt w:val="bullet"/>
+      <w:lvlText w:val=""/>
+      <w:lvlJc w:val="left"/>
+      <w:pPr>
+        <w:ind w:left="2160" w:hanging="360"/>
+      </w:pPr>
+      <w:rPr>
+        <w:rFonts w:ascii="Wingdings" w:hAnsi="Wingdings" w:hint="default"/>
+      </w:rPr>
+    </w:lvl>
+    <w:lvl w:ilvl="3" w:tplc="04090001" w:tentative="1">
+      <w:start w:val="1"/>
+      <w:numFmt w:val="bullet"/>
+      <w:lvlText w:val=""/>
+      <w:lvlJc w:val="left"/>
+      <w:pPr>
+        <w:ind w:left="2880" w:hanging="360"/>
+      </w:pPr>
+      <w:rPr>
+        <w:rFonts w:ascii="Symbol" w:hAnsi="Symbol" w:hint="default"/>
+      </w:rPr>
+    </w:lvl>
+    <w:lvl w:ilvl="4" w:tplc="04090003" w:tentative="1">
+      <w:start w:val="1"/>
+      <w:numFmt w:val="bullet"/>
+      <w:lvlText w:val="o"/>
+      <w:lvlJc w:val="left"/>
+      <w:pPr>
+        <w:ind w:left="3600" w:hanging="360"/>
+      </w:pPr>
+      <w:rPr>
+        <w:rFonts w:ascii="Courier New" w:hAnsi="Courier New" w:cs="Courier New" w:hint="default"/>
+      </w:rPr>
+    </w:lvl>
+    <w:lvl w:ilvl="5" w:tplc="04090005" w:tentative="1">
+      <w:start w:val="1"/>
+      <w:numFmt w:val="bullet"/>
+      <w:lvlText w:val=""/>
+      <w:lvlJc w:val="left"/>
+      <w:pPr>
+        <w:ind w:left="4320" w:hanging="360"/>
+      </w:pPr>
+      <w:rPr>
+        <w:rFonts w:ascii="Wingdings" w:hAnsi="Wingdings" w:hint="default"/>
+      </w:rPr>
+    </w:lvl>
+    <w:lvl w:ilvl="6" w:tplc="04090001" w:tentative="1">
+      <w:start w:val="1"/>
+      <w:numFmt w:val="bullet"/>
+      <w:lvlText w:val=""/>
+      <w:lvlJc w:val="left"/>
+      <w:pPr>
+        <w:ind w:left="5040" w:hanging="360"/>
+      </w:pPr>
+      <w:rPr>
+        <w:rFonts w:ascii="Symbol" w:hAnsi="Symbol" w:hint="default"/>
+      </w:rPr>
+    </w:lvl>
+    <w:lvl w:ilvl="7" w:tplc="04090003" w:tentative="1">
+      <w:start w:val="1"/>
+      <w:numFmt w:val="bullet"/>
+      <w:lvlText w:val="o"/>
+      <w:lvlJc w:val="left"/>
+      <w:pPr>
+        <w:ind w:left="5760" w:hanging="360"/>
+      </w:pPr>
+      <w:rPr>
+        <w:rFonts w:ascii="Courier New" w:hAnsi="Courier New" w:cs="Courier New" w:hint="default"/>
+      </w:rPr>
+    </w:lvl>
+    <w:lvl w:ilvl="8" w:tplc="04090005" w:tentative="1">
+      <w:start w:val="1"/>
+      <w:numFmt w:val="bullet"/>
+      <w:lvlText w:val=""/>
+      <w:lvlJc w:val="left"/>
+      <w:pPr>
+        <w:ind w:left="6480" w:hanging="360"/>
+      </w:pPr>
+      <w:rPr>
+        <w:rFonts w:ascii="Wingdings" w:hAnsi="Wingdings" w:hint="default"/>
+      </w:rPr>
+    </w:lvl>
+  </w:abstractNum>
+  <w:abstractNum w:abstractNumId="2" w15:restartNumberingAfterBreak="0">
     <w:nsid w:val="6E406041"/>
     <w:multiLevelType w:val="hybridMultilevel"/>
     <w:tmpl w:val="B3706CDE"/>
@@ -8907,12 +9442,23 @@
     </w:lvl>
   </w:abstractNum>
   <w:num w:numId="1">
+    <w:abstractNumId w:val="2"/>
+  </w:num>
+  <w:num w:numId="2">
     <w:abstractNumId w:val="1"/>
   </w:num>
-  <w:num w:numId="2">
+  <w:num w:numId="3">
     <w:abstractNumId w:val="0"/>
   </w:num>
 </w:numbering>
+</file>
+
+<file path=word/people.xml><?xml version="1.0" encoding="utf-8"?>
+<w15:people xmlns:wpc="http://schemas.microsoft.com/office/word/2010/wordprocessingCanvas" xmlns:cx="http://schemas.microsoft.com/office/drawing/2014/chartex" xmlns:cx1="http://schemas.microsoft.com/office/drawing/2015/9/8/chartex" xmlns:cx2="http://schemas.microsoft.com/office/drawing/2015/10/21/chartex" xmlns:mc="http://schemas.openxmlformats.org/markup-compatibility/2006" xmlns:o="urn:schemas-microsoft-com:office:office" xmlns:r="http://schemas.openxmlformats.org/officeDocument/2006/relationships" xmlns:m="http://schemas.openxmlformats.org/officeDocument/2006/math" xmlns:v="urn:schemas-microsoft-com:vml" xmlns:wp14="http://schemas.microsoft.com/office/word/2010/wordprocessingDrawing" xmlns:wp="http://schemas.openxmlformats.org/drawingml/2006/wordprocessingDrawing" xmlns:w10="urn:schemas-microsoft-com:office:word" xmlns:w="http://schemas.openxmlformats.org/wordprocessingml/2006/main" xmlns:w14="http://schemas.microsoft.com/office/word/2010/wordml" xmlns:w15="http://schemas.microsoft.com/office/word/2012/wordml" xmlns:w16se="http://schemas.microsoft.com/office/word/2015/wordml/symex" xmlns:wpg="http://schemas.microsoft.com/office/word/2010/wordprocessingGroup" xmlns:wpi="http://schemas.microsoft.com/office/word/2010/wordprocessingInk" xmlns:wne="http://schemas.microsoft.com/office/word/2006/wordml" xmlns:wps="http://schemas.microsoft.com/office/word/2010/wordprocessingShape" mc:Ignorable="w14 w15 w16se wp14">
+  <w15:person w15:author="Jacob">
+    <w15:presenceInfo w15:providerId="None" w15:userId="Jacob"/>
+  </w15:person>
+</w15:people>
 </file>
 
 <file path=word/styles.xml><?xml version="1.0" encoding="utf-8"?>
@@ -10093,6 +10639,74 @@
       <w:i/>
     </w:rPr>
   </w:style>
+  <w:style w:type="character" w:styleId="CommentReference">
+    <w:name w:val="annotation reference"/>
+    <w:basedOn w:val="DefaultParagraphFont"/>
+    <w:uiPriority w:val="99"/>
+    <w:semiHidden/>
+    <w:unhideWhenUsed/>
+    <w:rsid w:val="000D4161"/>
+    <w:rPr>
+      <w:sz w:val="16"/>
+      <w:szCs w:val="16"/>
+    </w:rPr>
+  </w:style>
+  <w:style w:type="paragraph" w:styleId="CommentText">
+    <w:name w:val="annotation text"/>
+    <w:basedOn w:val="Normal"/>
+    <w:link w:val="CommentTextChar"/>
+    <w:uiPriority w:val="99"/>
+    <w:semiHidden/>
+    <w:unhideWhenUsed/>
+    <w:rsid w:val="000D4161"/>
+    <w:rPr>
+      <w:sz w:val="20"/>
+      <w:szCs w:val="20"/>
+    </w:rPr>
+  </w:style>
+  <w:style w:type="character" w:customStyle="1" w:styleId="CommentTextChar">
+    <w:name w:val="Comment Text Char"/>
+    <w:basedOn w:val="DefaultParagraphFont"/>
+    <w:link w:val="CommentText"/>
+    <w:uiPriority w:val="99"/>
+    <w:semiHidden/>
+    <w:rsid w:val="000D4161"/>
+    <w:rPr>
+      <w:rFonts w:ascii="Roboto" w:hAnsi="Roboto"/>
+      <w:sz w:val="20"/>
+      <w:szCs w:val="20"/>
+    </w:rPr>
+  </w:style>
+  <w:style w:type="paragraph" w:styleId="BalloonText">
+    <w:name w:val="Balloon Text"/>
+    <w:basedOn w:val="Normal"/>
+    <w:link w:val="BalloonTextChar"/>
+    <w:uiPriority w:val="99"/>
+    <w:semiHidden/>
+    <w:unhideWhenUsed/>
+    <w:rsid w:val="000D4161"/>
+    <w:pPr>
+      <w:spacing w:after="0"/>
+    </w:pPr>
+    <w:rPr>
+      <w:rFonts w:ascii="Segoe UI" w:hAnsi="Segoe UI" w:cs="Segoe UI"/>
+      <w:sz w:val="18"/>
+      <w:szCs w:val="18"/>
+    </w:rPr>
+  </w:style>
+  <w:style w:type="character" w:customStyle="1" w:styleId="BalloonTextChar">
+    <w:name w:val="Balloon Text Char"/>
+    <w:basedOn w:val="DefaultParagraphFont"/>
+    <w:link w:val="BalloonText"/>
+    <w:uiPriority w:val="99"/>
+    <w:semiHidden/>
+    <w:rsid w:val="000D4161"/>
+    <w:rPr>
+      <w:rFonts w:ascii="Segoe UI" w:hAnsi="Segoe UI" w:cs="Segoe UI"/>
+      <w:sz w:val="18"/>
+      <w:szCs w:val="18"/>
+    </w:rPr>
+  </w:style>
 </w:styles>
 </file>
 
@@ -10204,14 +10818,14 @@
     <w:charset w:val="00"/>
     <w:family w:val="roman"/>
     <w:pitch w:val="variable"/>
-    <w:sig w:usb0="E0002EFF" w:usb1="C0007843" w:usb2="00000009" w:usb3="00000000" w:csb0="000001FF" w:csb1="00000000"/>
+    <w:sig w:usb0="E0002AFF" w:usb1="C0007841" w:usb2="00000009" w:usb3="00000000" w:csb0="000001FF" w:csb1="00000000"/>
   </w:font>
   <w:font w:name="Courier New">
     <w:panose1 w:val="02070309020205020404"/>
     <w:charset w:val="00"/>
     <w:family w:val="modern"/>
     <w:pitch w:val="fixed"/>
-    <w:sig w:usb0="E0002EFF" w:usb1="C0007843" w:usb2="00000009" w:usb3="00000000" w:csb0="000001FF" w:csb1="00000000"/>
+    <w:sig w:usb0="E0002AFF" w:usb1="C0007843" w:usb2="00000009" w:usb3="00000000" w:csb0="000001FF" w:csb1="00000000"/>
   </w:font>
   <w:font w:name="Wingdings">
     <w:panose1 w:val="05000000000000000000"/>
@@ -10225,7 +10839,7 @@
     <w:charset w:val="00"/>
     <w:family w:val="swiss"/>
     <w:pitch w:val="variable"/>
-    <w:sig w:usb0="E00002FF" w:usb1="4000ACFF" w:usb2="00000001" w:usb3="00000000" w:csb0="0000019F" w:csb1="00000000"/>
+    <w:sig w:usb0="E10002FF" w:usb1="4000ACFF" w:usb2="00000009" w:usb3="00000000" w:csb0="0000019F" w:csb1="00000000"/>
   </w:font>
   <w:font w:name="Roboto">
     <w:altName w:val="Times New Roman"/>
@@ -10247,6 +10861,13 @@
     <w:family w:val="roman"/>
     <w:pitch w:val="variable"/>
     <w:sig w:usb0="E00002FF" w:usb1="420024FF" w:usb2="00000000" w:usb3="00000000" w:csb0="0000019F" w:csb1="00000000"/>
+  </w:font>
+  <w:font w:name="Segoe UI">
+    <w:panose1 w:val="020B0502040204020203"/>
+    <w:charset w:val="00"/>
+    <w:family w:val="swiss"/>
+    <w:pitch w:val="variable"/>
+    <w:sig w:usb0="E10022FF" w:usb1="C000E47F" w:usb2="00000029" w:usb3="00000000" w:csb0="000001DF" w:csb1="00000000"/>
   </w:font>
   <w:font w:name="Calibri Light">
     <w:panose1 w:val="020F0302020204030204"/>
@@ -10275,9 +10896,11 @@
     <w:rsidRoot w:val="00516592"/>
     <w:rsid w:val="0047767A"/>
     <w:rsid w:val="00516592"/>
+    <w:rsid w:val="006746DC"/>
     <w:rsid w:val="007E7EE9"/>
     <w:rsid w:val="00B52EFD"/>
     <w:rsid w:val="00BB59B9"/>
+    <w:rsid w:val="00E81A21"/>
   </w:rsids>
   <m:mathPr>
     <m:mathFont m:val="Cambria Math"/>
@@ -11017,7 +11640,7 @@
 </file>
 
 <file path=customXml/itemProps1.xml><?xml version="1.0" encoding="utf-8"?>
-<ds:datastoreItem xmlns:ds="http://schemas.openxmlformats.org/officeDocument/2006/customXml" ds:itemID="{DCB72E23-F264-482C-919B-136E142855FC}">
+<ds:datastoreItem xmlns:ds="http://schemas.openxmlformats.org/officeDocument/2006/customXml" ds:itemID="{EFB09783-2CEA-47BC-A341-6362F881FC52}">
   <ds:schemaRefs>
     <ds:schemaRef ds:uri="http://schemas.openxmlformats.org/officeDocument/2006/bibliography"/>
   </ds:schemaRefs>

</xml_diff>